<commit_message>
Edited report for Lr_1
</commit_message>
<xml_diff>
--- a/AMP/Lr_1/AMP-Lab1-5VS-Stenyaew.docx
+++ b/AMP/Lr_1/AMP-Lab1-5VS-Stenyaew.docx
@@ -1,185 +1,749 @@
 
 <file path=word/document.xml><?xml version="1.0" encoding="utf-8"?>
-<w:document xmlns:wpc="http://schemas.microsoft.com/office/word/2010/wordprocessingCanvas" xmlns:mc="http://schemas.openxmlformats.org/markup-compatibility/2006" xmlns:o="urn:schemas-microsoft-com:office:office" xmlns:r="http://schemas.openxmlformats.org/officeDocument/2006/relationships" xmlns:m="http://schemas.openxmlformats.org/officeDocument/2006/math" xmlns:v="urn:schemas-microsoft-com:vml" xmlns:wp14="http://schemas.microsoft.com/office/word/2010/wordprocessingDrawing" xmlns:wp="http://schemas.openxmlformats.org/drawingml/2006/wordprocessingDrawing" xmlns:w10="urn:schemas-microsoft-com:office:word" xmlns:w="http://schemas.openxmlformats.org/wordprocessingml/2006/main" xmlns:w14="http://schemas.microsoft.com/office/word/2010/wordml" xmlns:wpg="http://schemas.microsoft.com/office/word/2010/wordprocessingGroup" xmlns:wpi="http://schemas.microsoft.com/office/word/2010/wordprocessingInk" xmlns:wne="http://schemas.microsoft.com/office/word/2006/wordml" xmlns:wps="http://schemas.microsoft.com/office/word/2010/wordprocessingShape" mc:Ignorable="w14 wp14">
+<w:document xmlns:wpc="http://schemas.microsoft.com/office/word/2010/wordprocessingCanvas" xmlns:cx="http://schemas.microsoft.com/office/drawing/2014/chartex" xmlns:mc="http://schemas.openxmlformats.org/markup-compatibility/2006" xmlns:o="urn:schemas-microsoft-com:office:office" xmlns:r="http://schemas.openxmlformats.org/officeDocument/2006/relationships" xmlns:m="http://schemas.openxmlformats.org/officeDocument/2006/math" xmlns:v="urn:schemas-microsoft-com:vml" xmlns:wp14="http://schemas.microsoft.com/office/word/2010/wordprocessingDrawing" xmlns:wp="http://schemas.openxmlformats.org/drawingml/2006/wordprocessingDrawing" xmlns:w10="urn:schemas-microsoft-com:office:word" xmlns:w="http://schemas.openxmlformats.org/wordprocessingml/2006/main" xmlns:w14="http://schemas.microsoft.com/office/word/2010/wordml" xmlns:w15="http://schemas.microsoft.com/office/word/2012/wordml" xmlns:w16se="http://schemas.microsoft.com/office/word/2015/wordml/symex" xmlns:wpg="http://schemas.microsoft.com/office/word/2010/wordprocessingGroup" xmlns:wpi="http://schemas.microsoft.com/office/word/2010/wordprocessingInk" xmlns:wne="http://schemas.microsoft.com/office/word/2006/wordml" xmlns:wps="http://schemas.microsoft.com/office/word/2010/wordprocessingShape" mc:Ignorable="w14 w15 w16se wp14">
   <w:body>
-    <w:tbl>
-      <w:tblPr>
-        <w:tblStyle w:val="a4"/>
-        <w:tblW w:w="0" w:type="auto"/>
-        <w:tblBorders>
-          <w:top w:val="none" w:sz="0" w:space="0" w:color="auto"/>
-          <w:left w:val="none" w:sz="0" w:space="0" w:color="auto"/>
-          <w:bottom w:val="none" w:sz="0" w:space="0" w:color="auto"/>
-          <w:right w:val="none" w:sz="0" w:space="0" w:color="auto"/>
-          <w:insideH w:val="none" w:sz="0" w:space="0" w:color="auto"/>
-          <w:insideV w:val="none" w:sz="0" w:space="0" w:color="auto"/>
-        </w:tblBorders>
-        <w:tblLook w:val="04A0" w:firstRow="1" w:lastRow="0" w:firstColumn="1" w:lastColumn="0" w:noHBand="0" w:noVBand="1"/>
-      </w:tblPr>
-      <w:tblGrid>
-        <w:gridCol w:w="9571"/>
-      </w:tblGrid>
-      <w:tr>
-        <w:trPr>
-          <w:trHeight w:val="4809"/>
-        </w:trPr>
-        <w:tc>
-          <w:tcPr>
-            <w:tcW w:w="9571" w:type="dxa"/>
-          </w:tcPr>
-          <w:p>
-            <w:pPr>
-              <w:jc w:val="center"/>
-              <w:rPr>
-                <w:rFonts w:cs="Times New Roman"/>
-                <w:szCs w:val="24"/>
-              </w:rPr>
-            </w:pPr>
-            <w:r>
-              <w:rPr>
-                <w:rFonts w:cs="Times New Roman"/>
-                <w:szCs w:val="24"/>
-              </w:rPr>
-              <w:t>Архитектура мобильных платформ</w:t>
-            </w:r>
-          </w:p>
-        </w:tc>
-      </w:tr>
-      <w:tr>
-        <w:trPr>
-          <w:trHeight w:val="3827"/>
-        </w:trPr>
-        <w:tc>
-          <w:tcPr>
-            <w:tcW w:w="9571" w:type="dxa"/>
-          </w:tcPr>
-          <w:p>
-            <w:pPr>
-              <w:jc w:val="center"/>
-              <w:rPr>
-                <w:rFonts w:cs="Times New Roman"/>
-                <w:sz w:val="144"/>
-                <w:szCs w:val="144"/>
-              </w:rPr>
-            </w:pPr>
-            <w:r>
-              <w:rPr>
-                <w:rFonts w:cs="Times New Roman"/>
-                <w:sz w:val="144"/>
-                <w:szCs w:val="144"/>
-              </w:rPr>
-              <w:t>ОТЧЁТ</w:t>
-            </w:r>
-          </w:p>
-          <w:p>
-            <w:pPr>
-              <w:jc w:val="center"/>
-              <w:rPr>
-                <w:rFonts w:cs="Times New Roman"/>
-              </w:rPr>
-            </w:pPr>
-            <w:r>
-              <w:rPr>
-                <w:rFonts w:cs="Times New Roman"/>
-                <w:sz w:val="28"/>
-                <w:szCs w:val="28"/>
-              </w:rPr>
-              <w:t>По ходу выполнения лабораторной работы №1.</w:t>
-            </w:r>
-          </w:p>
-        </w:tc>
-      </w:tr>
-      <w:tr>
-        <w:tc>
-          <w:tcPr>
-            <w:tcW w:w="9571" w:type="dxa"/>
-          </w:tcPr>
-          <w:p>
-            <w:pPr>
-              <w:jc w:val="right"/>
-              <w:rPr>
-                <w:rFonts w:cs="Times New Roman"/>
-                <w:szCs w:val="24"/>
-              </w:rPr>
-            </w:pPr>
-            <w:r>
-              <w:rPr>
-                <w:rFonts w:cs="Times New Roman"/>
-                <w:szCs w:val="24"/>
-              </w:rPr>
-              <w:t xml:space="preserve">Выполнил: </w:t>
-            </w:r>
-            <w:proofErr w:type="spellStart"/>
-            <w:r>
-              <w:rPr>
-                <w:rFonts w:cs="Times New Roman"/>
-                <w:szCs w:val="24"/>
-              </w:rPr>
-              <w:t>Стеняев</w:t>
-            </w:r>
-            <w:proofErr w:type="spellEnd"/>
-            <w:r>
-              <w:rPr>
-                <w:rFonts w:cs="Times New Roman"/>
-                <w:szCs w:val="24"/>
-              </w:rPr>
-              <w:t xml:space="preserve"> А.Д.</w:t>
-            </w:r>
-          </w:p>
-          <w:p>
-            <w:pPr>
-              <w:jc w:val="right"/>
-              <w:rPr>
-                <w:rFonts w:cs="Times New Roman"/>
-              </w:rPr>
-            </w:pPr>
-            <w:r>
-              <w:rPr>
-                <w:rFonts w:cs="Times New Roman"/>
-                <w:szCs w:val="24"/>
-              </w:rPr>
-              <w:t>студент группы 15-ИТ-1</w:t>
-            </w:r>
-          </w:p>
-        </w:tc>
-      </w:tr>
-      <w:tr>
-        <w:trPr>
-          <w:trHeight w:val="4798"/>
-        </w:trPr>
-        <w:tc>
-          <w:tcPr>
-            <w:tcW w:w="9571" w:type="dxa"/>
-          </w:tcPr>
-          <w:p/>
-        </w:tc>
-      </w:tr>
-      <w:tr>
-        <w:trPr>
-          <w:trHeight w:val="60"/>
-        </w:trPr>
-        <w:tc>
-          <w:tcPr>
-            <w:tcW w:w="9571" w:type="dxa"/>
-          </w:tcPr>
-          <w:p>
-            <w:pPr>
-              <w:jc w:val="center"/>
-            </w:pPr>
-            <w:r>
-              <w:t>Полоцк 2018</w:t>
-            </w:r>
-          </w:p>
-        </w:tc>
-      </w:tr>
-    </w:tbl>
-    <w:p/>
     <w:p>
       <w:pPr>
+        <w:keepNext/>
+        <w:spacing w:before="240" w:after="60"/>
+        <w:jc w:val="center"/>
+        <w:outlineLvl w:val="0"/>
+        <w:rPr>
+          <w:bCs/>
+          <w:kern w:val="32"/>
+          <w:sz w:val="28"/>
+          <w:szCs w:val="28"/>
+        </w:rPr>
+      </w:pPr>
+      <w:r>
+        <w:rPr>
+          <w:bCs/>
+          <w:kern w:val="32"/>
+          <w:sz w:val="28"/>
+          <w:szCs w:val="28"/>
+        </w:rPr>
+        <w:t>МИНИСТЕРСТВО ОБРАЗОВАНИЯ РЕСПУБЛИКИ БЕЛАРУСЬ</w:t>
+      </w:r>
+    </w:p>
+    <w:p>
+      <w:pPr>
+        <w:keepNext/>
+        <w:spacing w:before="240" w:after="60"/>
+        <w:jc w:val="center"/>
+        <w:outlineLvl w:val="0"/>
+        <w:rPr>
+          <w:bCs/>
+          <w:kern w:val="32"/>
+          <w:sz w:val="28"/>
+          <w:szCs w:val="28"/>
+        </w:rPr>
+      </w:pPr>
+      <w:r>
+        <w:rPr>
+          <w:bCs/>
+          <w:kern w:val="32"/>
+          <w:sz w:val="28"/>
+          <w:szCs w:val="28"/>
+        </w:rPr>
+        <w:t>Учреждение образования «Полоцкий государственный университет»</w:t>
+      </w:r>
+    </w:p>
+    <w:p>
+      <w:pPr>
+        <w:keepNext/>
+        <w:spacing w:before="240" w:after="60"/>
+        <w:jc w:val="center"/>
+        <w:outlineLvl w:val="0"/>
+        <w:rPr>
+          <w:bCs/>
+          <w:kern w:val="32"/>
+          <w:sz w:val="28"/>
+          <w:szCs w:val="28"/>
+        </w:rPr>
+      </w:pPr>
+    </w:p>
+    <w:p>
+      <w:pPr>
+        <w:ind w:left="278"/>
+        <w:rPr>
+          <w:sz w:val="28"/>
+          <w:szCs w:val="28"/>
+        </w:rPr>
+      </w:pPr>
+    </w:p>
+    <w:p>
+      <w:pPr>
+        <w:ind w:left="278"/>
+        <w:jc w:val="right"/>
+        <w:rPr>
+          <w:sz w:val="28"/>
+          <w:szCs w:val="28"/>
+        </w:rPr>
+      </w:pPr>
+      <w:r>
+        <w:rPr>
+          <w:sz w:val="28"/>
+          <w:szCs w:val="28"/>
+        </w:rPr>
+        <w:t>Факультет информационных технологий</w:t>
+      </w:r>
+    </w:p>
+    <w:p>
+      <w:pPr>
+        <w:keepNext/>
+        <w:spacing w:before="120"/>
+        <w:jc w:val="right"/>
+        <w:outlineLvl w:val="0"/>
+        <w:rPr>
+          <w:bCs/>
+          <w:kern w:val="32"/>
+          <w:sz w:val="28"/>
+          <w:szCs w:val="28"/>
+        </w:rPr>
+      </w:pPr>
+      <w:r>
+        <w:rPr>
+          <w:bCs/>
+          <w:kern w:val="32"/>
+          <w:sz w:val="28"/>
+          <w:szCs w:val="28"/>
+        </w:rPr>
+        <w:t>Кафедра технологий программирования</w:t>
+      </w:r>
+    </w:p>
+    <w:p>
+      <w:pPr>
+        <w:keepNext/>
+        <w:spacing w:before="240" w:after="60"/>
+        <w:jc w:val="center"/>
+        <w:outlineLvl w:val="0"/>
+        <w:rPr>
+          <w:bCs/>
+          <w:kern w:val="32"/>
+          <w:sz w:val="28"/>
+          <w:szCs w:val="28"/>
+        </w:rPr>
+      </w:pPr>
+    </w:p>
+    <w:p>
+      <w:pPr>
+        <w:ind w:left="278"/>
+        <w:rPr>
+          <w:sz w:val="28"/>
+          <w:szCs w:val="28"/>
+        </w:rPr>
+      </w:pPr>
+    </w:p>
+    <w:p>
+      <w:pPr>
+        <w:ind w:left="278"/>
+        <w:rPr>
+          <w:sz w:val="28"/>
+          <w:szCs w:val="28"/>
+        </w:rPr>
+      </w:pPr>
+    </w:p>
+    <w:p>
+      <w:pPr>
+        <w:keepNext/>
+        <w:spacing w:before="240" w:after="120"/>
+        <w:jc w:val="center"/>
+        <w:outlineLvl w:val="0"/>
+        <w:rPr>
+          <w:b/>
+          <w:bCs/>
+          <w:kern w:val="32"/>
+          <w:sz w:val="28"/>
+          <w:szCs w:val="28"/>
+        </w:rPr>
+      </w:pPr>
+      <w:r>
+        <w:rPr>
+          <w:b/>
+          <w:bCs/>
+          <w:kern w:val="32"/>
+          <w:sz w:val="28"/>
+          <w:szCs w:val="28"/>
+        </w:rPr>
+        <w:t>ОТЧЕТ</w:t>
+      </w:r>
+      <w:r>
+        <w:rPr>
+          <w:bCs/>
+          <w:kern w:val="32"/>
+          <w:sz w:val="28"/>
+          <w:szCs w:val="28"/>
+        </w:rPr>
+        <w:t xml:space="preserve"> </w:t>
+      </w:r>
+      <w:r>
+        <w:rPr>
+          <w:b/>
+          <w:bCs/>
+          <w:kern w:val="32"/>
+          <w:sz w:val="28"/>
+          <w:szCs w:val="28"/>
+        </w:rPr>
+        <w:t>ПО</w:t>
+      </w:r>
+      <w:r>
+        <w:rPr>
+          <w:b/>
+          <w:bCs/>
+          <w:kern w:val="32"/>
+          <w:sz w:val="28"/>
+          <w:szCs w:val="28"/>
+        </w:rPr>
+        <w:t xml:space="preserve"> </w:t>
+      </w:r>
+      <w:r>
+        <w:rPr>
+          <w:b/>
+          <w:bCs/>
+          <w:kern w:val="32"/>
+          <w:sz w:val="28"/>
+          <w:szCs w:val="28"/>
+        </w:rPr>
+        <w:t>ЛАБОРАТОРНОЙ РАБОТЕ №1</w:t>
+      </w:r>
+    </w:p>
+    <w:p>
+      <w:pPr>
+        <w:jc w:val="center"/>
+        <w:rPr>
+          <w:b/>
+          <w:sz w:val="28"/>
+          <w:szCs w:val="28"/>
+        </w:rPr>
+      </w:pPr>
+      <w:r>
+        <w:rPr>
+          <w:sz w:val="28"/>
+          <w:szCs w:val="28"/>
+        </w:rPr>
+        <w:t xml:space="preserve">Дисциплина: </w:t>
+      </w:r>
+      <w:r>
+        <w:rPr>
+          <w:b/>
+          <w:sz w:val="28"/>
+          <w:szCs w:val="28"/>
+        </w:rPr>
+        <w:t>«</w:t>
+      </w:r>
+      <w:r>
+        <w:rPr>
+          <w:sz w:val="28"/>
+          <w:szCs w:val="28"/>
+        </w:rPr>
+        <w:t>Архитектура мобильных платформ</w:t>
+      </w:r>
+      <w:r>
+        <w:rPr>
+          <w:b/>
+          <w:sz w:val="28"/>
+          <w:szCs w:val="28"/>
+        </w:rPr>
+        <w:t>»</w:t>
+      </w:r>
+    </w:p>
+    <w:p>
+      <w:pPr>
+        <w:jc w:val="center"/>
+        <w:rPr>
+          <w:sz w:val="28"/>
+          <w:szCs w:val="28"/>
+        </w:rPr>
+      </w:pPr>
+      <w:r>
+        <w:rPr>
+          <w:sz w:val="28"/>
+          <w:szCs w:val="28"/>
+        </w:rPr>
+        <w:t>Тема</w:t>
+      </w:r>
+      <w:r>
+        <w:rPr>
+          <w:sz w:val="28"/>
+          <w:szCs w:val="28"/>
+        </w:rPr>
+        <w:t xml:space="preserve">: </w:t>
+      </w:r>
+      <w:r>
+        <w:rPr>
+          <w:b/>
+          <w:sz w:val="28"/>
+          <w:szCs w:val="28"/>
+        </w:rPr>
+        <w:t>«</w:t>
+      </w:r>
+      <w:r>
+        <w:rPr>
+          <w:sz w:val="28"/>
+          <w:szCs w:val="28"/>
+        </w:rPr>
+        <w:t>Использование интерфейса ввода/вывода общего назна</w:t>
+      </w:r>
+      <w:r>
+        <w:rPr>
+          <w:sz w:val="28"/>
+          <w:szCs w:val="28"/>
+        </w:rPr>
+        <w:t xml:space="preserve">чение на одноплатном компьютере </w:t>
+      </w:r>
+      <w:proofErr w:type="spellStart"/>
+      <w:r>
+        <w:rPr>
+          <w:sz w:val="28"/>
+          <w:szCs w:val="28"/>
+        </w:rPr>
+        <w:t>Raspberry</w:t>
+      </w:r>
+      <w:proofErr w:type="spellEnd"/>
+      <w:r>
+        <w:rPr>
+          <w:sz w:val="28"/>
+          <w:szCs w:val="28"/>
+        </w:rPr>
+        <w:t xml:space="preserve"> </w:t>
+      </w:r>
+      <w:proofErr w:type="spellStart"/>
+      <w:r>
+        <w:rPr>
+          <w:sz w:val="28"/>
+          <w:szCs w:val="28"/>
+        </w:rPr>
+        <w:t>Pi</w:t>
+      </w:r>
+      <w:proofErr w:type="spellEnd"/>
+      <w:r>
+        <w:rPr>
+          <w:sz w:val="28"/>
+          <w:szCs w:val="28"/>
+        </w:rPr>
+        <w:t xml:space="preserve"> 3</w:t>
+      </w:r>
+      <w:r>
+        <w:rPr>
+          <w:b/>
+          <w:sz w:val="28"/>
+          <w:szCs w:val="28"/>
+        </w:rPr>
+        <w:t>»</w:t>
+      </w:r>
+    </w:p>
+    <w:p>
+      <w:pPr>
+        <w:jc w:val="center"/>
+        <w:rPr>
+          <w:sz w:val="28"/>
+          <w:szCs w:val="28"/>
+        </w:rPr>
+      </w:pPr>
+    </w:p>
+    <w:p>
+      <w:pPr>
+        <w:ind w:left="278"/>
+        <w:rPr>
+          <w:sz w:val="28"/>
+          <w:szCs w:val="28"/>
+        </w:rPr>
+      </w:pPr>
+    </w:p>
+    <w:p>
+      <w:pPr>
+        <w:keepNext/>
+        <w:outlineLvl w:val="0"/>
+        <w:rPr>
+          <w:bCs/>
+          <w:kern w:val="32"/>
+          <w:sz w:val="28"/>
+          <w:szCs w:val="28"/>
+        </w:rPr>
+      </w:pPr>
+      <w:r>
+        <w:rPr>
+          <w:bCs/>
+          <w:kern w:val="32"/>
+          <w:sz w:val="28"/>
+          <w:szCs w:val="28"/>
+        </w:rPr>
+        <w:t>ВЫПОЛНИЛ</w:t>
+      </w:r>
+      <w:r>
+        <w:rPr>
+          <w:bCs/>
+          <w:kern w:val="32"/>
+          <w:sz w:val="28"/>
+          <w:szCs w:val="28"/>
+        </w:rPr>
+        <w:tab/>
+      </w:r>
+      <w:r>
+        <w:rPr>
+          <w:bCs/>
+          <w:kern w:val="32"/>
+          <w:sz w:val="28"/>
+          <w:szCs w:val="28"/>
+        </w:rPr>
+        <w:tab/>
+      </w:r>
+      <w:r>
+        <w:rPr>
+          <w:bCs/>
+          <w:kern w:val="32"/>
+          <w:sz w:val="28"/>
+          <w:szCs w:val="28"/>
+        </w:rPr>
+        <w:tab/>
+      </w:r>
+      <w:r>
+        <w:rPr>
+          <w:bCs/>
+          <w:kern w:val="32"/>
+          <w:sz w:val="28"/>
+          <w:szCs w:val="28"/>
+        </w:rPr>
+        <w:tab/>
+      </w:r>
+      <w:r>
+        <w:rPr>
+          <w:bCs/>
+          <w:kern w:val="32"/>
+          <w:sz w:val="28"/>
+          <w:szCs w:val="28"/>
+        </w:rPr>
+        <w:tab/>
+      </w:r>
+      <w:r>
+        <w:rPr>
+          <w:bCs/>
+          <w:kern w:val="32"/>
+          <w:sz w:val="28"/>
+          <w:szCs w:val="28"/>
+        </w:rPr>
+        <w:tab/>
+        <w:t>студент группы 15-ИТ</w:t>
+      </w:r>
+      <w:r>
+        <w:rPr>
+          <w:bCs/>
+          <w:kern w:val="32"/>
+          <w:sz w:val="28"/>
+          <w:szCs w:val="28"/>
+        </w:rPr>
+        <w:t>-</w:t>
+      </w:r>
+      <w:r>
+        <w:rPr>
+          <w:bCs/>
+          <w:kern w:val="32"/>
+          <w:sz w:val="28"/>
+          <w:szCs w:val="28"/>
+        </w:rPr>
+        <w:t>1</w:t>
+      </w:r>
+    </w:p>
+    <w:p>
+      <w:pPr>
+        <w:keepNext/>
+        <w:ind w:left="278"/>
+        <w:outlineLvl w:val="0"/>
+        <w:rPr>
+          <w:bCs/>
+          <w:kern w:val="32"/>
+          <w:sz w:val="28"/>
+          <w:szCs w:val="28"/>
+        </w:rPr>
+      </w:pPr>
+      <w:r>
+        <w:rPr>
+          <w:bCs/>
+          <w:kern w:val="32"/>
+          <w:sz w:val="28"/>
+          <w:szCs w:val="28"/>
+        </w:rPr>
+        <w:tab/>
+      </w:r>
+      <w:r>
+        <w:rPr>
+          <w:bCs/>
+          <w:kern w:val="32"/>
+          <w:sz w:val="28"/>
+          <w:szCs w:val="28"/>
+        </w:rPr>
+        <w:tab/>
+      </w:r>
+      <w:r>
+        <w:rPr>
+          <w:bCs/>
+          <w:kern w:val="32"/>
+          <w:sz w:val="28"/>
+          <w:szCs w:val="28"/>
+        </w:rPr>
+        <w:tab/>
+      </w:r>
+      <w:r>
+        <w:rPr>
+          <w:bCs/>
+          <w:kern w:val="32"/>
+          <w:sz w:val="28"/>
+          <w:szCs w:val="28"/>
+        </w:rPr>
+        <w:tab/>
+      </w:r>
+      <w:r>
+        <w:rPr>
+          <w:bCs/>
+          <w:kern w:val="32"/>
+          <w:sz w:val="28"/>
+          <w:szCs w:val="28"/>
+        </w:rPr>
+        <w:tab/>
+      </w:r>
+      <w:r>
+        <w:rPr>
+          <w:bCs/>
+          <w:kern w:val="32"/>
+          <w:sz w:val="28"/>
+          <w:szCs w:val="28"/>
+        </w:rPr>
+        <w:tab/>
+      </w:r>
+      <w:r>
+        <w:rPr>
+          <w:bCs/>
+          <w:kern w:val="32"/>
+          <w:sz w:val="28"/>
+          <w:szCs w:val="28"/>
+        </w:rPr>
+        <w:tab/>
+      </w:r>
+      <w:r>
+        <w:rPr>
+          <w:bCs/>
+          <w:kern w:val="32"/>
+          <w:sz w:val="28"/>
+          <w:szCs w:val="28"/>
+        </w:rPr>
+        <w:tab/>
+      </w:r>
+      <w:proofErr w:type="spellStart"/>
+      <w:r>
+        <w:rPr>
+          <w:bCs/>
+          <w:kern w:val="32"/>
+          <w:sz w:val="28"/>
+          <w:szCs w:val="28"/>
+        </w:rPr>
+        <w:t>Стеняев</w:t>
+      </w:r>
+      <w:proofErr w:type="spellEnd"/>
+      <w:r>
+        <w:rPr>
+          <w:bCs/>
+          <w:kern w:val="32"/>
+          <w:sz w:val="28"/>
+          <w:szCs w:val="28"/>
+        </w:rPr>
+        <w:t xml:space="preserve"> А.Д</w:t>
+      </w:r>
+      <w:r>
+        <w:rPr>
+          <w:bCs/>
+          <w:kern w:val="32"/>
+          <w:sz w:val="28"/>
+          <w:szCs w:val="28"/>
+        </w:rPr>
+        <w:t>.</w:t>
+      </w:r>
+    </w:p>
+    <w:p>
+      <w:pPr>
+        <w:keepNext/>
+        <w:spacing w:before="240" w:after="60"/>
+        <w:ind w:left="278"/>
+        <w:outlineLvl w:val="0"/>
+        <w:rPr>
+          <w:bCs/>
+          <w:kern w:val="32"/>
+          <w:sz w:val="28"/>
+          <w:szCs w:val="28"/>
+        </w:rPr>
+      </w:pPr>
+    </w:p>
+    <w:p>
+      <w:pPr>
+        <w:keepNext/>
+        <w:spacing w:before="240" w:after="60"/>
+        <w:ind w:left="278"/>
+        <w:outlineLvl w:val="0"/>
+        <w:rPr>
+          <w:bCs/>
+          <w:kern w:val="32"/>
+          <w:sz w:val="28"/>
+          <w:szCs w:val="28"/>
+        </w:rPr>
+      </w:pPr>
+    </w:p>
+    <w:p>
+      <w:pPr>
+        <w:rPr>
+          <w:sz w:val="28"/>
+          <w:szCs w:val="28"/>
+        </w:rPr>
+      </w:pPr>
+      <w:r>
+        <w:rPr>
+          <w:sz w:val="28"/>
+          <w:szCs w:val="28"/>
+        </w:rPr>
+        <w:t>ПРОВЕРИЛ</w:t>
+      </w:r>
+      <w:r>
+        <w:rPr>
+          <w:sz w:val="28"/>
+          <w:szCs w:val="28"/>
+        </w:rPr>
+        <w:tab/>
+      </w:r>
+      <w:r>
+        <w:rPr>
+          <w:sz w:val="28"/>
+          <w:szCs w:val="28"/>
+        </w:rPr>
+        <w:tab/>
+      </w:r>
+      <w:r>
+        <w:rPr>
+          <w:sz w:val="28"/>
+          <w:szCs w:val="28"/>
+        </w:rPr>
+        <w:tab/>
+      </w:r>
+      <w:r>
+        <w:rPr>
+          <w:sz w:val="28"/>
+          <w:szCs w:val="28"/>
+        </w:rPr>
+        <w:tab/>
+      </w:r>
+      <w:r>
+        <w:rPr>
+          <w:sz w:val="28"/>
+          <w:szCs w:val="28"/>
+        </w:rPr>
+        <w:tab/>
+      </w:r>
+      <w:r>
+        <w:rPr>
+          <w:sz w:val="28"/>
+          <w:szCs w:val="28"/>
+        </w:rPr>
+        <w:tab/>
+        <w:t>Лукьянов А.О.</w:t>
+      </w:r>
+    </w:p>
+    <w:p>
+      <w:pPr>
+        <w:rPr>
+          <w:sz w:val="28"/>
+          <w:szCs w:val="28"/>
+        </w:rPr>
+      </w:pPr>
+      <w:r>
+        <w:rPr>
+          <w:sz w:val="28"/>
+          <w:szCs w:val="28"/>
+        </w:rPr>
+        <w:t xml:space="preserve">                                                                                 </w:t>
+      </w:r>
+    </w:p>
+    <w:p>
+      <w:pPr>
+        <w:ind w:left="278"/>
+        <w:rPr>
+          <w:sz w:val="28"/>
+          <w:szCs w:val="28"/>
+        </w:rPr>
+      </w:pPr>
+    </w:p>
+    <w:p>
+      <w:pPr>
+        <w:keepNext/>
+        <w:spacing w:before="240" w:after="60"/>
+        <w:ind w:left="278" w:firstLine="708"/>
+        <w:outlineLvl w:val="0"/>
+        <w:rPr>
+          <w:bCs/>
+          <w:kern w:val="32"/>
+          <w:sz w:val="28"/>
+          <w:szCs w:val="28"/>
+        </w:rPr>
+      </w:pPr>
+    </w:p>
+    <w:p>
+      <w:pPr>
+        <w:keepNext/>
+        <w:spacing w:before="240" w:after="60"/>
+        <w:ind w:left="278" w:firstLine="708"/>
+        <w:outlineLvl w:val="0"/>
+        <w:rPr>
+          <w:bCs/>
+          <w:kern w:val="32"/>
+          <w:sz w:val="28"/>
+          <w:szCs w:val="28"/>
+        </w:rPr>
+      </w:pPr>
+    </w:p>
+    <w:p>
+      <w:pPr>
+        <w:keepNext/>
+        <w:spacing w:before="240" w:after="60"/>
+        <w:ind w:left="278" w:firstLine="708"/>
+        <w:outlineLvl w:val="0"/>
+        <w:rPr>
+          <w:bCs/>
+          <w:kern w:val="32"/>
+          <w:sz w:val="28"/>
+          <w:szCs w:val="28"/>
+        </w:rPr>
+      </w:pPr>
+    </w:p>
+    <w:p>
+      <w:pPr>
+        <w:jc w:val="center"/>
+        <w:rPr>
+          <w:sz w:val="28"/>
+          <w:szCs w:val="28"/>
+        </w:rPr>
+      </w:pPr>
+      <w:r>
+        <w:rPr>
+          <w:sz w:val="28"/>
+          <w:szCs w:val="28"/>
+        </w:rPr>
+        <w:t>Полоцк 2018</w:t>
+      </w:r>
+      <w:r>
+        <w:rPr>
+          <w:sz w:val="28"/>
+          <w:szCs w:val="28"/>
+        </w:rPr>
+        <w:t xml:space="preserve"> г.</w:t>
+      </w:r>
+      <w:r>
+        <w:rPr>
+          <w:sz w:val="28"/>
+          <w:szCs w:val="28"/>
+        </w:rPr>
+        <w:br w:type="page"/>
+      </w:r>
+    </w:p>
+    <w:p>
+      <w:pPr>
         <w:jc w:val="both"/>
       </w:pPr>
-      <w:bookmarkStart w:id="0" w:name="_GoBack"/>
-      <w:bookmarkEnd w:id="0"/>
       <w:r>
         <w:rPr>
           <w:b/>
@@ -245,7 +809,7 @@
           <w:p>
             <w:pPr>
               <w:rPr>
-                <w:rFonts w:ascii="Consolas" w:hAnsi="Consolas" w:cs="Consolas"/>
+                <w:rFonts w:ascii="Courier New" w:hAnsi="Courier New" w:cs="Courier New"/>
                 <w:sz w:val="20"/>
                 <w:szCs w:val="20"/>
                 <w:lang w:val="en-US"/>
@@ -253,7 +817,7 @@
             </w:pPr>
             <w:r>
               <w:rPr>
-                <w:rFonts w:ascii="Consolas" w:hAnsi="Consolas" w:cs="Consolas"/>
+                <w:rFonts w:ascii="Courier New" w:hAnsi="Courier New" w:cs="Courier New"/>
                 <w:color w:val="C00000"/>
                 <w:sz w:val="20"/>
                 <w:szCs w:val="20"/>
@@ -263,7 +827,7 @@
             </w:r>
             <w:r>
               <w:rPr>
-                <w:rFonts w:ascii="Consolas" w:hAnsi="Consolas" w:cs="Consolas"/>
+                <w:rFonts w:ascii="Courier New" w:hAnsi="Courier New" w:cs="Courier New"/>
                 <w:color w:val="984806" w:themeColor="accent6" w:themeShade="80"/>
                 <w:sz w:val="20"/>
                 <w:szCs w:val="20"/>
@@ -273,7 +837,7 @@
             </w:r>
             <w:r>
               <w:rPr>
-                <w:rFonts w:ascii="Consolas" w:hAnsi="Consolas" w:cs="Consolas"/>
+                <w:rFonts w:ascii="Courier New" w:hAnsi="Courier New" w:cs="Courier New"/>
                 <w:color w:val="984806" w:themeColor="accent6" w:themeShade="80"/>
                 <w:sz w:val="20"/>
                 <w:szCs w:val="20"/>
@@ -285,7 +849,7 @@
           <w:p>
             <w:pPr>
               <w:rPr>
-                <w:rFonts w:ascii="Consolas" w:hAnsi="Consolas" w:cs="Consolas"/>
+                <w:rFonts w:ascii="Courier New" w:hAnsi="Courier New" w:cs="Courier New"/>
                 <w:sz w:val="20"/>
                 <w:szCs w:val="20"/>
                 <w:lang w:val="en-US"/>
@@ -295,7 +859,7 @@
           <w:p>
             <w:pPr>
               <w:rPr>
-                <w:rFonts w:ascii="Consolas" w:hAnsi="Consolas" w:cs="Consolas"/>
+                <w:rFonts w:ascii="Courier New" w:hAnsi="Courier New" w:cs="Courier New"/>
                 <w:sz w:val="20"/>
                 <w:szCs w:val="20"/>
                 <w:lang w:val="en-US"/>
@@ -303,7 +867,7 @@
             </w:pPr>
             <w:r>
               <w:rPr>
-                <w:rFonts w:ascii="Consolas" w:hAnsi="Consolas" w:cs="Consolas"/>
+                <w:rFonts w:ascii="Courier New" w:hAnsi="Courier New" w:cs="Courier New"/>
                 <w:color w:val="C00000"/>
                 <w:sz w:val="20"/>
                 <w:szCs w:val="20"/>
@@ -313,7 +877,7 @@
             </w:r>
             <w:r>
               <w:rPr>
-                <w:rFonts w:ascii="Consolas" w:hAnsi="Consolas" w:cs="Consolas"/>
+                <w:rFonts w:ascii="Courier New" w:hAnsi="Courier New" w:cs="Courier New"/>
                 <w:color w:val="984806" w:themeColor="accent6" w:themeShade="80"/>
                 <w:sz w:val="20"/>
                 <w:szCs w:val="20"/>
@@ -323,7 +887,7 @@
             </w:r>
             <w:r>
               <w:rPr>
-                <w:rFonts w:ascii="Consolas" w:hAnsi="Consolas" w:cs="Consolas"/>
+                <w:rFonts w:ascii="Courier New" w:hAnsi="Courier New" w:cs="Courier New"/>
                 <w:color w:val="984806" w:themeColor="accent6" w:themeShade="80"/>
                 <w:sz w:val="20"/>
                 <w:szCs w:val="20"/>
@@ -333,7 +897,7 @@
             </w:r>
             <w:r>
               <w:rPr>
-                <w:rFonts w:ascii="Consolas" w:hAnsi="Consolas" w:cs="Consolas"/>
+                <w:rFonts w:ascii="Courier New" w:hAnsi="Courier New" w:cs="Courier New"/>
                 <w:color w:val="984806" w:themeColor="accent6" w:themeShade="80"/>
                 <w:sz w:val="20"/>
                 <w:szCs w:val="20"/>
@@ -346,7 +910,7 @@
           <w:p>
             <w:pPr>
               <w:rPr>
-                <w:rFonts w:ascii="Consolas" w:hAnsi="Consolas" w:cs="Consolas"/>
+                <w:rFonts w:ascii="Courier New" w:hAnsi="Courier New" w:cs="Courier New"/>
                 <w:sz w:val="20"/>
                 <w:szCs w:val="20"/>
                 <w:lang w:val="en-US"/>
@@ -354,7 +918,7 @@
             </w:pPr>
             <w:r>
               <w:rPr>
-                <w:rFonts w:ascii="Consolas" w:hAnsi="Consolas" w:cs="Consolas"/>
+                <w:rFonts w:ascii="Courier New" w:hAnsi="Courier New" w:cs="Courier New"/>
                 <w:color w:val="C00000"/>
                 <w:sz w:val="20"/>
                 <w:szCs w:val="20"/>
@@ -364,7 +928,7 @@
             </w:r>
             <w:r>
               <w:rPr>
-                <w:rFonts w:ascii="Consolas" w:hAnsi="Consolas" w:cs="Consolas"/>
+                <w:rFonts w:ascii="Courier New" w:hAnsi="Courier New" w:cs="Courier New"/>
                 <w:color w:val="984806" w:themeColor="accent6" w:themeShade="80"/>
                 <w:sz w:val="20"/>
                 <w:szCs w:val="20"/>
@@ -374,7 +938,7 @@
             </w:r>
             <w:r>
               <w:rPr>
-                <w:rFonts w:ascii="Consolas" w:hAnsi="Consolas" w:cs="Consolas"/>
+                <w:rFonts w:ascii="Courier New" w:hAnsi="Courier New" w:cs="Courier New"/>
                 <w:color w:val="984806" w:themeColor="accent6" w:themeShade="80"/>
                 <w:sz w:val="20"/>
                 <w:szCs w:val="20"/>
@@ -387,7 +951,7 @@
           <w:p>
             <w:pPr>
               <w:rPr>
-                <w:rFonts w:ascii="Consolas" w:hAnsi="Consolas" w:cs="Consolas"/>
+                <w:rFonts w:ascii="Courier New" w:hAnsi="Courier New" w:cs="Courier New"/>
                 <w:sz w:val="20"/>
                 <w:szCs w:val="20"/>
                 <w:lang w:val="en-US"/>
@@ -395,7 +959,7 @@
             </w:pPr>
             <w:r>
               <w:rPr>
-                <w:rFonts w:ascii="Consolas" w:hAnsi="Consolas" w:cs="Consolas"/>
+                <w:rFonts w:ascii="Courier New" w:hAnsi="Courier New" w:cs="Courier New"/>
                 <w:color w:val="C00000"/>
                 <w:sz w:val="20"/>
                 <w:szCs w:val="20"/>
@@ -405,7 +969,7 @@
             </w:r>
             <w:r>
               <w:rPr>
-                <w:rFonts w:ascii="Consolas" w:hAnsi="Consolas" w:cs="Consolas"/>
+                <w:rFonts w:ascii="Courier New" w:hAnsi="Courier New" w:cs="Courier New"/>
                 <w:color w:val="984806" w:themeColor="accent6" w:themeShade="80"/>
                 <w:sz w:val="20"/>
                 <w:szCs w:val="20"/>
@@ -415,7 +979,7 @@
             </w:r>
             <w:r>
               <w:rPr>
-                <w:rFonts w:ascii="Consolas" w:hAnsi="Consolas" w:cs="Consolas"/>
+                <w:rFonts w:ascii="Courier New" w:hAnsi="Courier New" w:cs="Courier New"/>
                 <w:color w:val="984806" w:themeColor="accent6" w:themeShade="80"/>
                 <w:sz w:val="20"/>
                 <w:szCs w:val="20"/>
@@ -428,7 +992,7 @@
           <w:p>
             <w:pPr>
               <w:rPr>
-                <w:rFonts w:ascii="Consolas" w:hAnsi="Consolas" w:cs="Consolas"/>
+                <w:rFonts w:ascii="Courier New" w:hAnsi="Courier New" w:cs="Courier New"/>
                 <w:sz w:val="20"/>
                 <w:szCs w:val="20"/>
                 <w:lang w:val="en-US"/>
@@ -438,7 +1002,7 @@
           <w:p>
             <w:pPr>
               <w:rPr>
-                <w:rFonts w:ascii="Consolas" w:hAnsi="Consolas" w:cs="Consolas"/>
+                <w:rFonts w:ascii="Courier New" w:hAnsi="Courier New" w:cs="Courier New"/>
                 <w:sz w:val="20"/>
                 <w:szCs w:val="20"/>
                 <w:lang w:val="en-US"/>
@@ -447,7 +1011,7 @@
             <w:proofErr w:type="spellStart"/>
             <w:r>
               <w:rPr>
-                <w:rFonts w:ascii="Consolas" w:hAnsi="Consolas" w:cs="Consolas"/>
+                <w:rFonts w:ascii="Courier New" w:hAnsi="Courier New" w:cs="Courier New"/>
                 <w:color w:val="4F81BD" w:themeColor="accent1"/>
                 <w:sz w:val="20"/>
                 <w:szCs w:val="20"/>
@@ -458,7 +1022,7 @@
             <w:proofErr w:type="spellEnd"/>
             <w:r>
               <w:rPr>
-                <w:rFonts w:ascii="Consolas" w:hAnsi="Consolas" w:cs="Consolas"/>
+                <w:rFonts w:ascii="Courier New" w:hAnsi="Courier New" w:cs="Courier New"/>
                 <w:color w:val="4F81BD" w:themeColor="accent1"/>
                 <w:sz w:val="20"/>
                 <w:szCs w:val="20"/>
@@ -468,7 +1032,7 @@
             </w:r>
             <w:r>
               <w:rPr>
-                <w:rFonts w:ascii="Consolas" w:hAnsi="Consolas" w:cs="Consolas"/>
+                <w:rFonts w:ascii="Courier New" w:hAnsi="Courier New" w:cs="Courier New"/>
                 <w:sz w:val="20"/>
                 <w:szCs w:val="20"/>
                 <w:lang w:val="en-US"/>
@@ -478,7 +1042,7 @@
             <w:proofErr w:type="spellStart"/>
             <w:r>
               <w:rPr>
-                <w:rFonts w:ascii="Consolas" w:hAnsi="Consolas" w:cs="Consolas"/>
+                <w:rFonts w:ascii="Courier New" w:hAnsi="Courier New" w:cs="Courier New"/>
                 <w:color w:val="4F81BD" w:themeColor="accent1"/>
                 <w:sz w:val="20"/>
                 <w:szCs w:val="20"/>
@@ -489,7 +1053,7 @@
             <w:proofErr w:type="spellEnd"/>
             <w:r>
               <w:rPr>
-                <w:rFonts w:ascii="Consolas" w:hAnsi="Consolas" w:cs="Consolas"/>
+                <w:rFonts w:ascii="Courier New" w:hAnsi="Courier New" w:cs="Courier New"/>
                 <w:color w:val="4F81BD" w:themeColor="accent1"/>
                 <w:sz w:val="20"/>
                 <w:szCs w:val="20"/>
@@ -500,7 +1064,7 @@
             <w:proofErr w:type="spellStart"/>
             <w:r>
               <w:rPr>
-                <w:rFonts w:ascii="Consolas" w:hAnsi="Consolas" w:cs="Consolas"/>
+                <w:rFonts w:ascii="Courier New" w:hAnsi="Courier New" w:cs="Courier New"/>
                 <w:sz w:val="20"/>
                 <w:szCs w:val="20"/>
                 <w:lang w:val="en-US"/>
@@ -510,7 +1074,7 @@
             <w:proofErr w:type="spellEnd"/>
             <w:r>
               <w:rPr>
-                <w:rFonts w:ascii="Consolas" w:hAnsi="Consolas" w:cs="Consolas"/>
+                <w:rFonts w:ascii="Courier New" w:hAnsi="Courier New" w:cs="Courier New"/>
                 <w:sz w:val="20"/>
                 <w:szCs w:val="20"/>
                 <w:lang w:val="en-US"/>
@@ -519,7 +1083,7 @@
             </w:r>
             <w:r>
               <w:rPr>
-                <w:rFonts w:ascii="Consolas" w:hAnsi="Consolas" w:cs="Consolas"/>
+                <w:rFonts w:ascii="Courier New" w:hAnsi="Courier New" w:cs="Courier New"/>
                 <w:color w:val="4F81BD" w:themeColor="accent1"/>
                 <w:sz w:val="20"/>
                 <w:szCs w:val="20"/>
@@ -529,7 +1093,7 @@
             </w:r>
             <w:r>
               <w:rPr>
-                <w:rFonts w:ascii="Consolas" w:hAnsi="Consolas" w:cs="Consolas"/>
+                <w:rFonts w:ascii="Courier New" w:hAnsi="Courier New" w:cs="Courier New"/>
                 <w:sz w:val="20"/>
                 <w:szCs w:val="20"/>
                 <w:lang w:val="en-US"/>
@@ -539,7 +1103,7 @@
             <w:proofErr w:type="spellStart"/>
             <w:r>
               <w:rPr>
-                <w:rFonts w:ascii="Consolas" w:hAnsi="Consolas" w:cs="Consolas"/>
+                <w:rFonts w:ascii="Courier New" w:hAnsi="Courier New" w:cs="Courier New"/>
                 <w:sz w:val="20"/>
                 <w:szCs w:val="20"/>
                 <w:lang w:val="en-US"/>
@@ -549,7 +1113,7 @@
             <w:proofErr w:type="spellEnd"/>
             <w:r>
               <w:rPr>
-                <w:rFonts w:ascii="Consolas" w:hAnsi="Consolas" w:cs="Consolas"/>
+                <w:rFonts w:ascii="Courier New" w:hAnsi="Courier New" w:cs="Courier New"/>
                 <w:sz w:val="20"/>
                 <w:szCs w:val="20"/>
                 <w:lang w:val="en-US"/>
@@ -560,14 +1124,15 @@
           <w:p>
             <w:pPr>
               <w:rPr>
-                <w:rFonts w:ascii="Consolas" w:hAnsi="Consolas" w:cs="Consolas"/>
-                <w:sz w:val="20"/>
-                <w:szCs w:val="20"/>
+                <w:rFonts w:ascii="Courier New" w:hAnsi="Courier New" w:cs="Courier New"/>
+                <w:sz w:val="20"/>
+                <w:szCs w:val="20"/>
+                <w:lang w:val="en-US"/>
               </w:rPr>
             </w:pPr>
             <w:r>
               <w:rPr>
-                <w:rFonts w:ascii="Consolas" w:hAnsi="Consolas" w:cs="Consolas"/>
+                <w:rFonts w:ascii="Courier New" w:hAnsi="Courier New" w:cs="Courier New"/>
                 <w:sz w:val="20"/>
                 <w:szCs w:val="20"/>
                 <w:lang w:val="en-US"/>
@@ -578,43 +1143,75 @@
           <w:p>
             <w:pPr>
               <w:rPr>
-                <w:rFonts w:ascii="Consolas" w:hAnsi="Consolas" w:cs="Consolas"/>
+                <w:rFonts w:ascii="Courier New" w:hAnsi="Courier New" w:cs="Courier New"/>
                 <w:color w:val="4F6228" w:themeColor="accent3" w:themeShade="80"/>
                 <w:sz w:val="20"/>
                 <w:szCs w:val="20"/>
+                <w:lang w:val="en-US"/>
               </w:rPr>
             </w:pPr>
             <w:r>
               <w:rPr>
-                <w:rFonts w:ascii="Consolas" w:hAnsi="Consolas" w:cs="Consolas"/>
-                <w:sz w:val="20"/>
-                <w:szCs w:val="20"/>
-              </w:rPr>
-              <w:tab/>
-            </w:r>
-            <w:r>
-              <w:rPr>
-                <w:rFonts w:ascii="Consolas" w:hAnsi="Consolas" w:cs="Consolas"/>
+                <w:rFonts w:ascii="Courier New" w:hAnsi="Courier New" w:cs="Courier New"/>
+                <w:sz w:val="20"/>
+                <w:szCs w:val="20"/>
+                <w:lang w:val="en-US"/>
+              </w:rPr>
+              <w:tab/>
+            </w:r>
+            <w:r>
+              <w:rPr>
+                <w:rFonts w:ascii="Courier New" w:hAnsi="Courier New" w:cs="Courier New"/>
                 <w:color w:val="4F6228" w:themeColor="accent3" w:themeShade="80"/>
                 <w:sz w:val="20"/>
                 <w:szCs w:val="20"/>
-              </w:rPr>
-              <w:t>//! Инициализация</w:t>
-            </w:r>
-            <w:r>
-              <w:rPr>
-                <w:rFonts w:ascii="Consolas" w:hAnsi="Consolas" w:cs="Consolas"/>
+                <w:lang w:val="en-US"/>
+              </w:rPr>
+              <w:t xml:space="preserve">//! </w:t>
+            </w:r>
+            <w:r>
+              <w:rPr>
+                <w:rFonts w:ascii="Courier New" w:hAnsi="Courier New" w:cs="Courier New"/>
                 <w:color w:val="4F6228" w:themeColor="accent3" w:themeShade="80"/>
                 <w:sz w:val="20"/>
                 <w:szCs w:val="20"/>
               </w:rPr>
-              <w:t xml:space="preserve"> библиотеки.</w:t>
+              <w:t>Инициализация</w:t>
+            </w:r>
+            <w:r>
+              <w:rPr>
+                <w:rFonts w:ascii="Courier New" w:hAnsi="Courier New" w:cs="Courier New"/>
+                <w:color w:val="4F6228" w:themeColor="accent3" w:themeShade="80"/>
+                <w:sz w:val="20"/>
+                <w:szCs w:val="20"/>
+                <w:lang w:val="en-US"/>
+              </w:rPr>
+              <w:t xml:space="preserve"> </w:t>
+            </w:r>
+            <w:r>
+              <w:rPr>
+                <w:rFonts w:ascii="Courier New" w:hAnsi="Courier New" w:cs="Courier New"/>
+                <w:color w:val="4F6228" w:themeColor="accent3" w:themeShade="80"/>
+                <w:sz w:val="20"/>
+                <w:szCs w:val="20"/>
+              </w:rPr>
+              <w:t>библиотеки</w:t>
+            </w:r>
+            <w:r>
+              <w:rPr>
+                <w:rFonts w:ascii="Courier New" w:hAnsi="Courier New" w:cs="Courier New"/>
+                <w:color w:val="4F6228" w:themeColor="accent3" w:themeShade="80"/>
+                <w:sz w:val="20"/>
+                <w:szCs w:val="20"/>
+                <w:lang w:val="en-US"/>
+              </w:rPr>
+              <w:t>.</w:t>
             </w:r>
           </w:p>
           <w:p>
             <w:pPr>
               <w:rPr>
-                <w:rFonts w:ascii="Consolas" w:hAnsi="Consolas" w:cs="Consolas"/>
+                <w:rFonts w:ascii="Courier New" w:hAnsi="Courier New" w:cs="Courier New"/>
                 <w:sz w:val="20"/>
                 <w:szCs w:val="20"/>
                 <w:lang w:val="en-US"/>
@@ -622,16 +1219,16 @@
             </w:pPr>
             <w:r>
               <w:rPr>
-                <w:rFonts w:ascii="Consolas" w:hAnsi="Consolas" w:cs="Consolas"/>
-                <w:sz w:val="20"/>
-                <w:szCs w:val="20"/>
-                <w:lang w:val="en-US"/>
-              </w:rPr>
-              <w:tab/>
-            </w:r>
-            <w:r>
-              <w:rPr>
-                <w:rFonts w:ascii="Consolas" w:hAnsi="Consolas" w:cs="Consolas"/>
+                <w:rFonts w:ascii="Courier New" w:hAnsi="Courier New" w:cs="Courier New"/>
+                <w:sz w:val="20"/>
+                <w:szCs w:val="20"/>
+                <w:lang w:val="en-US"/>
+              </w:rPr>
+              <w:tab/>
+            </w:r>
+            <w:r>
+              <w:rPr>
+                <w:rFonts w:ascii="Courier New" w:hAnsi="Courier New" w:cs="Courier New"/>
                 <w:b/>
                 <w:color w:val="4F81BD" w:themeColor="accent1"/>
                 <w:sz w:val="20"/>
@@ -642,7 +1239,7 @@
             </w:r>
             <w:r>
               <w:rPr>
-                <w:rFonts w:ascii="Consolas" w:hAnsi="Consolas" w:cs="Consolas"/>
+                <w:rFonts w:ascii="Courier New" w:hAnsi="Courier New" w:cs="Courier New"/>
                 <w:color w:val="4F81BD" w:themeColor="accent1"/>
                 <w:sz w:val="20"/>
                 <w:szCs w:val="20"/>
@@ -650,18 +1247,29 @@
               </w:rPr>
               <w:t xml:space="preserve"> </w:t>
             </w:r>
-            <w:r>
-              <w:rPr>
-                <w:rFonts w:ascii="Consolas" w:hAnsi="Consolas" w:cs="Consolas"/>
-                <w:sz w:val="20"/>
-                <w:szCs w:val="20"/>
-                <w:lang w:val="en-US"/>
-              </w:rPr>
-              <w:t xml:space="preserve">( !bcm2835_init() ) { </w:t>
-            </w:r>
-            <w:r>
-              <w:rPr>
-                <w:rFonts w:ascii="Consolas" w:hAnsi="Consolas" w:cs="Consolas"/>
+            <w:proofErr w:type="gramStart"/>
+            <w:r>
+              <w:rPr>
+                <w:rFonts w:ascii="Courier New" w:hAnsi="Courier New" w:cs="Courier New"/>
+                <w:sz w:val="20"/>
+                <w:szCs w:val="20"/>
+                <w:lang w:val="en-US"/>
+              </w:rPr>
+              <w:t>( !bcm</w:t>
+            </w:r>
+            <w:proofErr w:type="gramEnd"/>
+            <w:r>
+              <w:rPr>
+                <w:rFonts w:ascii="Courier New" w:hAnsi="Courier New" w:cs="Courier New"/>
+                <w:sz w:val="20"/>
+                <w:szCs w:val="20"/>
+                <w:lang w:val="en-US"/>
+              </w:rPr>
+              <w:t xml:space="preserve">2835_init() ) { </w:t>
+            </w:r>
+            <w:r>
+              <w:rPr>
+                <w:rFonts w:ascii="Courier New" w:hAnsi="Courier New" w:cs="Courier New"/>
                 <w:color w:val="4F81BD" w:themeColor="accent1"/>
                 <w:sz w:val="20"/>
                 <w:szCs w:val="20"/>
@@ -671,7 +1279,7 @@
             </w:r>
             <w:r>
               <w:rPr>
-                <w:rFonts w:ascii="Consolas" w:hAnsi="Consolas" w:cs="Consolas"/>
+                <w:rFonts w:ascii="Courier New" w:hAnsi="Courier New" w:cs="Courier New"/>
                 <w:sz w:val="20"/>
                 <w:szCs w:val="20"/>
                 <w:lang w:val="en-US"/>
@@ -682,31 +1290,33 @@
           <w:p>
             <w:pPr>
               <w:rPr>
-                <w:rFonts w:ascii="Consolas" w:hAnsi="Consolas" w:cs="Consolas"/>
-                <w:sz w:val="20"/>
-                <w:szCs w:val="20"/>
+                <w:rFonts w:ascii="Courier New" w:hAnsi="Courier New" w:cs="Courier New"/>
+                <w:sz w:val="20"/>
+                <w:szCs w:val="20"/>
+                <w:lang w:val="en-US"/>
               </w:rPr>
             </w:pPr>
           </w:p>
           <w:p>
             <w:pPr>
               <w:rPr>
-                <w:rFonts w:ascii="Consolas" w:hAnsi="Consolas" w:cs="Consolas"/>
+                <w:rFonts w:ascii="Courier New" w:hAnsi="Courier New" w:cs="Courier New"/>
                 <w:sz w:val="20"/>
                 <w:szCs w:val="20"/>
               </w:rPr>
             </w:pPr>
             <w:r>
               <w:rPr>
-                <w:rFonts w:ascii="Consolas" w:hAnsi="Consolas" w:cs="Consolas"/>
-                <w:sz w:val="20"/>
-                <w:szCs w:val="20"/>
-              </w:rPr>
-              <w:tab/>
-            </w:r>
-            <w:r>
-              <w:rPr>
-                <w:rFonts w:ascii="Consolas" w:hAnsi="Consolas" w:cs="Consolas"/>
+                <w:rFonts w:ascii="Courier New" w:hAnsi="Courier New" w:cs="Courier New"/>
+                <w:sz w:val="20"/>
+                <w:szCs w:val="20"/>
+                <w:lang w:val="en-US"/>
+              </w:rPr>
+              <w:tab/>
+            </w:r>
+            <w:r>
+              <w:rPr>
+                <w:rFonts w:ascii="Courier New" w:hAnsi="Courier New" w:cs="Courier New"/>
                 <w:color w:val="4F6228" w:themeColor="accent3" w:themeShade="80"/>
                 <w:sz w:val="20"/>
                 <w:szCs w:val="20"/>
@@ -715,7 +1325,7 @@
             </w:r>
             <w:r>
               <w:rPr>
-                <w:rFonts w:ascii="Consolas" w:hAnsi="Consolas" w:cs="Consolas"/>
+                <w:rFonts w:ascii="Courier New" w:hAnsi="Courier New" w:cs="Courier New"/>
                 <w:color w:val="4F6228" w:themeColor="accent3" w:themeShade="80"/>
                 <w:sz w:val="20"/>
                 <w:szCs w:val="20"/>
@@ -724,7 +1334,7 @@
             </w:r>
             <w:r>
               <w:rPr>
-                <w:rFonts w:ascii="Consolas" w:hAnsi="Consolas" w:cs="Consolas"/>
+                <w:rFonts w:ascii="Courier New" w:hAnsi="Courier New" w:cs="Courier New"/>
                 <w:color w:val="4F6228" w:themeColor="accent3" w:themeShade="80"/>
                 <w:sz w:val="20"/>
                 <w:szCs w:val="20"/>
@@ -735,7 +1345,7 @@
           <w:p>
             <w:pPr>
               <w:rPr>
-                <w:rFonts w:ascii="Consolas" w:hAnsi="Consolas" w:cs="Consolas"/>
+                <w:rFonts w:ascii="Courier New" w:hAnsi="Courier New" w:cs="Courier New"/>
                 <w:sz w:val="20"/>
                 <w:szCs w:val="20"/>
                 <w:lang w:val="en-US"/>
@@ -743,15 +1353,15 @@
             </w:pPr>
             <w:r>
               <w:rPr>
-                <w:rFonts w:ascii="Consolas" w:hAnsi="Consolas" w:cs="Consolas"/>
-                <w:sz w:val="20"/>
-                <w:szCs w:val="20"/>
-              </w:rPr>
-              <w:tab/>
-            </w:r>
-            <w:r>
-              <w:rPr>
-                <w:rFonts w:ascii="Consolas" w:hAnsi="Consolas" w:cs="Consolas"/>
+                <w:rFonts w:ascii="Courier New" w:hAnsi="Courier New" w:cs="Courier New"/>
+                <w:sz w:val="20"/>
+                <w:szCs w:val="20"/>
+              </w:rPr>
+              <w:tab/>
+            </w:r>
+            <w:r>
+              <w:rPr>
+                <w:rFonts w:ascii="Courier New" w:hAnsi="Courier New" w:cs="Courier New"/>
                 <w:sz w:val="20"/>
                 <w:szCs w:val="20"/>
                 <w:lang w:val="en-US"/>
@@ -760,7 +1370,7 @@
             </w:r>
             <w:r>
               <w:rPr>
-                <w:rFonts w:ascii="Consolas" w:hAnsi="Consolas" w:cs="Consolas"/>
+                <w:rFonts w:ascii="Courier New" w:hAnsi="Courier New" w:cs="Courier New"/>
                 <w:color w:val="984806" w:themeColor="accent6" w:themeShade="80"/>
                 <w:sz w:val="20"/>
                 <w:szCs w:val="20"/>
@@ -770,7 +1380,7 @@
             </w:r>
             <w:r>
               <w:rPr>
-                <w:rFonts w:ascii="Consolas" w:hAnsi="Consolas" w:cs="Consolas"/>
+                <w:rFonts w:ascii="Courier New" w:hAnsi="Courier New" w:cs="Courier New"/>
                 <w:sz w:val="20"/>
                 <w:szCs w:val="20"/>
                 <w:lang w:val="en-US"/>
@@ -779,7 +1389,7 @@
             </w:r>
             <w:r>
               <w:rPr>
-                <w:rFonts w:ascii="Consolas" w:hAnsi="Consolas" w:cs="Consolas"/>
+                <w:rFonts w:ascii="Courier New" w:hAnsi="Courier New" w:cs="Courier New"/>
                 <w:color w:val="984806" w:themeColor="accent6" w:themeShade="80"/>
                 <w:sz w:val="20"/>
                 <w:szCs w:val="20"/>
@@ -789,7 +1399,7 @@
             </w:r>
             <w:r>
               <w:rPr>
-                <w:rFonts w:ascii="Consolas" w:hAnsi="Consolas" w:cs="Consolas"/>
+                <w:rFonts w:ascii="Courier New" w:hAnsi="Courier New" w:cs="Courier New"/>
                 <w:sz w:val="20"/>
                 <w:szCs w:val="20"/>
                 <w:lang w:val="en-US"/>
@@ -800,7 +1410,7 @@
           <w:p>
             <w:pPr>
               <w:rPr>
-                <w:rFonts w:ascii="Consolas" w:hAnsi="Consolas" w:cs="Consolas"/>
+                <w:rFonts w:ascii="Courier New" w:hAnsi="Courier New" w:cs="Courier New"/>
                 <w:sz w:val="20"/>
                 <w:szCs w:val="20"/>
                 <w:lang w:val="en-US"/>
@@ -808,7 +1418,7 @@
             </w:pPr>
             <w:r>
               <w:rPr>
-                <w:rFonts w:ascii="Consolas" w:hAnsi="Consolas" w:cs="Consolas"/>
+                <w:rFonts w:ascii="Courier New" w:hAnsi="Courier New" w:cs="Courier New"/>
                 <w:sz w:val="20"/>
                 <w:szCs w:val="20"/>
                 <w:lang w:val="en-US"/>
@@ -819,7 +1429,7 @@
           <w:p>
             <w:pPr>
               <w:rPr>
-                <w:rFonts w:ascii="Consolas" w:hAnsi="Consolas" w:cs="Consolas"/>
+                <w:rFonts w:ascii="Courier New" w:hAnsi="Courier New" w:cs="Courier New"/>
                 <w:sz w:val="20"/>
                 <w:szCs w:val="20"/>
                 <w:lang w:val="en-US"/>
@@ -827,16 +1437,16 @@
             </w:pPr>
             <w:r>
               <w:rPr>
-                <w:rFonts w:ascii="Consolas" w:hAnsi="Consolas" w:cs="Consolas"/>
-                <w:sz w:val="20"/>
-                <w:szCs w:val="20"/>
-                <w:lang w:val="en-US"/>
-              </w:rPr>
-              <w:tab/>
-            </w:r>
-            <w:r>
-              <w:rPr>
-                <w:rFonts w:ascii="Consolas" w:hAnsi="Consolas" w:cs="Consolas"/>
+                <w:rFonts w:ascii="Courier New" w:hAnsi="Courier New" w:cs="Courier New"/>
+                <w:sz w:val="20"/>
+                <w:szCs w:val="20"/>
+                <w:lang w:val="en-US"/>
+              </w:rPr>
+              <w:tab/>
+            </w:r>
+            <w:r>
+              <w:rPr>
+                <w:rFonts w:ascii="Courier New" w:hAnsi="Courier New" w:cs="Courier New"/>
                 <w:b/>
                 <w:color w:val="4F81BD" w:themeColor="accent1"/>
                 <w:sz w:val="20"/>
@@ -847,7 +1457,7 @@
             </w:r>
             <w:r>
               <w:rPr>
-                <w:rFonts w:ascii="Consolas" w:hAnsi="Consolas" w:cs="Consolas"/>
+                <w:rFonts w:ascii="Courier New" w:hAnsi="Courier New" w:cs="Courier New"/>
                 <w:color w:val="4F81BD" w:themeColor="accent1"/>
                 <w:sz w:val="20"/>
                 <w:szCs w:val="20"/>
@@ -857,7 +1467,7 @@
             </w:r>
             <w:r>
               <w:rPr>
-                <w:rFonts w:ascii="Consolas" w:hAnsi="Consolas" w:cs="Consolas"/>
+                <w:rFonts w:ascii="Courier New" w:hAnsi="Courier New" w:cs="Courier New"/>
                 <w:sz w:val="20"/>
                 <w:szCs w:val="20"/>
                 <w:lang w:val="en-US"/>
@@ -867,7 +1477,7 @@
             <w:proofErr w:type="spellStart"/>
             <w:r>
               <w:rPr>
-                <w:rFonts w:ascii="Consolas" w:hAnsi="Consolas" w:cs="Consolas"/>
+                <w:rFonts w:ascii="Courier New" w:hAnsi="Courier New" w:cs="Courier New"/>
                 <w:color w:val="4F81BD" w:themeColor="accent1"/>
                 <w:sz w:val="20"/>
                 <w:szCs w:val="20"/>
@@ -878,7 +1488,7 @@
             <w:proofErr w:type="spellEnd"/>
             <w:r>
               <w:rPr>
-                <w:rFonts w:ascii="Consolas" w:hAnsi="Consolas" w:cs="Consolas"/>
+                <w:rFonts w:ascii="Courier New" w:hAnsi="Courier New" w:cs="Courier New"/>
                 <w:color w:val="4F81BD" w:themeColor="accent1"/>
                 <w:sz w:val="20"/>
                 <w:szCs w:val="20"/>
@@ -886,20 +1496,31 @@
               </w:rPr>
               <w:t xml:space="preserve"> </w:t>
             </w:r>
-            <w:r>
-              <w:rPr>
-                <w:rFonts w:ascii="Consolas" w:hAnsi="Consolas" w:cs="Consolas"/>
-                <w:sz w:val="20"/>
-                <w:szCs w:val="20"/>
-                <w:lang w:val="en-US"/>
-              </w:rPr>
-              <w:t>i = 0; i &lt; 4; i++ ) {</w:t>
+            <w:proofErr w:type="spellStart"/>
+            <w:r>
+              <w:rPr>
+                <w:rFonts w:ascii="Courier New" w:hAnsi="Courier New" w:cs="Courier New"/>
+                <w:sz w:val="20"/>
+                <w:szCs w:val="20"/>
+                <w:lang w:val="en-US"/>
+              </w:rPr>
+              <w:t>i</w:t>
+            </w:r>
+            <w:proofErr w:type="spellEnd"/>
+            <w:r>
+              <w:rPr>
+                <w:rFonts w:ascii="Courier New" w:hAnsi="Courier New" w:cs="Courier New"/>
+                <w:sz w:val="20"/>
+                <w:szCs w:val="20"/>
+                <w:lang w:val="en-US"/>
+              </w:rPr>
+              <w:t xml:space="preserve"> = 0; i &lt; 4; i++ ) {</w:t>
             </w:r>
           </w:p>
           <w:p>
             <w:pPr>
               <w:rPr>
-                <w:rFonts w:ascii="Consolas" w:hAnsi="Consolas" w:cs="Consolas"/>
+                <w:rFonts w:ascii="Courier New" w:hAnsi="Courier New" w:cs="Courier New"/>
                 <w:color w:val="4F6228" w:themeColor="accent3" w:themeShade="80"/>
                 <w:sz w:val="20"/>
                 <w:szCs w:val="20"/>
@@ -908,25 +1529,25 @@
             </w:pPr>
             <w:r>
               <w:rPr>
-                <w:rFonts w:ascii="Consolas" w:hAnsi="Consolas" w:cs="Consolas"/>
-                <w:sz w:val="20"/>
-                <w:szCs w:val="20"/>
-                <w:lang w:val="en-US"/>
-              </w:rPr>
-              <w:tab/>
-            </w:r>
-            <w:r>
-              <w:rPr>
-                <w:rFonts w:ascii="Consolas" w:hAnsi="Consolas" w:cs="Consolas"/>
-                <w:sz w:val="20"/>
-                <w:szCs w:val="20"/>
-                <w:lang w:val="en-US"/>
-              </w:rPr>
-              <w:tab/>
-            </w:r>
-            <w:r>
-              <w:rPr>
-                <w:rFonts w:ascii="Consolas" w:hAnsi="Consolas" w:cs="Consolas"/>
+                <w:rFonts w:ascii="Courier New" w:hAnsi="Courier New" w:cs="Courier New"/>
+                <w:sz w:val="20"/>
+                <w:szCs w:val="20"/>
+                <w:lang w:val="en-US"/>
+              </w:rPr>
+              <w:tab/>
+            </w:r>
+            <w:r>
+              <w:rPr>
+                <w:rFonts w:ascii="Courier New" w:hAnsi="Courier New" w:cs="Courier New"/>
+                <w:sz w:val="20"/>
+                <w:szCs w:val="20"/>
+                <w:lang w:val="en-US"/>
+              </w:rPr>
+              <w:tab/>
+            </w:r>
+            <w:r>
+              <w:rPr>
+                <w:rFonts w:ascii="Courier New" w:hAnsi="Courier New" w:cs="Courier New"/>
                 <w:color w:val="4F6228" w:themeColor="accent3" w:themeShade="80"/>
                 <w:sz w:val="20"/>
                 <w:szCs w:val="20"/>
@@ -936,7 +1557,7 @@
             </w:r>
             <w:r>
               <w:rPr>
-                <w:rFonts w:ascii="Consolas" w:hAnsi="Consolas" w:cs="Consolas"/>
+                <w:rFonts w:ascii="Courier New" w:hAnsi="Courier New" w:cs="Courier New"/>
                 <w:color w:val="4F6228" w:themeColor="accent3" w:themeShade="80"/>
                 <w:sz w:val="20"/>
                 <w:szCs w:val="20"/>
@@ -945,7 +1566,7 @@
             </w:r>
             <w:r>
               <w:rPr>
-                <w:rFonts w:ascii="Consolas" w:hAnsi="Consolas" w:cs="Consolas"/>
+                <w:rFonts w:ascii="Courier New" w:hAnsi="Courier New" w:cs="Courier New"/>
                 <w:color w:val="4F6228" w:themeColor="accent3" w:themeShade="80"/>
                 <w:sz w:val="20"/>
                 <w:szCs w:val="20"/>
@@ -955,7 +1576,7 @@
             </w:r>
             <w:r>
               <w:rPr>
-                <w:rFonts w:ascii="Consolas" w:hAnsi="Consolas" w:cs="Consolas"/>
+                <w:rFonts w:ascii="Courier New" w:hAnsi="Courier New" w:cs="Courier New"/>
                 <w:color w:val="4F6228" w:themeColor="accent3" w:themeShade="80"/>
                 <w:sz w:val="20"/>
                 <w:szCs w:val="20"/>
@@ -964,10 +1585,11 @@
             </w:r>
             <w:r>
               <w:rPr>
-                <w:rFonts w:ascii="Consolas" w:hAnsi="Consolas" w:cs="Consolas"/>
+                <w:rFonts w:ascii="Courier New" w:hAnsi="Courier New" w:cs="Courier New"/>
                 <w:color w:val="4F6228" w:themeColor="accent3" w:themeShade="80"/>
                 <w:sz w:val="20"/>
                 <w:szCs w:val="20"/>
+                <w:lang w:val="en-US"/>
               </w:rPr>
               <w:t>.</w:t>
             </w:r>
@@ -975,7 +1597,7 @@
           <w:p>
             <w:pPr>
               <w:rPr>
-                <w:rFonts w:ascii="Consolas" w:hAnsi="Consolas" w:cs="Consolas"/>
+                <w:rFonts w:ascii="Courier New" w:hAnsi="Courier New" w:cs="Courier New"/>
                 <w:sz w:val="20"/>
                 <w:szCs w:val="20"/>
                 <w:lang w:val="en-US"/>
@@ -983,16 +1605,16 @@
             </w:pPr>
             <w:r>
               <w:rPr>
-                <w:rFonts w:ascii="Consolas" w:hAnsi="Consolas" w:cs="Consolas"/>
-                <w:sz w:val="20"/>
-                <w:szCs w:val="20"/>
-                <w:lang w:val="en-US"/>
-              </w:rPr>
-              <w:tab/>
-            </w:r>
-            <w:r>
-              <w:rPr>
-                <w:rFonts w:ascii="Consolas" w:hAnsi="Consolas" w:cs="Consolas"/>
+                <w:rFonts w:ascii="Courier New" w:hAnsi="Courier New" w:cs="Courier New"/>
+                <w:sz w:val="20"/>
+                <w:szCs w:val="20"/>
+                <w:lang w:val="en-US"/>
+              </w:rPr>
+              <w:tab/>
+            </w:r>
+            <w:r>
+              <w:rPr>
+                <w:rFonts w:ascii="Courier New" w:hAnsi="Courier New" w:cs="Courier New"/>
                 <w:sz w:val="20"/>
                 <w:szCs w:val="20"/>
                 <w:lang w:val="en-US"/>
@@ -1002,7 +1624,7 @@
             </w:r>
             <w:r>
               <w:rPr>
-                <w:rFonts w:ascii="Consolas" w:hAnsi="Consolas" w:cs="Consolas"/>
+                <w:rFonts w:ascii="Courier New" w:hAnsi="Courier New" w:cs="Courier New"/>
                 <w:color w:val="984806" w:themeColor="accent6" w:themeShade="80"/>
                 <w:sz w:val="20"/>
                 <w:szCs w:val="20"/>
@@ -1012,7 +1634,7 @@
             </w:r>
             <w:r>
               <w:rPr>
-                <w:rFonts w:ascii="Consolas" w:hAnsi="Consolas" w:cs="Consolas"/>
+                <w:rFonts w:ascii="Courier New" w:hAnsi="Courier New" w:cs="Courier New"/>
                 <w:sz w:val="20"/>
                 <w:szCs w:val="20"/>
                 <w:lang w:val="en-US"/>
@@ -1021,7 +1643,7 @@
             </w:r>
             <w:r>
               <w:rPr>
-                <w:rFonts w:ascii="Consolas" w:hAnsi="Consolas" w:cs="Consolas"/>
+                <w:rFonts w:ascii="Courier New" w:hAnsi="Courier New" w:cs="Courier New"/>
                 <w:sz w:val="20"/>
                 <w:szCs w:val="20"/>
                 <w:lang w:val="en-US"/>
@@ -1030,16 +1652,16 @@
             </w:r>
             <w:r>
               <w:rPr>
-                <w:rFonts w:ascii="Consolas" w:hAnsi="Consolas" w:cs="Consolas"/>
-                <w:sz w:val="20"/>
-                <w:szCs w:val="20"/>
-                <w:lang w:val="en-US"/>
-              </w:rPr>
-              <w:tab/>
-            </w:r>
-            <w:r>
-              <w:rPr>
-                <w:rFonts w:ascii="Consolas" w:hAnsi="Consolas" w:cs="Consolas"/>
+                <w:rFonts w:ascii="Courier New" w:hAnsi="Courier New" w:cs="Courier New"/>
+                <w:sz w:val="20"/>
+                <w:szCs w:val="20"/>
+                <w:lang w:val="en-US"/>
+              </w:rPr>
+              <w:tab/>
+            </w:r>
+            <w:r>
+              <w:rPr>
+                <w:rFonts w:ascii="Courier New" w:hAnsi="Courier New" w:cs="Courier New"/>
                 <w:sz w:val="20"/>
                 <w:szCs w:val="20"/>
                 <w:lang w:val="en-US"/>
@@ -1049,7 +1671,7 @@
             </w:r>
             <w:r>
               <w:rPr>
-                <w:rFonts w:ascii="Consolas" w:hAnsi="Consolas" w:cs="Consolas"/>
+                <w:rFonts w:ascii="Courier New" w:hAnsi="Courier New" w:cs="Courier New"/>
                 <w:color w:val="984806" w:themeColor="accent6" w:themeShade="80"/>
                 <w:sz w:val="20"/>
                 <w:szCs w:val="20"/>
@@ -1059,7 +1681,7 @@
             </w:r>
             <w:r>
               <w:rPr>
-                <w:rFonts w:ascii="Consolas" w:hAnsi="Consolas" w:cs="Consolas"/>
+                <w:rFonts w:ascii="Courier New" w:hAnsi="Courier New" w:cs="Courier New"/>
                 <w:sz w:val="20"/>
                 <w:szCs w:val="20"/>
                 <w:lang w:val="en-US"/>
@@ -1070,7 +1692,7 @@
           <w:p>
             <w:pPr>
               <w:rPr>
-                <w:rFonts w:ascii="Consolas" w:hAnsi="Consolas" w:cs="Consolas"/>
+                <w:rFonts w:ascii="Courier New" w:hAnsi="Courier New" w:cs="Courier New"/>
                 <w:sz w:val="20"/>
                 <w:szCs w:val="20"/>
                 <w:lang w:val="en-US"/>
@@ -1080,7 +1702,7 @@
           <w:p>
             <w:pPr>
               <w:rPr>
-                <w:rFonts w:ascii="Consolas" w:hAnsi="Consolas" w:cs="Consolas"/>
+                <w:rFonts w:ascii="Courier New" w:hAnsi="Courier New" w:cs="Courier New"/>
                 <w:color w:val="4F6228" w:themeColor="accent3" w:themeShade="80"/>
                 <w:sz w:val="20"/>
                 <w:szCs w:val="20"/>
@@ -1089,25 +1711,25 @@
             </w:pPr>
             <w:r>
               <w:rPr>
-                <w:rFonts w:ascii="Consolas" w:hAnsi="Consolas" w:cs="Consolas"/>
-                <w:sz w:val="20"/>
-                <w:szCs w:val="20"/>
-                <w:lang w:val="en-US"/>
-              </w:rPr>
-              <w:tab/>
-            </w:r>
-            <w:r>
-              <w:rPr>
-                <w:rFonts w:ascii="Consolas" w:hAnsi="Consolas" w:cs="Consolas"/>
-                <w:sz w:val="20"/>
-                <w:szCs w:val="20"/>
-                <w:lang w:val="en-US"/>
-              </w:rPr>
-              <w:tab/>
-            </w:r>
-            <w:r>
-              <w:rPr>
-                <w:rFonts w:ascii="Consolas" w:hAnsi="Consolas" w:cs="Consolas"/>
+                <w:rFonts w:ascii="Courier New" w:hAnsi="Courier New" w:cs="Courier New"/>
+                <w:sz w:val="20"/>
+                <w:szCs w:val="20"/>
+                <w:lang w:val="en-US"/>
+              </w:rPr>
+              <w:tab/>
+            </w:r>
+            <w:r>
+              <w:rPr>
+                <w:rFonts w:ascii="Courier New" w:hAnsi="Courier New" w:cs="Courier New"/>
+                <w:sz w:val="20"/>
+                <w:szCs w:val="20"/>
+                <w:lang w:val="en-US"/>
+              </w:rPr>
+              <w:tab/>
+            </w:r>
+            <w:r>
+              <w:rPr>
+                <w:rFonts w:ascii="Courier New" w:hAnsi="Courier New" w:cs="Courier New"/>
                 <w:color w:val="4F6228" w:themeColor="accent3" w:themeShade="80"/>
                 <w:sz w:val="20"/>
                 <w:szCs w:val="20"/>
@@ -1117,7 +1739,7 @@
             </w:r>
             <w:r>
               <w:rPr>
-                <w:rFonts w:ascii="Consolas" w:hAnsi="Consolas" w:cs="Consolas"/>
+                <w:rFonts w:ascii="Courier New" w:hAnsi="Courier New" w:cs="Courier New"/>
                 <w:color w:val="4F6228" w:themeColor="accent3" w:themeShade="80"/>
                 <w:sz w:val="20"/>
                 <w:szCs w:val="20"/>
@@ -1126,7 +1748,7 @@
             </w:r>
             <w:r>
               <w:rPr>
-                <w:rFonts w:ascii="Consolas" w:hAnsi="Consolas" w:cs="Consolas"/>
+                <w:rFonts w:ascii="Courier New" w:hAnsi="Courier New" w:cs="Courier New"/>
                 <w:color w:val="4F6228" w:themeColor="accent3" w:themeShade="80"/>
                 <w:sz w:val="20"/>
                 <w:szCs w:val="20"/>
@@ -1136,7 +1758,7 @@
             </w:r>
             <w:r>
               <w:rPr>
-                <w:rFonts w:ascii="Consolas" w:hAnsi="Consolas" w:cs="Consolas"/>
+                <w:rFonts w:ascii="Courier New" w:hAnsi="Courier New" w:cs="Courier New"/>
                 <w:color w:val="4F6228" w:themeColor="accent3" w:themeShade="80"/>
                 <w:sz w:val="20"/>
                 <w:szCs w:val="20"/>
@@ -1145,10 +1767,11 @@
             </w:r>
             <w:r>
               <w:rPr>
-                <w:rFonts w:ascii="Consolas" w:hAnsi="Consolas" w:cs="Consolas"/>
+                <w:rFonts w:ascii="Courier New" w:hAnsi="Courier New" w:cs="Courier New"/>
                 <w:color w:val="4F6228" w:themeColor="accent3" w:themeShade="80"/>
                 <w:sz w:val="20"/>
                 <w:szCs w:val="20"/>
+                <w:lang w:val="en-US"/>
               </w:rPr>
               <w:t>.</w:t>
             </w:r>
@@ -1156,7 +1779,7 @@
           <w:p>
             <w:pPr>
               <w:rPr>
-                <w:rFonts w:ascii="Consolas" w:hAnsi="Consolas" w:cs="Consolas"/>
+                <w:rFonts w:ascii="Courier New" w:hAnsi="Courier New" w:cs="Courier New"/>
                 <w:sz w:val="20"/>
                 <w:szCs w:val="20"/>
                 <w:lang w:val="en-US"/>
@@ -1164,16 +1787,16 @@
             </w:pPr>
             <w:r>
               <w:rPr>
-                <w:rFonts w:ascii="Consolas" w:hAnsi="Consolas" w:cs="Consolas"/>
-                <w:sz w:val="20"/>
-                <w:szCs w:val="20"/>
-                <w:lang w:val="en-US"/>
-              </w:rPr>
-              <w:tab/>
-            </w:r>
-            <w:r>
-              <w:rPr>
-                <w:rFonts w:ascii="Consolas" w:hAnsi="Consolas" w:cs="Consolas"/>
+                <w:rFonts w:ascii="Courier New" w:hAnsi="Courier New" w:cs="Courier New"/>
+                <w:sz w:val="20"/>
+                <w:szCs w:val="20"/>
+                <w:lang w:val="en-US"/>
+              </w:rPr>
+              <w:tab/>
+            </w:r>
+            <w:r>
+              <w:rPr>
+                <w:rFonts w:ascii="Courier New" w:hAnsi="Courier New" w:cs="Courier New"/>
                 <w:sz w:val="20"/>
                 <w:szCs w:val="20"/>
                 <w:lang w:val="en-US"/>
@@ -1183,7 +1806,7 @@
             </w:r>
             <w:r>
               <w:rPr>
-                <w:rFonts w:ascii="Consolas" w:hAnsi="Consolas" w:cs="Consolas"/>
+                <w:rFonts w:ascii="Courier New" w:hAnsi="Courier New" w:cs="Courier New"/>
                 <w:color w:val="984806" w:themeColor="accent6" w:themeShade="80"/>
                 <w:sz w:val="20"/>
                 <w:szCs w:val="20"/>
@@ -1193,7 +1816,7 @@
             </w:r>
             <w:r>
               <w:rPr>
-                <w:rFonts w:ascii="Consolas" w:hAnsi="Consolas" w:cs="Consolas"/>
+                <w:rFonts w:ascii="Courier New" w:hAnsi="Courier New" w:cs="Courier New"/>
                 <w:sz w:val="20"/>
                 <w:szCs w:val="20"/>
                 <w:lang w:val="en-US"/>
@@ -1202,7 +1825,7 @@
             </w:r>
             <w:r>
               <w:rPr>
-                <w:rFonts w:ascii="Consolas" w:hAnsi="Consolas" w:cs="Consolas"/>
+                <w:rFonts w:ascii="Courier New" w:hAnsi="Courier New" w:cs="Courier New"/>
                 <w:color w:val="984806" w:themeColor="accent6" w:themeShade="80"/>
                 <w:sz w:val="20"/>
                 <w:szCs w:val="20"/>
@@ -1212,7 +1835,7 @@
             </w:r>
             <w:r>
               <w:rPr>
-                <w:rFonts w:ascii="Consolas" w:hAnsi="Consolas" w:cs="Consolas"/>
+                <w:rFonts w:ascii="Courier New" w:hAnsi="Courier New" w:cs="Courier New"/>
                 <w:sz w:val="20"/>
                 <w:szCs w:val="20"/>
                 <w:lang w:val="en-US"/>
@@ -1221,7 +1844,7 @@
             </w:r>
             <w:r>
               <w:rPr>
-                <w:rFonts w:ascii="Consolas" w:hAnsi="Consolas" w:cs="Consolas"/>
+                <w:rFonts w:ascii="Courier New" w:hAnsi="Courier New" w:cs="Courier New"/>
                 <w:sz w:val="20"/>
                 <w:szCs w:val="20"/>
                 <w:lang w:val="en-US"/>
@@ -1230,16 +1853,16 @@
             </w:r>
             <w:r>
               <w:rPr>
-                <w:rFonts w:ascii="Consolas" w:hAnsi="Consolas" w:cs="Consolas"/>
-                <w:sz w:val="20"/>
-                <w:szCs w:val="20"/>
-                <w:lang w:val="en-US"/>
-              </w:rPr>
-              <w:tab/>
-            </w:r>
-            <w:r>
-              <w:rPr>
-                <w:rFonts w:ascii="Consolas" w:hAnsi="Consolas" w:cs="Consolas"/>
+                <w:rFonts w:ascii="Courier New" w:hAnsi="Courier New" w:cs="Courier New"/>
+                <w:sz w:val="20"/>
+                <w:szCs w:val="20"/>
+                <w:lang w:val="en-US"/>
+              </w:rPr>
+              <w:tab/>
+            </w:r>
+            <w:r>
+              <w:rPr>
+                <w:rFonts w:ascii="Courier New" w:hAnsi="Courier New" w:cs="Courier New"/>
                 <w:sz w:val="20"/>
                 <w:szCs w:val="20"/>
                 <w:lang w:val="en-US"/>
@@ -1249,27 +1872,17 @@
             </w:r>
             <w:r>
               <w:rPr>
-                <w:rFonts w:ascii="Consolas" w:hAnsi="Consolas" w:cs="Consolas"/>
+                <w:rFonts w:ascii="Courier New" w:hAnsi="Courier New" w:cs="Courier New"/>
                 <w:color w:val="984806" w:themeColor="accent6" w:themeShade="80"/>
                 <w:sz w:val="20"/>
                 <w:szCs w:val="20"/>
                 <w:lang w:val="en-US"/>
               </w:rPr>
-              <w:t>LONG</w:t>
-            </w:r>
-            <w:r>
-              <w:rPr>
-                <w:rFonts w:ascii="Consolas" w:hAnsi="Consolas" w:cs="Consolas"/>
-                <w:color w:val="984806" w:themeColor="accent6" w:themeShade="80"/>
-                <w:sz w:val="20"/>
-                <w:szCs w:val="20"/>
-                <w:lang w:val="en-US"/>
-              </w:rPr>
-              <w:t>_TIME</w:t>
-            </w:r>
-            <w:r>
-              <w:rPr>
-                <w:rFonts w:ascii="Consolas" w:hAnsi="Consolas" w:cs="Consolas"/>
+              <w:t>LONG_TIME</w:t>
+            </w:r>
+            <w:r>
+              <w:rPr>
+                <w:rFonts w:ascii="Courier New" w:hAnsi="Courier New" w:cs="Courier New"/>
                 <w:sz w:val="20"/>
                 <w:szCs w:val="20"/>
                 <w:lang w:val="en-US"/>
@@ -1280,7 +1893,7 @@
           <w:p>
             <w:pPr>
               <w:rPr>
-                <w:rFonts w:ascii="Consolas" w:hAnsi="Consolas" w:cs="Consolas"/>
+                <w:rFonts w:ascii="Courier New" w:hAnsi="Courier New" w:cs="Courier New"/>
                 <w:sz w:val="20"/>
                 <w:szCs w:val="20"/>
                 <w:lang w:val="en-US"/>
@@ -1290,7 +1903,7 @@
           <w:p>
             <w:pPr>
               <w:rPr>
-                <w:rFonts w:ascii="Consolas" w:hAnsi="Consolas" w:cs="Consolas"/>
+                <w:rFonts w:ascii="Courier New" w:hAnsi="Courier New" w:cs="Courier New"/>
                 <w:color w:val="4F6228" w:themeColor="accent3" w:themeShade="80"/>
                 <w:sz w:val="20"/>
                 <w:szCs w:val="20"/>
@@ -1299,25 +1912,25 @@
             </w:pPr>
             <w:r>
               <w:rPr>
-                <w:rFonts w:ascii="Consolas" w:hAnsi="Consolas" w:cs="Consolas"/>
-                <w:sz w:val="20"/>
-                <w:szCs w:val="20"/>
-                <w:lang w:val="en-US"/>
-              </w:rPr>
-              <w:tab/>
-            </w:r>
-            <w:r>
-              <w:rPr>
-                <w:rFonts w:ascii="Consolas" w:hAnsi="Consolas" w:cs="Consolas"/>
-                <w:sz w:val="20"/>
-                <w:szCs w:val="20"/>
-                <w:lang w:val="en-US"/>
-              </w:rPr>
-              <w:tab/>
-            </w:r>
-            <w:r>
-              <w:rPr>
-                <w:rFonts w:ascii="Consolas" w:hAnsi="Consolas" w:cs="Consolas"/>
+                <w:rFonts w:ascii="Courier New" w:hAnsi="Courier New" w:cs="Courier New"/>
+                <w:sz w:val="20"/>
+                <w:szCs w:val="20"/>
+                <w:lang w:val="en-US"/>
+              </w:rPr>
+              <w:tab/>
+            </w:r>
+            <w:r>
+              <w:rPr>
+                <w:rFonts w:ascii="Courier New" w:hAnsi="Courier New" w:cs="Courier New"/>
+                <w:sz w:val="20"/>
+                <w:szCs w:val="20"/>
+                <w:lang w:val="en-US"/>
+              </w:rPr>
+              <w:tab/>
+            </w:r>
+            <w:r>
+              <w:rPr>
+                <w:rFonts w:ascii="Courier New" w:hAnsi="Courier New" w:cs="Courier New"/>
                 <w:color w:val="4F6228" w:themeColor="accent3" w:themeShade="80"/>
                 <w:sz w:val="20"/>
                 <w:szCs w:val="20"/>
@@ -1327,7 +1940,7 @@
             </w:r>
             <w:r>
               <w:rPr>
-                <w:rFonts w:ascii="Consolas" w:hAnsi="Consolas" w:cs="Consolas"/>
+                <w:rFonts w:ascii="Courier New" w:hAnsi="Courier New" w:cs="Courier New"/>
                 <w:color w:val="4F6228" w:themeColor="accent3" w:themeShade="80"/>
                 <w:sz w:val="20"/>
                 <w:szCs w:val="20"/>
@@ -1336,7 +1949,7 @@
             </w:r>
             <w:r>
               <w:rPr>
-                <w:rFonts w:ascii="Consolas" w:hAnsi="Consolas" w:cs="Consolas"/>
+                <w:rFonts w:ascii="Courier New" w:hAnsi="Courier New" w:cs="Courier New"/>
                 <w:color w:val="4F6228" w:themeColor="accent3" w:themeShade="80"/>
                 <w:sz w:val="20"/>
                 <w:szCs w:val="20"/>
@@ -1346,7 +1959,7 @@
             </w:r>
             <w:r>
               <w:rPr>
-                <w:rFonts w:ascii="Consolas" w:hAnsi="Consolas" w:cs="Consolas"/>
+                <w:rFonts w:ascii="Courier New" w:hAnsi="Courier New" w:cs="Courier New"/>
                 <w:color w:val="4F6228" w:themeColor="accent3" w:themeShade="80"/>
                 <w:sz w:val="20"/>
                 <w:szCs w:val="20"/>
@@ -1355,10 +1968,11 @@
             </w:r>
             <w:r>
               <w:rPr>
-                <w:rFonts w:ascii="Consolas" w:hAnsi="Consolas" w:cs="Consolas"/>
+                <w:rFonts w:ascii="Courier New" w:hAnsi="Courier New" w:cs="Courier New"/>
                 <w:color w:val="4F6228" w:themeColor="accent3" w:themeShade="80"/>
                 <w:sz w:val="20"/>
                 <w:szCs w:val="20"/>
+                <w:lang w:val="en-US"/>
               </w:rPr>
               <w:t>.</w:t>
             </w:r>
@@ -1366,7 +1980,7 @@
           <w:p>
             <w:pPr>
               <w:rPr>
-                <w:rFonts w:ascii="Consolas" w:hAnsi="Consolas" w:cs="Consolas"/>
+                <w:rFonts w:ascii="Courier New" w:hAnsi="Courier New" w:cs="Courier New"/>
                 <w:sz w:val="20"/>
                 <w:szCs w:val="20"/>
                 <w:lang w:val="en-US"/>
@@ -1374,16 +1988,16 @@
             </w:pPr>
             <w:r>
               <w:rPr>
-                <w:rFonts w:ascii="Consolas" w:hAnsi="Consolas" w:cs="Consolas"/>
-                <w:sz w:val="20"/>
-                <w:szCs w:val="20"/>
-                <w:lang w:val="en-US"/>
-              </w:rPr>
-              <w:tab/>
-            </w:r>
-            <w:r>
-              <w:rPr>
-                <w:rFonts w:ascii="Consolas" w:hAnsi="Consolas" w:cs="Consolas"/>
+                <w:rFonts w:ascii="Courier New" w:hAnsi="Courier New" w:cs="Courier New"/>
+                <w:sz w:val="20"/>
+                <w:szCs w:val="20"/>
+                <w:lang w:val="en-US"/>
+              </w:rPr>
+              <w:tab/>
+            </w:r>
+            <w:r>
+              <w:rPr>
+                <w:rFonts w:ascii="Courier New" w:hAnsi="Courier New" w:cs="Courier New"/>
                 <w:sz w:val="20"/>
                 <w:szCs w:val="20"/>
                 <w:lang w:val="en-US"/>
@@ -1393,7 +2007,7 @@
             </w:r>
             <w:r>
               <w:rPr>
-                <w:rFonts w:ascii="Consolas" w:hAnsi="Consolas" w:cs="Consolas"/>
+                <w:rFonts w:ascii="Courier New" w:hAnsi="Courier New" w:cs="Courier New"/>
                 <w:color w:val="984806" w:themeColor="accent6" w:themeShade="80"/>
                 <w:sz w:val="20"/>
                 <w:szCs w:val="20"/>
@@ -1403,7 +2017,7 @@
             </w:r>
             <w:r>
               <w:rPr>
-                <w:rFonts w:ascii="Consolas" w:hAnsi="Consolas" w:cs="Consolas"/>
+                <w:rFonts w:ascii="Courier New" w:hAnsi="Courier New" w:cs="Courier New"/>
                 <w:sz w:val="20"/>
                 <w:szCs w:val="20"/>
                 <w:lang w:val="en-US"/>
@@ -1412,7 +2026,7 @@
             </w:r>
             <w:r>
               <w:rPr>
-                <w:rFonts w:ascii="Consolas" w:hAnsi="Consolas" w:cs="Consolas"/>
+                <w:rFonts w:ascii="Courier New" w:hAnsi="Courier New" w:cs="Courier New"/>
                 <w:sz w:val="20"/>
                 <w:szCs w:val="20"/>
                 <w:lang w:val="en-US"/>
@@ -1421,16 +2035,16 @@
             </w:r>
             <w:r>
               <w:rPr>
-                <w:rFonts w:ascii="Consolas" w:hAnsi="Consolas" w:cs="Consolas"/>
-                <w:sz w:val="20"/>
-                <w:szCs w:val="20"/>
-                <w:lang w:val="en-US"/>
-              </w:rPr>
-              <w:tab/>
-            </w:r>
-            <w:r>
-              <w:rPr>
-                <w:rFonts w:ascii="Consolas" w:hAnsi="Consolas" w:cs="Consolas"/>
+                <w:rFonts w:ascii="Courier New" w:hAnsi="Courier New" w:cs="Courier New"/>
+                <w:sz w:val="20"/>
+                <w:szCs w:val="20"/>
+                <w:lang w:val="en-US"/>
+              </w:rPr>
+              <w:tab/>
+            </w:r>
+            <w:r>
+              <w:rPr>
+                <w:rFonts w:ascii="Courier New" w:hAnsi="Courier New" w:cs="Courier New"/>
                 <w:sz w:val="20"/>
                 <w:szCs w:val="20"/>
                 <w:lang w:val="en-US"/>
@@ -1440,27 +2054,17 @@
             </w:r>
             <w:r>
               <w:rPr>
-                <w:rFonts w:ascii="Consolas" w:hAnsi="Consolas" w:cs="Consolas"/>
+                <w:rFonts w:ascii="Courier New" w:hAnsi="Courier New" w:cs="Courier New"/>
                 <w:color w:val="984806" w:themeColor="accent6" w:themeShade="80"/>
                 <w:sz w:val="20"/>
                 <w:szCs w:val="20"/>
                 <w:lang w:val="en-US"/>
               </w:rPr>
-              <w:t>LONG</w:t>
-            </w:r>
-            <w:r>
-              <w:rPr>
-                <w:rFonts w:ascii="Consolas" w:hAnsi="Consolas" w:cs="Consolas"/>
-                <w:color w:val="984806" w:themeColor="accent6" w:themeShade="80"/>
-                <w:sz w:val="20"/>
-                <w:szCs w:val="20"/>
-                <w:lang w:val="en-US"/>
-              </w:rPr>
-              <w:t>_TIME</w:t>
-            </w:r>
-            <w:r>
-              <w:rPr>
-                <w:rFonts w:ascii="Consolas" w:hAnsi="Consolas" w:cs="Consolas"/>
+              <w:t>LONG_TIME</w:t>
+            </w:r>
+            <w:r>
+              <w:rPr>
+                <w:rFonts w:ascii="Courier New" w:hAnsi="Courier New" w:cs="Courier New"/>
                 <w:sz w:val="20"/>
                 <w:szCs w:val="20"/>
                 <w:lang w:val="en-US"/>
@@ -1471,7 +2075,7 @@
           <w:p>
             <w:pPr>
               <w:rPr>
-                <w:rFonts w:ascii="Consolas" w:hAnsi="Consolas" w:cs="Consolas"/>
+                <w:rFonts w:ascii="Courier New" w:hAnsi="Courier New" w:cs="Courier New"/>
                 <w:sz w:val="20"/>
                 <w:szCs w:val="20"/>
                 <w:lang w:val="en-US"/>
@@ -1481,7 +2085,7 @@
           <w:p>
             <w:pPr>
               <w:rPr>
-                <w:rFonts w:ascii="Consolas" w:hAnsi="Consolas" w:cs="Consolas"/>
+                <w:rFonts w:ascii="Courier New" w:hAnsi="Courier New" w:cs="Courier New"/>
                 <w:color w:val="4F6228" w:themeColor="accent3" w:themeShade="80"/>
                 <w:sz w:val="20"/>
                 <w:szCs w:val="20"/>
@@ -1490,25 +2094,25 @@
             </w:pPr>
             <w:r>
               <w:rPr>
-                <w:rFonts w:ascii="Consolas" w:hAnsi="Consolas" w:cs="Consolas"/>
-                <w:sz w:val="20"/>
-                <w:szCs w:val="20"/>
-                <w:lang w:val="en-US"/>
-              </w:rPr>
-              <w:tab/>
-            </w:r>
-            <w:r>
-              <w:rPr>
-                <w:rFonts w:ascii="Consolas" w:hAnsi="Consolas" w:cs="Consolas"/>
-                <w:sz w:val="20"/>
-                <w:szCs w:val="20"/>
-                <w:lang w:val="en-US"/>
-              </w:rPr>
-              <w:tab/>
-            </w:r>
-            <w:r>
-              <w:rPr>
-                <w:rFonts w:ascii="Consolas" w:hAnsi="Consolas" w:cs="Consolas"/>
+                <w:rFonts w:ascii="Courier New" w:hAnsi="Courier New" w:cs="Courier New"/>
+                <w:sz w:val="20"/>
+                <w:szCs w:val="20"/>
+                <w:lang w:val="en-US"/>
+              </w:rPr>
+              <w:tab/>
+            </w:r>
+            <w:r>
+              <w:rPr>
+                <w:rFonts w:ascii="Courier New" w:hAnsi="Courier New" w:cs="Courier New"/>
+                <w:sz w:val="20"/>
+                <w:szCs w:val="20"/>
+                <w:lang w:val="en-US"/>
+              </w:rPr>
+              <w:tab/>
+            </w:r>
+            <w:r>
+              <w:rPr>
+                <w:rFonts w:ascii="Courier New" w:hAnsi="Courier New" w:cs="Courier New"/>
                 <w:color w:val="4F6228" w:themeColor="accent3" w:themeShade="80"/>
                 <w:sz w:val="20"/>
                 <w:szCs w:val="20"/>
@@ -1518,7 +2122,7 @@
             </w:r>
             <w:r>
               <w:rPr>
-                <w:rFonts w:ascii="Consolas" w:hAnsi="Consolas" w:cs="Consolas"/>
+                <w:rFonts w:ascii="Courier New" w:hAnsi="Courier New" w:cs="Courier New"/>
                 <w:color w:val="4F6228" w:themeColor="accent3" w:themeShade="80"/>
                 <w:sz w:val="20"/>
                 <w:szCs w:val="20"/>
@@ -1527,7 +2131,7 @@
             </w:r>
             <w:r>
               <w:rPr>
-                <w:rFonts w:ascii="Consolas" w:hAnsi="Consolas" w:cs="Consolas"/>
+                <w:rFonts w:ascii="Courier New" w:hAnsi="Courier New" w:cs="Courier New"/>
                 <w:color w:val="4F6228" w:themeColor="accent3" w:themeShade="80"/>
                 <w:sz w:val="20"/>
                 <w:szCs w:val="20"/>
@@ -1537,7 +2141,7 @@
             </w:r>
             <w:r>
               <w:rPr>
-                <w:rFonts w:ascii="Consolas" w:hAnsi="Consolas" w:cs="Consolas"/>
+                <w:rFonts w:ascii="Courier New" w:hAnsi="Courier New" w:cs="Courier New"/>
                 <w:color w:val="4F6228" w:themeColor="accent3" w:themeShade="80"/>
                 <w:sz w:val="20"/>
                 <w:szCs w:val="20"/>
@@ -1546,10 +2150,11 @@
             </w:r>
             <w:r>
               <w:rPr>
-                <w:rFonts w:ascii="Consolas" w:hAnsi="Consolas" w:cs="Consolas"/>
+                <w:rFonts w:ascii="Courier New" w:hAnsi="Courier New" w:cs="Courier New"/>
                 <w:color w:val="4F6228" w:themeColor="accent3" w:themeShade="80"/>
                 <w:sz w:val="20"/>
                 <w:szCs w:val="20"/>
+                <w:lang w:val="en-US"/>
               </w:rPr>
               <w:t>.</w:t>
             </w:r>
@@ -1557,7 +2162,7 @@
           <w:p>
             <w:pPr>
               <w:rPr>
-                <w:rFonts w:ascii="Consolas" w:hAnsi="Consolas" w:cs="Consolas"/>
+                <w:rFonts w:ascii="Courier New" w:hAnsi="Courier New" w:cs="Courier New"/>
                 <w:sz w:val="20"/>
                 <w:szCs w:val="20"/>
                 <w:lang w:val="en-US"/>
@@ -1565,16 +2170,16 @@
             </w:pPr>
             <w:r>
               <w:rPr>
-                <w:rFonts w:ascii="Consolas" w:hAnsi="Consolas" w:cs="Consolas"/>
-                <w:sz w:val="20"/>
-                <w:szCs w:val="20"/>
-                <w:lang w:val="en-US"/>
-              </w:rPr>
-              <w:tab/>
-            </w:r>
-            <w:r>
-              <w:rPr>
-                <w:rFonts w:ascii="Consolas" w:hAnsi="Consolas" w:cs="Consolas"/>
+                <w:rFonts w:ascii="Courier New" w:hAnsi="Courier New" w:cs="Courier New"/>
+                <w:sz w:val="20"/>
+                <w:szCs w:val="20"/>
+                <w:lang w:val="en-US"/>
+              </w:rPr>
+              <w:tab/>
+            </w:r>
+            <w:r>
+              <w:rPr>
+                <w:rFonts w:ascii="Courier New" w:hAnsi="Courier New" w:cs="Courier New"/>
                 <w:sz w:val="20"/>
                 <w:szCs w:val="20"/>
                 <w:lang w:val="en-US"/>
@@ -1584,7 +2189,7 @@
             </w:r>
             <w:r>
               <w:rPr>
-                <w:rFonts w:ascii="Consolas" w:hAnsi="Consolas" w:cs="Consolas"/>
+                <w:rFonts w:ascii="Courier New" w:hAnsi="Courier New" w:cs="Courier New"/>
                 <w:color w:val="984806" w:themeColor="accent6" w:themeShade="80"/>
                 <w:sz w:val="20"/>
                 <w:szCs w:val="20"/>
@@ -1594,7 +2199,7 @@
             </w:r>
             <w:r>
               <w:rPr>
-                <w:rFonts w:ascii="Consolas" w:hAnsi="Consolas" w:cs="Consolas"/>
+                <w:rFonts w:ascii="Courier New" w:hAnsi="Courier New" w:cs="Courier New"/>
                 <w:sz w:val="20"/>
                 <w:szCs w:val="20"/>
                 <w:lang w:val="en-US"/>
@@ -1603,7 +2208,7 @@
             </w:r>
             <w:r>
               <w:rPr>
-                <w:rFonts w:ascii="Consolas" w:hAnsi="Consolas" w:cs="Consolas"/>
+                <w:rFonts w:ascii="Courier New" w:hAnsi="Courier New" w:cs="Courier New"/>
                 <w:color w:val="984806" w:themeColor="accent6" w:themeShade="80"/>
                 <w:sz w:val="20"/>
                 <w:szCs w:val="20"/>
@@ -1613,7 +2218,7 @@
             </w:r>
             <w:r>
               <w:rPr>
-                <w:rFonts w:ascii="Consolas" w:hAnsi="Consolas" w:cs="Consolas"/>
+                <w:rFonts w:ascii="Courier New" w:hAnsi="Courier New" w:cs="Courier New"/>
                 <w:sz w:val="20"/>
                 <w:szCs w:val="20"/>
                 <w:lang w:val="en-US"/>
@@ -1622,7 +2227,7 @@
             </w:r>
             <w:r>
               <w:rPr>
-                <w:rFonts w:ascii="Consolas" w:hAnsi="Consolas" w:cs="Consolas"/>
+                <w:rFonts w:ascii="Courier New" w:hAnsi="Courier New" w:cs="Courier New"/>
                 <w:sz w:val="20"/>
                 <w:szCs w:val="20"/>
                 <w:lang w:val="en-US"/>
@@ -1631,16 +2236,16 @@
             </w:r>
             <w:r>
               <w:rPr>
-                <w:rFonts w:ascii="Consolas" w:hAnsi="Consolas" w:cs="Consolas"/>
-                <w:sz w:val="20"/>
-                <w:szCs w:val="20"/>
-                <w:lang w:val="en-US"/>
-              </w:rPr>
-              <w:tab/>
-            </w:r>
-            <w:r>
-              <w:rPr>
-                <w:rFonts w:ascii="Consolas" w:hAnsi="Consolas" w:cs="Consolas"/>
+                <w:rFonts w:ascii="Courier New" w:hAnsi="Courier New" w:cs="Courier New"/>
+                <w:sz w:val="20"/>
+                <w:szCs w:val="20"/>
+                <w:lang w:val="en-US"/>
+              </w:rPr>
+              <w:tab/>
+            </w:r>
+            <w:r>
+              <w:rPr>
+                <w:rFonts w:ascii="Courier New" w:hAnsi="Courier New" w:cs="Courier New"/>
                 <w:sz w:val="20"/>
                 <w:szCs w:val="20"/>
                 <w:lang w:val="en-US"/>
@@ -1650,7 +2255,7 @@
             </w:r>
             <w:r>
               <w:rPr>
-                <w:rFonts w:ascii="Consolas" w:hAnsi="Consolas" w:cs="Consolas"/>
+                <w:rFonts w:ascii="Courier New" w:hAnsi="Courier New" w:cs="Courier New"/>
                 <w:color w:val="984806" w:themeColor="accent6" w:themeShade="80"/>
                 <w:sz w:val="20"/>
                 <w:szCs w:val="20"/>
@@ -1660,7 +2265,7 @@
             </w:r>
             <w:r>
               <w:rPr>
-                <w:rFonts w:ascii="Consolas" w:hAnsi="Consolas" w:cs="Consolas"/>
+                <w:rFonts w:ascii="Courier New" w:hAnsi="Courier New" w:cs="Courier New"/>
                 <w:sz w:val="20"/>
                 <w:szCs w:val="20"/>
                 <w:lang w:val="en-US"/>
@@ -1671,7 +2276,7 @@
           <w:p>
             <w:pPr>
               <w:rPr>
-                <w:rFonts w:ascii="Consolas" w:hAnsi="Consolas" w:cs="Consolas"/>
+                <w:rFonts w:ascii="Courier New" w:hAnsi="Courier New" w:cs="Courier New"/>
                 <w:sz w:val="20"/>
                 <w:szCs w:val="20"/>
                 <w:lang w:val="en-US"/>
@@ -1679,7 +2284,7 @@
             </w:pPr>
             <w:r>
               <w:rPr>
-                <w:rFonts w:ascii="Consolas" w:hAnsi="Consolas" w:cs="Consolas"/>
+                <w:rFonts w:ascii="Courier New" w:hAnsi="Courier New" w:cs="Courier New"/>
                 <w:sz w:val="20"/>
                 <w:szCs w:val="20"/>
                 <w:lang w:val="en-US"/>
@@ -1691,7 +2296,7 @@
           <w:p>
             <w:pPr>
               <w:rPr>
-                <w:rFonts w:ascii="Consolas" w:hAnsi="Consolas" w:cs="Consolas"/>
+                <w:rFonts w:ascii="Courier New" w:hAnsi="Courier New" w:cs="Courier New"/>
                 <w:sz w:val="20"/>
                 <w:szCs w:val="20"/>
                 <w:lang w:val="en-US"/>
@@ -1699,7 +2304,7 @@
             </w:pPr>
             <w:r>
               <w:rPr>
-                <w:rFonts w:ascii="Consolas" w:hAnsi="Consolas" w:cs="Consolas"/>
+                <w:rFonts w:ascii="Courier New" w:hAnsi="Courier New" w:cs="Courier New"/>
                 <w:sz w:val="20"/>
                 <w:szCs w:val="20"/>
                 <w:lang w:val="en-US"/>
@@ -1710,7 +2315,7 @@
           <w:p>
             <w:pPr>
               <w:rPr>
-                <w:rFonts w:ascii="Consolas" w:hAnsi="Consolas" w:cs="Consolas"/>
+                <w:rFonts w:ascii="Courier New" w:hAnsi="Courier New" w:cs="Courier New"/>
                 <w:sz w:val="20"/>
                 <w:szCs w:val="20"/>
                 <w:lang w:val="en-US"/>
@@ -1718,16 +2323,16 @@
             </w:pPr>
             <w:r>
               <w:rPr>
-                <w:rFonts w:ascii="Consolas" w:hAnsi="Consolas" w:cs="Consolas"/>
-                <w:sz w:val="20"/>
-                <w:szCs w:val="20"/>
-                <w:lang w:val="en-US"/>
-              </w:rPr>
-              <w:tab/>
-            </w:r>
-            <w:r>
-              <w:rPr>
-                <w:rFonts w:ascii="Consolas" w:hAnsi="Consolas" w:cs="Consolas"/>
+                <w:rFonts w:ascii="Courier New" w:hAnsi="Courier New" w:cs="Courier New"/>
+                <w:sz w:val="20"/>
+                <w:szCs w:val="20"/>
+                <w:lang w:val="en-US"/>
+              </w:rPr>
+              <w:tab/>
+            </w:r>
+            <w:r>
+              <w:rPr>
+                <w:rFonts w:ascii="Courier New" w:hAnsi="Courier New" w:cs="Courier New"/>
                 <w:color w:val="4F81BD" w:themeColor="accent1"/>
                 <w:sz w:val="20"/>
                 <w:szCs w:val="20"/>
@@ -1737,7 +2342,7 @@
             </w:r>
             <w:r>
               <w:rPr>
-                <w:rFonts w:ascii="Consolas" w:hAnsi="Consolas" w:cs="Consolas"/>
+                <w:rFonts w:ascii="Courier New" w:hAnsi="Courier New" w:cs="Courier New"/>
                 <w:sz w:val="20"/>
                 <w:szCs w:val="20"/>
                 <w:lang w:val="en-US"/>
@@ -1748,14 +2353,14 @@
           <w:p>
             <w:pPr>
               <w:rPr>
-                <w:rFonts w:ascii="Consolas" w:hAnsi="Consolas" w:cs="Consolas"/>
+                <w:rFonts w:ascii="Courier New" w:hAnsi="Courier New" w:cs="Courier New"/>
                 <w:sz w:val="20"/>
                 <w:szCs w:val="20"/>
               </w:rPr>
             </w:pPr>
             <w:r>
               <w:rPr>
-                <w:rFonts w:ascii="Consolas" w:hAnsi="Consolas" w:cs="Consolas"/>
+                <w:rFonts w:ascii="Courier New" w:hAnsi="Courier New" w:cs="Courier New"/>
                 <w:sz w:val="20"/>
                 <w:szCs w:val="20"/>
                 <w:lang w:val="en-US"/>
@@ -1842,7 +2447,6 @@
         <w:t xml:space="preserve">&gt; </w:t>
       </w:r>
       <w:proofErr w:type="spellStart"/>
-      <w:proofErr w:type="gramStart"/>
       <w:r>
         <w:rPr>
           <w:rFonts w:ascii="Consolas" w:hAnsi="Consolas" w:cs="Consolas"/>
@@ -1854,7 +2458,6 @@
         <w:t>gcc</w:t>
       </w:r>
       <w:proofErr w:type="spellEnd"/>
-      <w:proofErr w:type="gramEnd"/>
       <w:r>
         <w:rPr>
           <w:rFonts w:ascii="Consolas" w:hAnsi="Consolas" w:cs="Consolas"/>
@@ -1929,8 +2532,19 @@
         <w:t>Вывод:</w:t>
       </w:r>
       <w:r>
-        <w:t xml:space="preserve"> это было забавно.</w:t>
-      </w:r>
+        <w:t xml:space="preserve"> </w:t>
+      </w:r>
+      <w:r>
+        <w:t>Освоены</w:t>
+      </w:r>
+      <w:r>
+        <w:t xml:space="preserve"> навыки использования интерфейса общего назначения одноплатного компьютера</w:t>
+      </w:r>
+      <w:r>
+        <w:t>. Разработана программа, выполняющая включение и выключение светодиода с указанными в варианте задания интервалами.</w:t>
+      </w:r>
+      <w:bookmarkStart w:id="0" w:name="_GoBack"/>
+      <w:bookmarkEnd w:id="0"/>
     </w:p>
     <w:sectPr>
       <w:pgSz w:w="11906" w:h="16838"/>
@@ -1943,8 +2557,8 @@
 </file>
 
 <file path=word/numbering.xml><?xml version="1.0" encoding="utf-8"?>
-<w:numbering xmlns:wpc="http://schemas.microsoft.com/office/word/2010/wordprocessingCanvas" xmlns:mc="http://schemas.openxmlformats.org/markup-compatibility/2006" xmlns:o="urn:schemas-microsoft-com:office:office" xmlns:r="http://schemas.openxmlformats.org/officeDocument/2006/relationships" xmlns:m="http://schemas.openxmlformats.org/officeDocument/2006/math" xmlns:v="urn:schemas-microsoft-com:vml" xmlns:wp14="http://schemas.microsoft.com/office/word/2010/wordprocessingDrawing" xmlns:wp="http://schemas.openxmlformats.org/drawingml/2006/wordprocessingDrawing" xmlns:w10="urn:schemas-microsoft-com:office:word" xmlns:w="http://schemas.openxmlformats.org/wordprocessingml/2006/main" xmlns:w14="http://schemas.microsoft.com/office/word/2010/wordml" xmlns:wpg="http://schemas.microsoft.com/office/word/2010/wordprocessingGroup" xmlns:wpi="http://schemas.microsoft.com/office/word/2010/wordprocessingInk" xmlns:wne="http://schemas.microsoft.com/office/word/2006/wordml" xmlns:wps="http://schemas.microsoft.com/office/word/2010/wordprocessingShape" mc:Ignorable="w14 wp14">
-  <w:abstractNum w:abstractNumId="0">
+<w:numbering xmlns:wpc="http://schemas.microsoft.com/office/word/2010/wordprocessingCanvas" xmlns:cx="http://schemas.microsoft.com/office/drawing/2014/chartex" xmlns:mc="http://schemas.openxmlformats.org/markup-compatibility/2006" xmlns:o="urn:schemas-microsoft-com:office:office" xmlns:r="http://schemas.openxmlformats.org/officeDocument/2006/relationships" xmlns:m="http://schemas.openxmlformats.org/officeDocument/2006/math" xmlns:v="urn:schemas-microsoft-com:vml" xmlns:wp14="http://schemas.microsoft.com/office/word/2010/wordprocessingDrawing" xmlns:wp="http://schemas.openxmlformats.org/drawingml/2006/wordprocessingDrawing" xmlns:w10="urn:schemas-microsoft-com:office:word" xmlns:w="http://schemas.openxmlformats.org/wordprocessingml/2006/main" xmlns:w14="http://schemas.microsoft.com/office/word/2010/wordml" xmlns:w15="http://schemas.microsoft.com/office/word/2012/wordml" xmlns:w16se="http://schemas.microsoft.com/office/word/2015/wordml/symex" xmlns:wpg="http://schemas.microsoft.com/office/word/2010/wordprocessingGroup" xmlns:wpi="http://schemas.microsoft.com/office/word/2010/wordprocessingInk" xmlns:wne="http://schemas.microsoft.com/office/word/2006/wordml" xmlns:wps="http://schemas.microsoft.com/office/word/2010/wordprocessingShape" mc:Ignorable="w14 w15 w16se wp14">
+  <w:abstractNum w:abstractNumId="0" w15:restartNumberingAfterBreak="0">
     <w:nsid w:val="23040856"/>
     <w:multiLevelType w:val="hybridMultilevel"/>
     <w:tmpl w:val="1BC24A68"/>
@@ -2063,7 +2677,7 @@
 </file>
 
 <file path=word/styles.xml><?xml version="1.0" encoding="utf-8"?>
-<w:styles xmlns:mc="http://schemas.openxmlformats.org/markup-compatibility/2006" xmlns:r="http://schemas.openxmlformats.org/officeDocument/2006/relationships" xmlns:w="http://schemas.openxmlformats.org/wordprocessingml/2006/main" xmlns:w14="http://schemas.microsoft.com/office/word/2010/wordml" mc:Ignorable="w14">
+<w:styles xmlns:mc="http://schemas.openxmlformats.org/markup-compatibility/2006" xmlns:r="http://schemas.openxmlformats.org/officeDocument/2006/relationships" xmlns:w="http://schemas.openxmlformats.org/wordprocessingml/2006/main" xmlns:w14="http://schemas.microsoft.com/office/word/2010/wordml" xmlns:w15="http://schemas.microsoft.com/office/word/2012/wordml" xmlns:w16se="http://schemas.microsoft.com/office/word/2015/wordml/symex" mc:Ignorable="w14 w15 w16se">
   <w:docDefaults>
     <w:rPrDefault>
       <w:rPr>
@@ -2079,144 +2693,378 @@
       </w:pPr>
     </w:pPrDefault>
   </w:docDefaults>
-  <w:latentStyles w:defLockedState="0" w:defUIPriority="99" w:defSemiHidden="1" w:defUnhideWhenUsed="1" w:defQFormat="0" w:count="267">
-    <w:lsdException w:name="Normal" w:semiHidden="0" w:uiPriority="0" w:unhideWhenUsed="0" w:qFormat="1"/>
-    <w:lsdException w:name="heading 1" w:semiHidden="0" w:uiPriority="9" w:unhideWhenUsed="0" w:qFormat="1"/>
-    <w:lsdException w:name="heading 2" w:uiPriority="9" w:qFormat="1"/>
-    <w:lsdException w:name="heading 3" w:uiPriority="9" w:qFormat="1"/>
-    <w:lsdException w:name="heading 4" w:uiPriority="9" w:qFormat="1"/>
-    <w:lsdException w:name="heading 5" w:uiPriority="9" w:qFormat="1"/>
-    <w:lsdException w:name="heading 6" w:uiPriority="9" w:qFormat="1"/>
-    <w:lsdException w:name="heading 7" w:uiPriority="9" w:qFormat="1"/>
-    <w:lsdException w:name="heading 8" w:uiPriority="9" w:qFormat="1"/>
-    <w:lsdException w:name="heading 9" w:uiPriority="9" w:qFormat="1"/>
-    <w:lsdException w:name="toc 1" w:uiPriority="39"/>
-    <w:lsdException w:name="toc 2" w:uiPriority="39"/>
-    <w:lsdException w:name="toc 3" w:uiPriority="39"/>
-    <w:lsdException w:name="toc 4" w:uiPriority="39"/>
-    <w:lsdException w:name="toc 5" w:uiPriority="39"/>
-    <w:lsdException w:name="toc 6" w:uiPriority="39"/>
-    <w:lsdException w:name="toc 7" w:uiPriority="39"/>
-    <w:lsdException w:name="toc 8" w:uiPriority="39"/>
-    <w:lsdException w:name="toc 9" w:uiPriority="39"/>
-    <w:lsdException w:name="caption" w:uiPriority="35" w:qFormat="1"/>
-    <w:lsdException w:name="Title" w:semiHidden="0" w:uiPriority="10" w:unhideWhenUsed="0" w:qFormat="1"/>
-    <w:lsdException w:name="Default Paragraph Font" w:uiPriority="1"/>
-    <w:lsdException w:name="Subtitle" w:semiHidden="0" w:uiPriority="11" w:unhideWhenUsed="0" w:qFormat="1"/>
-    <w:lsdException w:name="Strong" w:semiHidden="0" w:uiPriority="22" w:unhideWhenUsed="0" w:qFormat="1"/>
-    <w:lsdException w:name="Emphasis" w:semiHidden="0" w:uiPriority="20" w:unhideWhenUsed="0" w:qFormat="1"/>
-    <w:lsdException w:name="Table Grid" w:semiHidden="0" w:uiPriority="59" w:unhideWhenUsed="0"/>
-    <w:lsdException w:name="Placeholder Text" w:unhideWhenUsed="0"/>
-    <w:lsdException w:name="No Spacing" w:semiHidden="0" w:uiPriority="1" w:unhideWhenUsed="0" w:qFormat="1"/>
-    <w:lsdException w:name="Light Shading" w:semiHidden="0" w:uiPriority="60" w:unhideWhenUsed="0"/>
-    <w:lsdException w:name="Light List" w:semiHidden="0" w:uiPriority="61" w:unhideWhenUsed="0"/>
-    <w:lsdException w:name="Light Grid" w:semiHidden="0" w:uiPriority="62" w:unhideWhenUsed="0"/>
-    <w:lsdException w:name="Medium Shading 1" w:semiHidden="0" w:uiPriority="63" w:unhideWhenUsed="0"/>
-    <w:lsdException w:name="Medium Shading 2" w:semiHidden="0" w:uiPriority="64" w:unhideWhenUsed="0"/>
-    <w:lsdException w:name="Medium List 1" w:semiHidden="0" w:uiPriority="65" w:unhideWhenUsed="0"/>
-    <w:lsdException w:name="Medium List 2" w:semiHidden="0" w:uiPriority="66" w:unhideWhenUsed="0"/>
-    <w:lsdException w:name="Medium Grid 1" w:semiHidden="0" w:uiPriority="67" w:unhideWhenUsed="0"/>
-    <w:lsdException w:name="Medium Grid 2" w:semiHidden="0" w:uiPriority="68" w:unhideWhenUsed="0"/>
-    <w:lsdException w:name="Medium Grid 3" w:semiHidden="0" w:uiPriority="69" w:unhideWhenUsed="0"/>
-    <w:lsdException w:name="Dark List" w:semiHidden="0" w:uiPriority="70" w:unhideWhenUsed="0"/>
-    <w:lsdException w:name="Colorful Shading" w:semiHidden="0" w:uiPriority="71" w:unhideWhenUsed="0"/>
-    <w:lsdException w:name="Colorful List" w:semiHidden="0" w:uiPriority="72" w:unhideWhenUsed="0"/>
-    <w:lsdException w:name="Colorful Grid" w:semiHidden="0" w:uiPriority="73" w:unhideWhenUsed="0"/>
-    <w:lsdException w:name="Light Shading Accent 1" w:semiHidden="0" w:uiPriority="60" w:unhideWhenUsed="0"/>
-    <w:lsdException w:name="Light List Accent 1" w:semiHidden="0" w:uiPriority="61" w:unhideWhenUsed="0"/>
-    <w:lsdException w:name="Light Grid Accent 1" w:semiHidden="0" w:uiPriority="62" w:unhideWhenUsed="0"/>
-    <w:lsdException w:name="Medium Shading 1 Accent 1" w:semiHidden="0" w:uiPriority="63" w:unhideWhenUsed="0"/>
-    <w:lsdException w:name="Medium Shading 2 Accent 1" w:semiHidden="0" w:uiPriority="64" w:unhideWhenUsed="0"/>
-    <w:lsdException w:name="Medium List 1 Accent 1" w:semiHidden="0" w:uiPriority="65" w:unhideWhenUsed="0"/>
-    <w:lsdException w:name="Revision" w:unhideWhenUsed="0"/>
-    <w:lsdException w:name="List Paragraph" w:semiHidden="0" w:uiPriority="34" w:unhideWhenUsed="0" w:qFormat="1"/>
-    <w:lsdException w:name="Quote" w:semiHidden="0" w:uiPriority="29" w:unhideWhenUsed="0" w:qFormat="1"/>
-    <w:lsdException w:name="Intense Quote" w:semiHidden="0" w:uiPriority="30" w:unhideWhenUsed="0" w:qFormat="1"/>
-    <w:lsdException w:name="Medium List 2 Accent 1" w:semiHidden="0" w:uiPriority="66" w:unhideWhenUsed="0"/>
-    <w:lsdException w:name="Medium Grid 1 Accent 1" w:semiHidden="0" w:uiPriority="67" w:unhideWhenUsed="0"/>
-    <w:lsdException w:name="Medium Grid 2 Accent 1" w:semiHidden="0" w:uiPriority="68" w:unhideWhenUsed="0"/>
-    <w:lsdException w:name="Medium Grid 3 Accent 1" w:semiHidden="0" w:uiPriority="69" w:unhideWhenUsed="0"/>
-    <w:lsdException w:name="Dark List Accent 1" w:semiHidden="0" w:uiPriority="70" w:unhideWhenUsed="0"/>
-    <w:lsdException w:name="Colorful Shading Accent 1" w:semiHidden="0" w:uiPriority="71" w:unhideWhenUsed="0"/>
-    <w:lsdException w:name="Colorful List Accent 1" w:semiHidden="0" w:uiPriority="72" w:unhideWhenUsed="0"/>
-    <w:lsdException w:name="Colorful Grid Accent 1" w:semiHidden="0" w:uiPriority="73" w:unhideWhenUsed="0"/>
-    <w:lsdException w:name="Light Shading Accent 2" w:semiHidden="0" w:uiPriority="60" w:unhideWhenUsed="0"/>
-    <w:lsdException w:name="Light List Accent 2" w:semiHidden="0" w:uiPriority="61" w:unhideWhenUsed="0"/>
-    <w:lsdException w:name="Light Grid Accent 2" w:semiHidden="0" w:uiPriority="62" w:unhideWhenUsed="0"/>
-    <w:lsdException w:name="Medium Shading 1 Accent 2" w:semiHidden="0" w:uiPriority="63" w:unhideWhenUsed="0"/>
-    <w:lsdException w:name="Medium Shading 2 Accent 2" w:semiHidden="0" w:uiPriority="64" w:unhideWhenUsed="0"/>
-    <w:lsdException w:name="Medium List 1 Accent 2" w:semiHidden="0" w:uiPriority="65" w:unhideWhenUsed="0"/>
-    <w:lsdException w:name="Medium List 2 Accent 2" w:semiHidden="0" w:uiPriority="66" w:unhideWhenUsed="0"/>
-    <w:lsdException w:name="Medium Grid 1 Accent 2" w:semiHidden="0" w:uiPriority="67" w:unhideWhenUsed="0"/>
-    <w:lsdException w:name="Medium Grid 2 Accent 2" w:semiHidden="0" w:uiPriority="68" w:unhideWhenUsed="0"/>
-    <w:lsdException w:name="Medium Grid 3 Accent 2" w:semiHidden="0" w:uiPriority="69" w:unhideWhenUsed="0"/>
-    <w:lsdException w:name="Dark List Accent 2" w:semiHidden="0" w:uiPriority="70" w:unhideWhenUsed="0"/>
-    <w:lsdException w:name="Colorful Shading Accent 2" w:semiHidden="0" w:uiPriority="71" w:unhideWhenUsed="0"/>
-    <w:lsdException w:name="Colorful List Accent 2" w:semiHidden="0" w:uiPriority="72" w:unhideWhenUsed="0"/>
-    <w:lsdException w:name="Colorful Grid Accent 2" w:semiHidden="0" w:uiPriority="73" w:unhideWhenUsed="0"/>
-    <w:lsdException w:name="Light Shading Accent 3" w:semiHidden="0" w:uiPriority="60" w:unhideWhenUsed="0"/>
-    <w:lsdException w:name="Light List Accent 3" w:semiHidden="0" w:uiPriority="61" w:unhideWhenUsed="0"/>
-    <w:lsdException w:name="Light Grid Accent 3" w:semiHidden="0" w:uiPriority="62" w:unhideWhenUsed="0"/>
-    <w:lsdException w:name="Medium Shading 1 Accent 3" w:semiHidden="0" w:uiPriority="63" w:unhideWhenUsed="0"/>
-    <w:lsdException w:name="Medium Shading 2 Accent 3" w:semiHidden="0" w:uiPriority="64" w:unhideWhenUsed="0"/>
-    <w:lsdException w:name="Medium List 1 Accent 3" w:semiHidden="0" w:uiPriority="65" w:unhideWhenUsed="0"/>
-    <w:lsdException w:name="Medium List 2 Accent 3" w:semiHidden="0" w:uiPriority="66" w:unhideWhenUsed="0"/>
-    <w:lsdException w:name="Medium Grid 1 Accent 3" w:semiHidden="0" w:uiPriority="67" w:unhideWhenUsed="0"/>
-    <w:lsdException w:name="Medium Grid 2 Accent 3" w:semiHidden="0" w:uiPriority="68" w:unhideWhenUsed="0"/>
-    <w:lsdException w:name="Medium Grid 3 Accent 3" w:semiHidden="0" w:uiPriority="69" w:unhideWhenUsed="0"/>
-    <w:lsdException w:name="Dark List Accent 3" w:semiHidden="0" w:uiPriority="70" w:unhideWhenUsed="0"/>
-    <w:lsdException w:name="Colorful Shading Accent 3" w:semiHidden="0" w:uiPriority="71" w:unhideWhenUsed="0"/>
-    <w:lsdException w:name="Colorful List Accent 3" w:semiHidden="0" w:uiPriority="72" w:unhideWhenUsed="0"/>
-    <w:lsdException w:name="Colorful Grid Accent 3" w:semiHidden="0" w:uiPriority="73" w:unhideWhenUsed="0"/>
-    <w:lsdException w:name="Light Shading Accent 4" w:semiHidden="0" w:uiPriority="60" w:unhideWhenUsed="0"/>
-    <w:lsdException w:name="Light List Accent 4" w:semiHidden="0" w:uiPriority="61" w:unhideWhenUsed="0"/>
-    <w:lsdException w:name="Light Grid Accent 4" w:semiHidden="0" w:uiPriority="62" w:unhideWhenUsed="0"/>
-    <w:lsdException w:name="Medium Shading 1 Accent 4" w:semiHidden="0" w:uiPriority="63" w:unhideWhenUsed="0"/>
-    <w:lsdException w:name="Medium Shading 2 Accent 4" w:semiHidden="0" w:uiPriority="64" w:unhideWhenUsed="0"/>
-    <w:lsdException w:name="Medium List 1 Accent 4" w:semiHidden="0" w:uiPriority="65" w:unhideWhenUsed="0"/>
-    <w:lsdException w:name="Medium List 2 Accent 4" w:semiHidden="0" w:uiPriority="66" w:unhideWhenUsed="0"/>
-    <w:lsdException w:name="Medium Grid 1 Accent 4" w:semiHidden="0" w:uiPriority="67" w:unhideWhenUsed="0"/>
-    <w:lsdException w:name="Medium Grid 2 Accent 4" w:semiHidden="0" w:uiPriority="68" w:unhideWhenUsed="0"/>
-    <w:lsdException w:name="Medium Grid 3 Accent 4" w:semiHidden="0" w:uiPriority="69" w:unhideWhenUsed="0"/>
-    <w:lsdException w:name="Dark List Accent 4" w:semiHidden="0" w:uiPriority="70" w:unhideWhenUsed="0"/>
-    <w:lsdException w:name="Colorful Shading Accent 4" w:semiHidden="0" w:uiPriority="71" w:unhideWhenUsed="0"/>
-    <w:lsdException w:name="Colorful List Accent 4" w:semiHidden="0" w:uiPriority="72" w:unhideWhenUsed="0"/>
-    <w:lsdException w:name="Colorful Grid Accent 4" w:semiHidden="0" w:uiPriority="73" w:unhideWhenUsed="0"/>
-    <w:lsdException w:name="Light Shading Accent 5" w:semiHidden="0" w:uiPriority="60" w:unhideWhenUsed="0"/>
-    <w:lsdException w:name="Light List Accent 5" w:semiHidden="0" w:uiPriority="61" w:unhideWhenUsed="0"/>
-    <w:lsdException w:name="Light Grid Accent 5" w:semiHidden="0" w:uiPriority="62" w:unhideWhenUsed="0"/>
-    <w:lsdException w:name="Medium Shading 1 Accent 5" w:semiHidden="0" w:uiPriority="63" w:unhideWhenUsed="0"/>
-    <w:lsdException w:name="Medium Shading 2 Accent 5" w:semiHidden="0" w:uiPriority="64" w:unhideWhenUsed="0"/>
-    <w:lsdException w:name="Medium List 1 Accent 5" w:semiHidden="0" w:uiPriority="65" w:unhideWhenUsed="0"/>
-    <w:lsdException w:name="Medium List 2 Accent 5" w:semiHidden="0" w:uiPriority="66" w:unhideWhenUsed="0"/>
-    <w:lsdException w:name="Medium Grid 1 Accent 5" w:semiHidden="0" w:uiPriority="67" w:unhideWhenUsed="0"/>
-    <w:lsdException w:name="Medium Grid 2 Accent 5" w:semiHidden="0" w:uiPriority="68" w:unhideWhenUsed="0"/>
-    <w:lsdException w:name="Medium Grid 3 Accent 5" w:semiHidden="0" w:uiPriority="69" w:unhideWhenUsed="0"/>
-    <w:lsdException w:name="Dark List Accent 5" w:semiHidden="0" w:uiPriority="70" w:unhideWhenUsed="0"/>
-    <w:lsdException w:name="Colorful Shading Accent 5" w:semiHidden="0" w:uiPriority="71" w:unhideWhenUsed="0"/>
-    <w:lsdException w:name="Colorful List Accent 5" w:semiHidden="0" w:uiPriority="72" w:unhideWhenUsed="0"/>
-    <w:lsdException w:name="Colorful Grid Accent 5" w:semiHidden="0" w:uiPriority="73" w:unhideWhenUsed="0"/>
-    <w:lsdException w:name="Light Shading Accent 6" w:semiHidden="0" w:uiPriority="60" w:unhideWhenUsed="0"/>
-    <w:lsdException w:name="Light List Accent 6" w:semiHidden="0" w:uiPriority="61" w:unhideWhenUsed="0"/>
-    <w:lsdException w:name="Light Grid Accent 6" w:semiHidden="0" w:uiPriority="62" w:unhideWhenUsed="0"/>
-    <w:lsdException w:name="Medium Shading 1 Accent 6" w:semiHidden="0" w:uiPriority="63" w:unhideWhenUsed="0"/>
-    <w:lsdException w:name="Medium Shading 2 Accent 6" w:semiHidden="0" w:uiPriority="64" w:unhideWhenUsed="0"/>
-    <w:lsdException w:name="Medium List 1 Accent 6" w:semiHidden="0" w:uiPriority="65" w:unhideWhenUsed="0"/>
-    <w:lsdException w:name="Medium List 2 Accent 6" w:semiHidden="0" w:uiPriority="66" w:unhideWhenUsed="0"/>
-    <w:lsdException w:name="Medium Grid 1 Accent 6" w:semiHidden="0" w:uiPriority="67" w:unhideWhenUsed="0"/>
-    <w:lsdException w:name="Medium Grid 2 Accent 6" w:semiHidden="0" w:uiPriority="68" w:unhideWhenUsed="0"/>
-    <w:lsdException w:name="Medium Grid 3 Accent 6" w:semiHidden="0" w:uiPriority="69" w:unhideWhenUsed="0"/>
-    <w:lsdException w:name="Dark List Accent 6" w:semiHidden="0" w:uiPriority="70" w:unhideWhenUsed="0"/>
-    <w:lsdException w:name="Colorful Shading Accent 6" w:semiHidden="0" w:uiPriority="71" w:unhideWhenUsed="0"/>
-    <w:lsdException w:name="Colorful List Accent 6" w:semiHidden="0" w:uiPriority="72" w:unhideWhenUsed="0"/>
-    <w:lsdException w:name="Colorful Grid Accent 6" w:semiHidden="0" w:uiPriority="73" w:unhideWhenUsed="0"/>
-    <w:lsdException w:name="Subtle Emphasis" w:semiHidden="0" w:uiPriority="19" w:unhideWhenUsed="0" w:qFormat="1"/>
-    <w:lsdException w:name="Intense Emphasis" w:semiHidden="0" w:uiPriority="21" w:unhideWhenUsed="0" w:qFormat="1"/>
-    <w:lsdException w:name="Subtle Reference" w:semiHidden="0" w:uiPriority="31" w:unhideWhenUsed="0" w:qFormat="1"/>
-    <w:lsdException w:name="Intense Reference" w:semiHidden="0" w:uiPriority="32" w:unhideWhenUsed="0" w:qFormat="1"/>
-    <w:lsdException w:name="Book Title" w:semiHidden="0" w:uiPriority="33" w:unhideWhenUsed="0" w:qFormat="1"/>
-    <w:lsdException w:name="Bibliography" w:uiPriority="37"/>
-    <w:lsdException w:name="TOC Heading" w:uiPriority="39" w:qFormat="1"/>
+  <w:latentStyles w:defLockedState="0" w:defUIPriority="99" w:defSemiHidden="0" w:defUnhideWhenUsed="0" w:defQFormat="0" w:count="371">
+    <w:lsdException w:name="Normal" w:uiPriority="0" w:qFormat="1"/>
+    <w:lsdException w:name="heading 1" w:uiPriority="9" w:qFormat="1"/>
+    <w:lsdException w:name="heading 2" w:semiHidden="1" w:uiPriority="9" w:unhideWhenUsed="1" w:qFormat="1"/>
+    <w:lsdException w:name="heading 3" w:semiHidden="1" w:uiPriority="9" w:unhideWhenUsed="1" w:qFormat="1"/>
+    <w:lsdException w:name="heading 4" w:semiHidden="1" w:uiPriority="9" w:unhideWhenUsed="1" w:qFormat="1"/>
+    <w:lsdException w:name="heading 5" w:semiHidden="1" w:uiPriority="9" w:unhideWhenUsed="1" w:qFormat="1"/>
+    <w:lsdException w:name="heading 6" w:semiHidden="1" w:uiPriority="9" w:unhideWhenUsed="1" w:qFormat="1"/>
+    <w:lsdException w:name="heading 7" w:semiHidden="1" w:uiPriority="9" w:unhideWhenUsed="1" w:qFormat="1"/>
+    <w:lsdException w:name="heading 8" w:semiHidden="1" w:uiPriority="9" w:unhideWhenUsed="1" w:qFormat="1"/>
+    <w:lsdException w:name="heading 9" w:semiHidden="1" w:uiPriority="9" w:unhideWhenUsed="1" w:qFormat="1"/>
+    <w:lsdException w:name="index 1" w:semiHidden="1" w:unhideWhenUsed="1"/>
+    <w:lsdException w:name="index 2" w:semiHidden="1" w:unhideWhenUsed="1"/>
+    <w:lsdException w:name="index 3" w:semiHidden="1" w:unhideWhenUsed="1"/>
+    <w:lsdException w:name="index 4" w:semiHidden="1" w:unhideWhenUsed="1"/>
+    <w:lsdException w:name="index 5" w:semiHidden="1" w:unhideWhenUsed="1"/>
+    <w:lsdException w:name="index 6" w:semiHidden="1" w:unhideWhenUsed="1"/>
+    <w:lsdException w:name="index 7" w:semiHidden="1" w:unhideWhenUsed="1"/>
+    <w:lsdException w:name="index 8" w:semiHidden="1" w:unhideWhenUsed="1"/>
+    <w:lsdException w:name="index 9" w:semiHidden="1" w:unhideWhenUsed="1"/>
+    <w:lsdException w:name="toc 1" w:semiHidden="1" w:uiPriority="39" w:unhideWhenUsed="1"/>
+    <w:lsdException w:name="toc 2" w:semiHidden="1" w:uiPriority="39" w:unhideWhenUsed="1"/>
+    <w:lsdException w:name="toc 3" w:semiHidden="1" w:uiPriority="39" w:unhideWhenUsed="1"/>
+    <w:lsdException w:name="toc 4" w:semiHidden="1" w:uiPriority="39" w:unhideWhenUsed="1"/>
+    <w:lsdException w:name="toc 5" w:semiHidden="1" w:uiPriority="39" w:unhideWhenUsed="1"/>
+    <w:lsdException w:name="toc 6" w:semiHidden="1" w:uiPriority="39" w:unhideWhenUsed="1"/>
+    <w:lsdException w:name="toc 7" w:semiHidden="1" w:uiPriority="39" w:unhideWhenUsed="1"/>
+    <w:lsdException w:name="toc 8" w:semiHidden="1" w:uiPriority="39" w:unhideWhenUsed="1"/>
+    <w:lsdException w:name="toc 9" w:semiHidden="1" w:uiPriority="39" w:unhideWhenUsed="1"/>
+    <w:lsdException w:name="Normal Indent" w:semiHidden="1" w:unhideWhenUsed="1"/>
+    <w:lsdException w:name="footnote text" w:semiHidden="1" w:unhideWhenUsed="1"/>
+    <w:lsdException w:name="annotation text" w:semiHidden="1" w:unhideWhenUsed="1"/>
+    <w:lsdException w:name="header" w:semiHidden="1" w:unhideWhenUsed="1"/>
+    <w:lsdException w:name="footer" w:semiHidden="1" w:unhideWhenUsed="1"/>
+    <w:lsdException w:name="index heading" w:semiHidden="1" w:unhideWhenUsed="1"/>
+    <w:lsdException w:name="caption" w:semiHidden="1" w:uiPriority="35" w:unhideWhenUsed="1" w:qFormat="1"/>
+    <w:lsdException w:name="table of figures" w:semiHidden="1" w:unhideWhenUsed="1"/>
+    <w:lsdException w:name="envelope address" w:semiHidden="1" w:unhideWhenUsed="1"/>
+    <w:lsdException w:name="envelope return" w:semiHidden="1" w:unhideWhenUsed="1"/>
+    <w:lsdException w:name="footnote reference" w:semiHidden="1" w:unhideWhenUsed="1"/>
+    <w:lsdException w:name="annotation reference" w:semiHidden="1" w:unhideWhenUsed="1"/>
+    <w:lsdException w:name="line number" w:semiHidden="1" w:unhideWhenUsed="1"/>
+    <w:lsdException w:name="page number" w:semiHidden="1" w:unhideWhenUsed="1"/>
+    <w:lsdException w:name="endnote reference" w:semiHidden="1" w:unhideWhenUsed="1"/>
+    <w:lsdException w:name="endnote text" w:semiHidden="1" w:unhideWhenUsed="1"/>
+    <w:lsdException w:name="table of authorities" w:semiHidden="1" w:unhideWhenUsed="1"/>
+    <w:lsdException w:name="macro" w:semiHidden="1" w:unhideWhenUsed="1"/>
+    <w:lsdException w:name="toa heading" w:semiHidden="1" w:unhideWhenUsed="1"/>
+    <w:lsdException w:name="List" w:semiHidden="1" w:unhideWhenUsed="1"/>
+    <w:lsdException w:name="List Bullet" w:semiHidden="1" w:unhideWhenUsed="1"/>
+    <w:lsdException w:name="List Number" w:semiHidden="1" w:unhideWhenUsed="1"/>
+    <w:lsdException w:name="List 2" w:semiHidden="1" w:unhideWhenUsed="1"/>
+    <w:lsdException w:name="List 3" w:semiHidden="1" w:unhideWhenUsed="1"/>
+    <w:lsdException w:name="List 4" w:semiHidden="1" w:unhideWhenUsed="1"/>
+    <w:lsdException w:name="List 5" w:semiHidden="1" w:unhideWhenUsed="1"/>
+    <w:lsdException w:name="List Bullet 2" w:semiHidden="1" w:unhideWhenUsed="1"/>
+    <w:lsdException w:name="List Bullet 3" w:semiHidden="1" w:unhideWhenUsed="1"/>
+    <w:lsdException w:name="List Bullet 4" w:semiHidden="1" w:unhideWhenUsed="1"/>
+    <w:lsdException w:name="List Bullet 5" w:semiHidden="1" w:unhideWhenUsed="1"/>
+    <w:lsdException w:name="List Number 2" w:semiHidden="1" w:unhideWhenUsed="1"/>
+    <w:lsdException w:name="List Number 3" w:semiHidden="1" w:unhideWhenUsed="1"/>
+    <w:lsdException w:name="List Number 4" w:semiHidden="1" w:unhideWhenUsed="1"/>
+    <w:lsdException w:name="List Number 5" w:semiHidden="1" w:unhideWhenUsed="1"/>
+    <w:lsdException w:name="Title" w:uiPriority="10" w:qFormat="1"/>
+    <w:lsdException w:name="Closing" w:semiHidden="1" w:unhideWhenUsed="1"/>
+    <w:lsdException w:name="Signature" w:semiHidden="1" w:unhideWhenUsed="1"/>
+    <w:lsdException w:name="Default Paragraph Font" w:semiHidden="1" w:uiPriority="1" w:unhideWhenUsed="1"/>
+    <w:lsdException w:name="Body Text" w:semiHidden="1" w:unhideWhenUsed="1"/>
+    <w:lsdException w:name="Body Text Indent" w:semiHidden="1" w:unhideWhenUsed="1"/>
+    <w:lsdException w:name="List Continue" w:semiHidden="1" w:unhideWhenUsed="1"/>
+    <w:lsdException w:name="List Continue 2" w:semiHidden="1" w:unhideWhenUsed="1"/>
+    <w:lsdException w:name="List Continue 3" w:semiHidden="1" w:unhideWhenUsed="1"/>
+    <w:lsdException w:name="List Continue 4" w:semiHidden="1" w:unhideWhenUsed="1"/>
+    <w:lsdException w:name="List Continue 5" w:semiHidden="1" w:unhideWhenUsed="1"/>
+    <w:lsdException w:name="Message Header" w:semiHidden="1" w:unhideWhenUsed="1"/>
+    <w:lsdException w:name="Subtitle" w:uiPriority="11" w:qFormat="1"/>
+    <w:lsdException w:name="Salutation" w:semiHidden="1" w:unhideWhenUsed="1"/>
+    <w:lsdException w:name="Date" w:semiHidden="1" w:unhideWhenUsed="1"/>
+    <w:lsdException w:name="Body Text First Indent" w:semiHidden="1" w:unhideWhenUsed="1"/>
+    <w:lsdException w:name="Body Text First Indent 2" w:semiHidden="1" w:unhideWhenUsed="1"/>
+    <w:lsdException w:name="Note Heading" w:semiHidden="1" w:unhideWhenUsed="1"/>
+    <w:lsdException w:name="Body Text 2" w:semiHidden="1" w:unhideWhenUsed="1"/>
+    <w:lsdException w:name="Body Text 3" w:semiHidden="1" w:unhideWhenUsed="1"/>
+    <w:lsdException w:name="Body Text Indent 2" w:semiHidden="1" w:unhideWhenUsed="1"/>
+    <w:lsdException w:name="Body Text Indent 3" w:semiHidden="1" w:unhideWhenUsed="1"/>
+    <w:lsdException w:name="Block Text" w:semiHidden="1" w:unhideWhenUsed="1"/>
+    <w:lsdException w:name="Hyperlink" w:semiHidden="1" w:unhideWhenUsed="1"/>
+    <w:lsdException w:name="FollowedHyperlink" w:semiHidden="1" w:unhideWhenUsed="1"/>
+    <w:lsdException w:name="Strong" w:uiPriority="22" w:qFormat="1"/>
+    <w:lsdException w:name="Emphasis" w:uiPriority="20" w:qFormat="1"/>
+    <w:lsdException w:name="Document Map" w:semiHidden="1" w:unhideWhenUsed="1"/>
+    <w:lsdException w:name="Plain Text" w:semiHidden="1" w:unhideWhenUsed="1"/>
+    <w:lsdException w:name="E-mail Signature" w:semiHidden="1" w:unhideWhenUsed="1"/>
+    <w:lsdException w:name="HTML Top of Form" w:semiHidden="1" w:unhideWhenUsed="1"/>
+    <w:lsdException w:name="HTML Bottom of Form" w:semiHidden="1" w:unhideWhenUsed="1"/>
+    <w:lsdException w:name="Normal (Web)" w:semiHidden="1" w:unhideWhenUsed="1"/>
+    <w:lsdException w:name="HTML Acronym" w:semiHidden="1" w:unhideWhenUsed="1"/>
+    <w:lsdException w:name="HTML Address" w:semiHidden="1" w:unhideWhenUsed="1"/>
+    <w:lsdException w:name="HTML Cite" w:semiHidden="1" w:unhideWhenUsed="1"/>
+    <w:lsdException w:name="HTML Code" w:semiHidden="1" w:unhideWhenUsed="1"/>
+    <w:lsdException w:name="HTML Definition" w:semiHidden="1" w:unhideWhenUsed="1"/>
+    <w:lsdException w:name="HTML Keyboard" w:semiHidden="1" w:unhideWhenUsed="1"/>
+    <w:lsdException w:name="HTML Preformatted" w:semiHidden="1" w:unhideWhenUsed="1"/>
+    <w:lsdException w:name="HTML Sample" w:semiHidden="1" w:unhideWhenUsed="1"/>
+    <w:lsdException w:name="HTML Typewriter" w:semiHidden="1" w:unhideWhenUsed="1"/>
+    <w:lsdException w:name="HTML Variable" w:semiHidden="1" w:unhideWhenUsed="1"/>
+    <w:lsdException w:name="Normal Table" w:semiHidden="1" w:unhideWhenUsed="1"/>
+    <w:lsdException w:name="annotation subject" w:semiHidden="1" w:unhideWhenUsed="1"/>
+    <w:lsdException w:name="No List" w:semiHidden="1" w:unhideWhenUsed="1"/>
+    <w:lsdException w:name="Outline List 1" w:semiHidden="1" w:unhideWhenUsed="1"/>
+    <w:lsdException w:name="Outline List 2" w:semiHidden="1" w:unhideWhenUsed="1"/>
+    <w:lsdException w:name="Outline List 3" w:semiHidden="1" w:unhideWhenUsed="1"/>
+    <w:lsdException w:name="Table Simple 1" w:semiHidden="1" w:unhideWhenUsed="1"/>
+    <w:lsdException w:name="Table Simple 2" w:semiHidden="1" w:unhideWhenUsed="1"/>
+    <w:lsdException w:name="Table Simple 3" w:semiHidden="1" w:unhideWhenUsed="1"/>
+    <w:lsdException w:name="Table Classic 1" w:semiHidden="1" w:unhideWhenUsed="1"/>
+    <w:lsdException w:name="Table Classic 2" w:semiHidden="1" w:unhideWhenUsed="1"/>
+    <w:lsdException w:name="Table Classic 3" w:semiHidden="1" w:unhideWhenUsed="1"/>
+    <w:lsdException w:name="Table Classic 4" w:semiHidden="1" w:unhideWhenUsed="1"/>
+    <w:lsdException w:name="Table Colorful 1" w:semiHidden="1" w:unhideWhenUsed="1"/>
+    <w:lsdException w:name="Table Colorful 2" w:semiHidden="1" w:unhideWhenUsed="1"/>
+    <w:lsdException w:name="Table Colorful 3" w:semiHidden="1" w:unhideWhenUsed="1"/>
+    <w:lsdException w:name="Table Columns 1" w:semiHidden="1" w:unhideWhenUsed="1"/>
+    <w:lsdException w:name="Table Columns 2" w:semiHidden="1" w:unhideWhenUsed="1"/>
+    <w:lsdException w:name="Table Columns 3" w:semiHidden="1" w:unhideWhenUsed="1"/>
+    <w:lsdException w:name="Table Columns 4" w:semiHidden="1" w:unhideWhenUsed="1"/>
+    <w:lsdException w:name="Table Columns 5" w:semiHidden="1" w:unhideWhenUsed="1"/>
+    <w:lsdException w:name="Table Grid 1" w:semiHidden="1" w:unhideWhenUsed="1"/>
+    <w:lsdException w:name="Table Grid 2" w:semiHidden="1" w:unhideWhenUsed="1"/>
+    <w:lsdException w:name="Table Grid 3" w:semiHidden="1" w:unhideWhenUsed="1"/>
+    <w:lsdException w:name="Table Grid 4" w:semiHidden="1" w:unhideWhenUsed="1"/>
+    <w:lsdException w:name="Table Grid 5" w:semiHidden="1" w:unhideWhenUsed="1"/>
+    <w:lsdException w:name="Table Grid 6" w:semiHidden="1" w:unhideWhenUsed="1"/>
+    <w:lsdException w:name="Table Grid 7" w:semiHidden="1" w:unhideWhenUsed="1"/>
+    <w:lsdException w:name="Table Grid 8" w:semiHidden="1" w:unhideWhenUsed="1"/>
+    <w:lsdException w:name="Table List 1" w:semiHidden="1" w:unhideWhenUsed="1"/>
+    <w:lsdException w:name="Table List 2" w:semiHidden="1" w:unhideWhenUsed="1"/>
+    <w:lsdException w:name="Table List 3" w:semiHidden="1" w:unhideWhenUsed="1"/>
+    <w:lsdException w:name="Table List 4" w:semiHidden="1" w:unhideWhenUsed="1"/>
+    <w:lsdException w:name="Table List 5" w:semiHidden="1" w:unhideWhenUsed="1"/>
+    <w:lsdException w:name="Table List 6" w:semiHidden="1" w:unhideWhenUsed="1"/>
+    <w:lsdException w:name="Table List 7" w:semiHidden="1" w:unhideWhenUsed="1"/>
+    <w:lsdException w:name="Table List 8" w:semiHidden="1" w:unhideWhenUsed="1"/>
+    <w:lsdException w:name="Table 3D effects 1" w:semiHidden="1" w:unhideWhenUsed="1"/>
+    <w:lsdException w:name="Table 3D effects 2" w:semiHidden="1" w:unhideWhenUsed="1"/>
+    <w:lsdException w:name="Table 3D effects 3" w:semiHidden="1" w:unhideWhenUsed="1"/>
+    <w:lsdException w:name="Table Contemporary" w:semiHidden="1" w:unhideWhenUsed="1"/>
+    <w:lsdException w:name="Table Elegant" w:semiHidden="1" w:unhideWhenUsed="1"/>
+    <w:lsdException w:name="Table Professional" w:semiHidden="1" w:unhideWhenUsed="1"/>
+    <w:lsdException w:name="Table Subtle 1" w:semiHidden="1" w:unhideWhenUsed="1"/>
+    <w:lsdException w:name="Table Subtle 2" w:semiHidden="1" w:unhideWhenUsed="1"/>
+    <w:lsdException w:name="Table Web 1" w:semiHidden="1" w:unhideWhenUsed="1"/>
+    <w:lsdException w:name="Table Web 2" w:semiHidden="1" w:unhideWhenUsed="1"/>
+    <w:lsdException w:name="Table Web 3" w:semiHidden="1" w:unhideWhenUsed="1"/>
+    <w:lsdException w:name="Balloon Text" w:semiHidden="1" w:unhideWhenUsed="1"/>
+    <w:lsdException w:name="Table Grid" w:uiPriority="59"/>
+    <w:lsdException w:name="Table Theme" w:semiHidden="1" w:unhideWhenUsed="1"/>
+    <w:lsdException w:name="Placeholder Text" w:semiHidden="1"/>
+    <w:lsdException w:name="No Spacing" w:uiPriority="1" w:qFormat="1"/>
+    <w:lsdException w:name="Light Shading" w:uiPriority="60"/>
+    <w:lsdException w:name="Light List" w:uiPriority="61"/>
+    <w:lsdException w:name="Light Grid" w:uiPriority="62"/>
+    <w:lsdException w:name="Medium Shading 1" w:uiPriority="63"/>
+    <w:lsdException w:name="Medium Shading 2" w:uiPriority="64"/>
+    <w:lsdException w:name="Medium List 1" w:uiPriority="65"/>
+    <w:lsdException w:name="Medium List 2" w:uiPriority="66"/>
+    <w:lsdException w:name="Medium Grid 1" w:uiPriority="67"/>
+    <w:lsdException w:name="Medium Grid 2" w:uiPriority="68"/>
+    <w:lsdException w:name="Medium Grid 3" w:uiPriority="69"/>
+    <w:lsdException w:name="Dark List" w:uiPriority="70"/>
+    <w:lsdException w:name="Colorful Shading" w:uiPriority="71"/>
+    <w:lsdException w:name="Colorful List" w:uiPriority="72"/>
+    <w:lsdException w:name="Colorful Grid" w:uiPriority="73"/>
+    <w:lsdException w:name="Light Shading Accent 1" w:uiPriority="60"/>
+    <w:lsdException w:name="Light List Accent 1" w:uiPriority="61"/>
+    <w:lsdException w:name="Light Grid Accent 1" w:uiPriority="62"/>
+    <w:lsdException w:name="Medium Shading 1 Accent 1" w:uiPriority="63"/>
+    <w:lsdException w:name="Medium Shading 2 Accent 1" w:uiPriority="64"/>
+    <w:lsdException w:name="Medium List 1 Accent 1" w:uiPriority="65"/>
+    <w:lsdException w:name="Revision" w:semiHidden="1"/>
+    <w:lsdException w:name="List Paragraph" w:uiPriority="34" w:qFormat="1"/>
+    <w:lsdException w:name="Quote" w:uiPriority="29" w:qFormat="1"/>
+    <w:lsdException w:name="Intense Quote" w:uiPriority="30" w:qFormat="1"/>
+    <w:lsdException w:name="Medium List 2 Accent 1" w:uiPriority="66"/>
+    <w:lsdException w:name="Medium Grid 1 Accent 1" w:uiPriority="67"/>
+    <w:lsdException w:name="Medium Grid 2 Accent 1" w:uiPriority="68"/>
+    <w:lsdException w:name="Medium Grid 3 Accent 1" w:uiPriority="69"/>
+    <w:lsdException w:name="Dark List Accent 1" w:uiPriority="70"/>
+    <w:lsdException w:name="Colorful Shading Accent 1" w:uiPriority="71"/>
+    <w:lsdException w:name="Colorful List Accent 1" w:uiPriority="72"/>
+    <w:lsdException w:name="Colorful Grid Accent 1" w:uiPriority="73"/>
+    <w:lsdException w:name="Light Shading Accent 2" w:uiPriority="60"/>
+    <w:lsdException w:name="Light List Accent 2" w:uiPriority="61"/>
+    <w:lsdException w:name="Light Grid Accent 2" w:uiPriority="62"/>
+    <w:lsdException w:name="Medium Shading 1 Accent 2" w:uiPriority="63"/>
+    <w:lsdException w:name="Medium Shading 2 Accent 2" w:uiPriority="64"/>
+    <w:lsdException w:name="Medium List 1 Accent 2" w:uiPriority="65"/>
+    <w:lsdException w:name="Medium List 2 Accent 2" w:uiPriority="66"/>
+    <w:lsdException w:name="Medium Grid 1 Accent 2" w:uiPriority="67"/>
+    <w:lsdException w:name="Medium Grid 2 Accent 2" w:uiPriority="68"/>
+    <w:lsdException w:name="Medium Grid 3 Accent 2" w:uiPriority="69"/>
+    <w:lsdException w:name="Dark List Accent 2" w:uiPriority="70"/>
+    <w:lsdException w:name="Colorful Shading Accent 2" w:uiPriority="71"/>
+    <w:lsdException w:name="Colorful List Accent 2" w:uiPriority="72"/>
+    <w:lsdException w:name="Colorful Grid Accent 2" w:uiPriority="73"/>
+    <w:lsdException w:name="Light Shading Accent 3" w:uiPriority="60"/>
+    <w:lsdException w:name="Light List Accent 3" w:uiPriority="61"/>
+    <w:lsdException w:name="Light Grid Accent 3" w:uiPriority="62"/>
+    <w:lsdException w:name="Medium Shading 1 Accent 3" w:uiPriority="63"/>
+    <w:lsdException w:name="Medium Shading 2 Accent 3" w:uiPriority="64"/>
+    <w:lsdException w:name="Medium List 1 Accent 3" w:uiPriority="65"/>
+    <w:lsdException w:name="Medium List 2 Accent 3" w:uiPriority="66"/>
+    <w:lsdException w:name="Medium Grid 1 Accent 3" w:uiPriority="67"/>
+    <w:lsdException w:name="Medium Grid 2 Accent 3" w:uiPriority="68"/>
+    <w:lsdException w:name="Medium Grid 3 Accent 3" w:uiPriority="69"/>
+    <w:lsdException w:name="Dark List Accent 3" w:uiPriority="70"/>
+    <w:lsdException w:name="Colorful Shading Accent 3" w:uiPriority="71"/>
+    <w:lsdException w:name="Colorful List Accent 3" w:uiPriority="72"/>
+    <w:lsdException w:name="Colorful Grid Accent 3" w:uiPriority="73"/>
+    <w:lsdException w:name="Light Shading Accent 4" w:uiPriority="60"/>
+    <w:lsdException w:name="Light List Accent 4" w:uiPriority="61"/>
+    <w:lsdException w:name="Light Grid Accent 4" w:uiPriority="62"/>
+    <w:lsdException w:name="Medium Shading 1 Accent 4" w:uiPriority="63"/>
+    <w:lsdException w:name="Medium Shading 2 Accent 4" w:uiPriority="64"/>
+    <w:lsdException w:name="Medium List 1 Accent 4" w:uiPriority="65"/>
+    <w:lsdException w:name="Medium List 2 Accent 4" w:uiPriority="66"/>
+    <w:lsdException w:name="Medium Grid 1 Accent 4" w:uiPriority="67"/>
+    <w:lsdException w:name="Medium Grid 2 Accent 4" w:uiPriority="68"/>
+    <w:lsdException w:name="Medium Grid 3 Accent 4" w:uiPriority="69"/>
+    <w:lsdException w:name="Dark List Accent 4" w:uiPriority="70"/>
+    <w:lsdException w:name="Colorful Shading Accent 4" w:uiPriority="71"/>
+    <w:lsdException w:name="Colorful List Accent 4" w:uiPriority="72"/>
+    <w:lsdException w:name="Colorful Grid Accent 4" w:uiPriority="73"/>
+    <w:lsdException w:name="Light Shading Accent 5" w:uiPriority="60"/>
+    <w:lsdException w:name="Light List Accent 5" w:uiPriority="61"/>
+    <w:lsdException w:name="Light Grid Accent 5" w:uiPriority="62"/>
+    <w:lsdException w:name="Medium Shading 1 Accent 5" w:uiPriority="63"/>
+    <w:lsdException w:name="Medium Shading 2 Accent 5" w:uiPriority="64"/>
+    <w:lsdException w:name="Medium List 1 Accent 5" w:uiPriority="65"/>
+    <w:lsdException w:name="Medium List 2 Accent 5" w:uiPriority="66"/>
+    <w:lsdException w:name="Medium Grid 1 Accent 5" w:uiPriority="67"/>
+    <w:lsdException w:name="Medium Grid 2 Accent 5" w:uiPriority="68"/>
+    <w:lsdException w:name="Medium Grid 3 Accent 5" w:uiPriority="69"/>
+    <w:lsdException w:name="Dark List Accent 5" w:uiPriority="70"/>
+    <w:lsdException w:name="Colorful Shading Accent 5" w:uiPriority="71"/>
+    <w:lsdException w:name="Colorful List Accent 5" w:uiPriority="72"/>
+    <w:lsdException w:name="Colorful Grid Accent 5" w:uiPriority="73"/>
+    <w:lsdException w:name="Light Shading Accent 6" w:uiPriority="60"/>
+    <w:lsdException w:name="Light List Accent 6" w:uiPriority="61"/>
+    <w:lsdException w:name="Light Grid Accent 6" w:uiPriority="62"/>
+    <w:lsdException w:name="Medium Shading 1 Accent 6" w:uiPriority="63"/>
+    <w:lsdException w:name="Medium Shading 2 Accent 6" w:uiPriority="64"/>
+    <w:lsdException w:name="Medium List 1 Accent 6" w:uiPriority="65"/>
+    <w:lsdException w:name="Medium List 2 Accent 6" w:uiPriority="66"/>
+    <w:lsdException w:name="Medium Grid 1 Accent 6" w:uiPriority="67"/>
+    <w:lsdException w:name="Medium Grid 2 Accent 6" w:uiPriority="68"/>
+    <w:lsdException w:name="Medium Grid 3 Accent 6" w:uiPriority="69"/>
+    <w:lsdException w:name="Dark List Accent 6" w:uiPriority="70"/>
+    <w:lsdException w:name="Colorful Shading Accent 6" w:uiPriority="71"/>
+    <w:lsdException w:name="Colorful List Accent 6" w:uiPriority="72"/>
+    <w:lsdException w:name="Colorful Grid Accent 6" w:uiPriority="73"/>
+    <w:lsdException w:name="Subtle Emphasis" w:uiPriority="19" w:qFormat="1"/>
+    <w:lsdException w:name="Intense Emphasis" w:uiPriority="21" w:qFormat="1"/>
+    <w:lsdException w:name="Subtle Reference" w:uiPriority="31" w:qFormat="1"/>
+    <w:lsdException w:name="Intense Reference" w:uiPriority="32" w:qFormat="1"/>
+    <w:lsdException w:name="Book Title" w:uiPriority="33" w:qFormat="1"/>
+    <w:lsdException w:name="Bibliography" w:semiHidden="1" w:uiPriority="37" w:unhideWhenUsed="1"/>
+    <w:lsdException w:name="TOC Heading" w:semiHidden="1" w:uiPriority="39" w:unhideWhenUsed="1" w:qFormat="1"/>
+    <w:lsdException w:name="Plain Table 1" w:uiPriority="41"/>
+    <w:lsdException w:name="Plain Table 2" w:uiPriority="42"/>
+    <w:lsdException w:name="Plain Table 3" w:uiPriority="43"/>
+    <w:lsdException w:name="Plain Table 4" w:uiPriority="44"/>
+    <w:lsdException w:name="Plain Table 5" w:uiPriority="45"/>
+    <w:lsdException w:name="Grid Table Light" w:uiPriority="40"/>
+    <w:lsdException w:name="Grid Table 1 Light" w:uiPriority="46"/>
+    <w:lsdException w:name="Grid Table 2" w:uiPriority="47"/>
+    <w:lsdException w:name="Grid Table 3" w:uiPriority="48"/>
+    <w:lsdException w:name="Grid Table 4" w:uiPriority="49"/>
+    <w:lsdException w:name="Grid Table 5 Dark" w:uiPriority="50"/>
+    <w:lsdException w:name="Grid Table 6 Colorful" w:uiPriority="51"/>
+    <w:lsdException w:name="Grid Table 7 Colorful" w:uiPriority="52"/>
+    <w:lsdException w:name="Grid Table 1 Light Accent 1" w:uiPriority="46"/>
+    <w:lsdException w:name="Grid Table 2 Accent 1" w:uiPriority="47"/>
+    <w:lsdException w:name="Grid Table 3 Accent 1" w:uiPriority="48"/>
+    <w:lsdException w:name="Grid Table 4 Accent 1" w:uiPriority="49"/>
+    <w:lsdException w:name="Grid Table 5 Dark Accent 1" w:uiPriority="50"/>
+    <w:lsdException w:name="Grid Table 6 Colorful Accent 1" w:uiPriority="51"/>
+    <w:lsdException w:name="Grid Table 7 Colorful Accent 1" w:uiPriority="52"/>
+    <w:lsdException w:name="Grid Table 1 Light Accent 2" w:uiPriority="46"/>
+    <w:lsdException w:name="Grid Table 2 Accent 2" w:uiPriority="47"/>
+    <w:lsdException w:name="Grid Table 3 Accent 2" w:uiPriority="48"/>
+    <w:lsdException w:name="Grid Table 4 Accent 2" w:uiPriority="49"/>
+    <w:lsdException w:name="Grid Table 5 Dark Accent 2" w:uiPriority="50"/>
+    <w:lsdException w:name="Grid Table 6 Colorful Accent 2" w:uiPriority="51"/>
+    <w:lsdException w:name="Grid Table 7 Colorful Accent 2" w:uiPriority="52"/>
+    <w:lsdException w:name="Grid Table 1 Light Accent 3" w:uiPriority="46"/>
+    <w:lsdException w:name="Grid Table 2 Accent 3" w:uiPriority="47"/>
+    <w:lsdException w:name="Grid Table 3 Accent 3" w:uiPriority="48"/>
+    <w:lsdException w:name="Grid Table 4 Accent 3" w:uiPriority="49"/>
+    <w:lsdException w:name="Grid Table 5 Dark Accent 3" w:uiPriority="50"/>
+    <w:lsdException w:name="Grid Table 6 Colorful Accent 3" w:uiPriority="51"/>
+    <w:lsdException w:name="Grid Table 7 Colorful Accent 3" w:uiPriority="52"/>
+    <w:lsdException w:name="Grid Table 1 Light Accent 4" w:uiPriority="46"/>
+    <w:lsdException w:name="Grid Table 2 Accent 4" w:uiPriority="47"/>
+    <w:lsdException w:name="Grid Table 3 Accent 4" w:uiPriority="48"/>
+    <w:lsdException w:name="Grid Table 4 Accent 4" w:uiPriority="49"/>
+    <w:lsdException w:name="Grid Table 5 Dark Accent 4" w:uiPriority="50"/>
+    <w:lsdException w:name="Grid Table 6 Colorful Accent 4" w:uiPriority="51"/>
+    <w:lsdException w:name="Grid Table 7 Colorful Accent 4" w:uiPriority="52"/>
+    <w:lsdException w:name="Grid Table 1 Light Accent 5" w:uiPriority="46"/>
+    <w:lsdException w:name="Grid Table 2 Accent 5" w:uiPriority="47"/>
+    <w:lsdException w:name="Grid Table 3 Accent 5" w:uiPriority="48"/>
+    <w:lsdException w:name="Grid Table 4 Accent 5" w:uiPriority="49"/>
+    <w:lsdException w:name="Grid Table 5 Dark Accent 5" w:uiPriority="50"/>
+    <w:lsdException w:name="Grid Table 6 Colorful Accent 5" w:uiPriority="51"/>
+    <w:lsdException w:name="Grid Table 7 Colorful Accent 5" w:uiPriority="52"/>
+    <w:lsdException w:name="Grid Table 1 Light Accent 6" w:uiPriority="46"/>
+    <w:lsdException w:name="Grid Table 2 Accent 6" w:uiPriority="47"/>
+    <w:lsdException w:name="Grid Table 3 Accent 6" w:uiPriority="48"/>
+    <w:lsdException w:name="Grid Table 4 Accent 6" w:uiPriority="49"/>
+    <w:lsdException w:name="Grid Table 5 Dark Accent 6" w:uiPriority="50"/>
+    <w:lsdException w:name="Grid Table 6 Colorful Accent 6" w:uiPriority="51"/>
+    <w:lsdException w:name="Grid Table 7 Colorful Accent 6" w:uiPriority="52"/>
+    <w:lsdException w:name="List Table 1 Light" w:uiPriority="46"/>
+    <w:lsdException w:name="List Table 2" w:uiPriority="47"/>
+    <w:lsdException w:name="List Table 3" w:uiPriority="48"/>
+    <w:lsdException w:name="List Table 4" w:uiPriority="49"/>
+    <w:lsdException w:name="List Table 5 Dark" w:uiPriority="50"/>
+    <w:lsdException w:name="List Table 6 Colorful" w:uiPriority="51"/>
+    <w:lsdException w:name="List Table 7 Colorful" w:uiPriority="52"/>
+    <w:lsdException w:name="List Table 1 Light Accent 1" w:uiPriority="46"/>
+    <w:lsdException w:name="List Table 2 Accent 1" w:uiPriority="47"/>
+    <w:lsdException w:name="List Table 3 Accent 1" w:uiPriority="48"/>
+    <w:lsdException w:name="List Table 4 Accent 1" w:uiPriority="49"/>
+    <w:lsdException w:name="List Table 5 Dark Accent 1" w:uiPriority="50"/>
+    <w:lsdException w:name="List Table 6 Colorful Accent 1" w:uiPriority="51"/>
+    <w:lsdException w:name="List Table 7 Colorful Accent 1" w:uiPriority="52"/>
+    <w:lsdException w:name="List Table 1 Light Accent 2" w:uiPriority="46"/>
+    <w:lsdException w:name="List Table 2 Accent 2" w:uiPriority="47"/>
+    <w:lsdException w:name="List Table 3 Accent 2" w:uiPriority="48"/>
+    <w:lsdException w:name="List Table 4 Accent 2" w:uiPriority="49"/>
+    <w:lsdException w:name="List Table 5 Dark Accent 2" w:uiPriority="50"/>
+    <w:lsdException w:name="List Table 6 Colorful Accent 2" w:uiPriority="51"/>
+    <w:lsdException w:name="List Table 7 Colorful Accent 2" w:uiPriority="52"/>
+    <w:lsdException w:name="List Table 1 Light Accent 3" w:uiPriority="46"/>
+    <w:lsdException w:name="List Table 2 Accent 3" w:uiPriority="47"/>
+    <w:lsdException w:name="List Table 3 Accent 3" w:uiPriority="48"/>
+    <w:lsdException w:name="List Table 4 Accent 3" w:uiPriority="49"/>
+    <w:lsdException w:name="List Table 5 Dark Accent 3" w:uiPriority="50"/>
+    <w:lsdException w:name="List Table 6 Colorful Accent 3" w:uiPriority="51"/>
+    <w:lsdException w:name="List Table 7 Colorful Accent 3" w:uiPriority="52"/>
+    <w:lsdException w:name="List Table 1 Light Accent 4" w:uiPriority="46"/>
+    <w:lsdException w:name="List Table 2 Accent 4" w:uiPriority="47"/>
+    <w:lsdException w:name="List Table 3 Accent 4" w:uiPriority="48"/>
+    <w:lsdException w:name="List Table 4 Accent 4" w:uiPriority="49"/>
+    <w:lsdException w:name="List Table 5 Dark Accent 4" w:uiPriority="50"/>
+    <w:lsdException w:name="List Table 6 Colorful Accent 4" w:uiPriority="51"/>
+    <w:lsdException w:name="List Table 7 Colorful Accent 4" w:uiPriority="52"/>
+    <w:lsdException w:name="List Table 1 Light Accent 5" w:uiPriority="46"/>
+    <w:lsdException w:name="List Table 2 Accent 5" w:uiPriority="47"/>
+    <w:lsdException w:name="List Table 3 Accent 5" w:uiPriority="48"/>
+    <w:lsdException w:name="List Table 4 Accent 5" w:uiPriority="49"/>
+    <w:lsdException w:name="List Table 5 Dark Accent 5" w:uiPriority="50"/>
+    <w:lsdException w:name="List Table 6 Colorful Accent 5" w:uiPriority="51"/>
+    <w:lsdException w:name="List Table 7 Colorful Accent 5" w:uiPriority="52"/>
+    <w:lsdException w:name="List Table 1 Light Accent 6" w:uiPriority="46"/>
+    <w:lsdException w:name="List Table 2 Accent 6" w:uiPriority="47"/>
+    <w:lsdException w:name="List Table 3 Accent 6" w:uiPriority="48"/>
+    <w:lsdException w:name="List Table 4 Accent 6" w:uiPriority="49"/>
+    <w:lsdException w:name="List Table 5 Dark Accent 6" w:uiPriority="50"/>
+    <w:lsdException w:name="List Table 6 Colorful Accent 6" w:uiPriority="51"/>
+    <w:lsdException w:name="List Table 7 Colorful Accent 6" w:uiPriority="52"/>
   </w:latentStyles>
   <w:style w:type="paragraph" w:default="1" w:styleId="a">
     <w:name w:val="Normal"/>
@@ -2348,7 +3196,6 @@
       <w:spacing w:after="0" w:line="240" w:lineRule="auto"/>
     </w:pPr>
     <w:tblPr>
-      <w:tblInd w:w="0" w:type="dxa"/>
       <w:tblBorders>
         <w:top w:val="single" w:sz="4" w:space="0" w:color="auto"/>
         <w:left w:val="single" w:sz="4" w:space="0" w:color="auto"/>
@@ -2357,318 +3204,6 @@
         <w:insideH w:val="single" w:sz="4" w:space="0" w:color="auto"/>
         <w:insideV w:val="single" w:sz="4" w:space="0" w:color="auto"/>
       </w:tblBorders>
-      <w:tblCellMar>
-        <w:top w:w="0" w:type="dxa"/>
-        <w:left w:w="108" w:type="dxa"/>
-        <w:bottom w:w="0" w:type="dxa"/>
-        <w:right w:w="108" w:type="dxa"/>
-      </w:tblCellMar>
-    </w:tblPr>
-  </w:style>
-</w:styles>
-</file>
-
-<file path=word/stylesWithEffects.xml><?xml version="1.0" encoding="utf-8"?>
-<w:styles xmlns:wpc="http://schemas.microsoft.com/office/word/2010/wordprocessingCanvas" xmlns:mc="http://schemas.openxmlformats.org/markup-compatibility/2006" xmlns:o="urn:schemas-microsoft-com:office:office" xmlns:r="http://schemas.openxmlformats.org/officeDocument/2006/relationships" xmlns:m="http://schemas.openxmlformats.org/officeDocument/2006/math" xmlns:v="urn:schemas-microsoft-com:vml" xmlns:wp14="http://schemas.microsoft.com/office/word/2010/wordprocessingDrawing" xmlns:wp="http://schemas.openxmlformats.org/drawingml/2006/wordprocessingDrawing" xmlns:w10="urn:schemas-microsoft-com:office:word" xmlns:w="http://schemas.openxmlformats.org/wordprocessingml/2006/main" xmlns:w14="http://schemas.microsoft.com/office/word/2010/wordml" xmlns:wpg="http://schemas.microsoft.com/office/word/2010/wordprocessingGroup" xmlns:wpi="http://schemas.microsoft.com/office/word/2010/wordprocessingInk" xmlns:wne="http://schemas.microsoft.com/office/word/2006/wordml" xmlns:wps="http://schemas.microsoft.com/office/word/2010/wordprocessingShape" mc:Ignorable="w14 wp14">
-  <w:docDefaults>
-    <w:rPrDefault>
-      <w:rPr>
-        <w:rFonts w:asciiTheme="minorHAnsi" w:eastAsiaTheme="minorHAnsi" w:hAnsiTheme="minorHAnsi" w:cstheme="minorBidi"/>
-        <w:sz w:val="22"/>
-        <w:szCs w:val="22"/>
-        <w:lang w:val="ru-RU" w:eastAsia="en-US" w:bidi="ar-SA"/>
-      </w:rPr>
-    </w:rPrDefault>
-    <w:pPrDefault>
-      <w:pPr>
-        <w:spacing w:after="200" w:line="276" w:lineRule="auto"/>
-      </w:pPr>
-    </w:pPrDefault>
-  </w:docDefaults>
-  <w:latentStyles w:defLockedState="0" w:defUIPriority="99" w:defSemiHidden="1" w:defUnhideWhenUsed="1" w:defQFormat="0" w:count="267">
-    <w:lsdException w:name="Normal" w:semiHidden="0" w:uiPriority="0" w:unhideWhenUsed="0" w:qFormat="1"/>
-    <w:lsdException w:name="heading 1" w:semiHidden="0" w:uiPriority="9" w:unhideWhenUsed="0" w:qFormat="1"/>
-    <w:lsdException w:name="heading 2" w:uiPriority="9" w:qFormat="1"/>
-    <w:lsdException w:name="heading 3" w:uiPriority="9" w:qFormat="1"/>
-    <w:lsdException w:name="heading 4" w:uiPriority="9" w:qFormat="1"/>
-    <w:lsdException w:name="heading 5" w:uiPriority="9" w:qFormat="1"/>
-    <w:lsdException w:name="heading 6" w:uiPriority="9" w:qFormat="1"/>
-    <w:lsdException w:name="heading 7" w:uiPriority="9" w:qFormat="1"/>
-    <w:lsdException w:name="heading 8" w:uiPriority="9" w:qFormat="1"/>
-    <w:lsdException w:name="heading 9" w:uiPriority="9" w:qFormat="1"/>
-    <w:lsdException w:name="toc 1" w:uiPriority="39"/>
-    <w:lsdException w:name="toc 2" w:uiPriority="39"/>
-    <w:lsdException w:name="toc 3" w:uiPriority="39"/>
-    <w:lsdException w:name="toc 4" w:uiPriority="39"/>
-    <w:lsdException w:name="toc 5" w:uiPriority="39"/>
-    <w:lsdException w:name="toc 6" w:uiPriority="39"/>
-    <w:lsdException w:name="toc 7" w:uiPriority="39"/>
-    <w:lsdException w:name="toc 8" w:uiPriority="39"/>
-    <w:lsdException w:name="toc 9" w:uiPriority="39"/>
-    <w:lsdException w:name="caption" w:uiPriority="35" w:qFormat="1"/>
-    <w:lsdException w:name="Title" w:semiHidden="0" w:uiPriority="10" w:unhideWhenUsed="0" w:qFormat="1"/>
-    <w:lsdException w:name="Default Paragraph Font" w:uiPriority="1"/>
-    <w:lsdException w:name="Subtitle" w:semiHidden="0" w:uiPriority="11" w:unhideWhenUsed="0" w:qFormat="1"/>
-    <w:lsdException w:name="Strong" w:semiHidden="0" w:uiPriority="22" w:unhideWhenUsed="0" w:qFormat="1"/>
-    <w:lsdException w:name="Emphasis" w:semiHidden="0" w:uiPriority="20" w:unhideWhenUsed="0" w:qFormat="1"/>
-    <w:lsdException w:name="Table Grid" w:semiHidden="0" w:uiPriority="59" w:unhideWhenUsed="0"/>
-    <w:lsdException w:name="Placeholder Text" w:unhideWhenUsed="0"/>
-    <w:lsdException w:name="No Spacing" w:semiHidden="0" w:uiPriority="1" w:unhideWhenUsed="0" w:qFormat="1"/>
-    <w:lsdException w:name="Light Shading" w:semiHidden="0" w:uiPriority="60" w:unhideWhenUsed="0"/>
-    <w:lsdException w:name="Light List" w:semiHidden="0" w:uiPriority="61" w:unhideWhenUsed="0"/>
-    <w:lsdException w:name="Light Grid" w:semiHidden="0" w:uiPriority="62" w:unhideWhenUsed="0"/>
-    <w:lsdException w:name="Medium Shading 1" w:semiHidden="0" w:uiPriority="63" w:unhideWhenUsed="0"/>
-    <w:lsdException w:name="Medium Shading 2" w:semiHidden="0" w:uiPriority="64" w:unhideWhenUsed="0"/>
-    <w:lsdException w:name="Medium List 1" w:semiHidden="0" w:uiPriority="65" w:unhideWhenUsed="0"/>
-    <w:lsdException w:name="Medium List 2" w:semiHidden="0" w:uiPriority="66" w:unhideWhenUsed="0"/>
-    <w:lsdException w:name="Medium Grid 1" w:semiHidden="0" w:uiPriority="67" w:unhideWhenUsed="0"/>
-    <w:lsdException w:name="Medium Grid 2" w:semiHidden="0" w:uiPriority="68" w:unhideWhenUsed="0"/>
-    <w:lsdException w:name="Medium Grid 3" w:semiHidden="0" w:uiPriority="69" w:unhideWhenUsed="0"/>
-    <w:lsdException w:name="Dark List" w:semiHidden="0" w:uiPriority="70" w:unhideWhenUsed="0"/>
-    <w:lsdException w:name="Colorful Shading" w:semiHidden="0" w:uiPriority="71" w:unhideWhenUsed="0"/>
-    <w:lsdException w:name="Colorful List" w:semiHidden="0" w:uiPriority="72" w:unhideWhenUsed="0"/>
-    <w:lsdException w:name="Colorful Grid" w:semiHidden="0" w:uiPriority="73" w:unhideWhenUsed="0"/>
-    <w:lsdException w:name="Light Shading Accent 1" w:semiHidden="0" w:uiPriority="60" w:unhideWhenUsed="0"/>
-    <w:lsdException w:name="Light List Accent 1" w:semiHidden="0" w:uiPriority="61" w:unhideWhenUsed="0"/>
-    <w:lsdException w:name="Light Grid Accent 1" w:semiHidden="0" w:uiPriority="62" w:unhideWhenUsed="0"/>
-    <w:lsdException w:name="Medium Shading 1 Accent 1" w:semiHidden="0" w:uiPriority="63" w:unhideWhenUsed="0"/>
-    <w:lsdException w:name="Medium Shading 2 Accent 1" w:semiHidden="0" w:uiPriority="64" w:unhideWhenUsed="0"/>
-    <w:lsdException w:name="Medium List 1 Accent 1" w:semiHidden="0" w:uiPriority="65" w:unhideWhenUsed="0"/>
-    <w:lsdException w:name="Revision" w:unhideWhenUsed="0"/>
-    <w:lsdException w:name="List Paragraph" w:semiHidden="0" w:uiPriority="34" w:unhideWhenUsed="0" w:qFormat="1"/>
-    <w:lsdException w:name="Quote" w:semiHidden="0" w:uiPriority="29" w:unhideWhenUsed="0" w:qFormat="1"/>
-    <w:lsdException w:name="Intense Quote" w:semiHidden="0" w:uiPriority="30" w:unhideWhenUsed="0" w:qFormat="1"/>
-    <w:lsdException w:name="Medium List 2 Accent 1" w:semiHidden="0" w:uiPriority="66" w:unhideWhenUsed="0"/>
-    <w:lsdException w:name="Medium Grid 1 Accent 1" w:semiHidden="0" w:uiPriority="67" w:unhideWhenUsed="0"/>
-    <w:lsdException w:name="Medium Grid 2 Accent 1" w:semiHidden="0" w:uiPriority="68" w:unhideWhenUsed="0"/>
-    <w:lsdException w:name="Medium Grid 3 Accent 1" w:semiHidden="0" w:uiPriority="69" w:unhideWhenUsed="0"/>
-    <w:lsdException w:name="Dark List Accent 1" w:semiHidden="0" w:uiPriority="70" w:unhideWhenUsed="0"/>
-    <w:lsdException w:name="Colorful Shading Accent 1" w:semiHidden="0" w:uiPriority="71" w:unhideWhenUsed="0"/>
-    <w:lsdException w:name="Colorful List Accent 1" w:semiHidden="0" w:uiPriority="72" w:unhideWhenUsed="0"/>
-    <w:lsdException w:name="Colorful Grid Accent 1" w:semiHidden="0" w:uiPriority="73" w:unhideWhenUsed="0"/>
-    <w:lsdException w:name="Light Shading Accent 2" w:semiHidden="0" w:uiPriority="60" w:unhideWhenUsed="0"/>
-    <w:lsdException w:name="Light List Accent 2" w:semiHidden="0" w:uiPriority="61" w:unhideWhenUsed="0"/>
-    <w:lsdException w:name="Light Grid Accent 2" w:semiHidden="0" w:uiPriority="62" w:unhideWhenUsed="0"/>
-    <w:lsdException w:name="Medium Shading 1 Accent 2" w:semiHidden="0" w:uiPriority="63" w:unhideWhenUsed="0"/>
-    <w:lsdException w:name="Medium Shading 2 Accent 2" w:semiHidden="0" w:uiPriority="64" w:unhideWhenUsed="0"/>
-    <w:lsdException w:name="Medium List 1 Accent 2" w:semiHidden="0" w:uiPriority="65" w:unhideWhenUsed="0"/>
-    <w:lsdException w:name="Medium List 2 Accent 2" w:semiHidden="0" w:uiPriority="66" w:unhideWhenUsed="0"/>
-    <w:lsdException w:name="Medium Grid 1 Accent 2" w:semiHidden="0" w:uiPriority="67" w:unhideWhenUsed="0"/>
-    <w:lsdException w:name="Medium Grid 2 Accent 2" w:semiHidden="0" w:uiPriority="68" w:unhideWhenUsed="0"/>
-    <w:lsdException w:name="Medium Grid 3 Accent 2" w:semiHidden="0" w:uiPriority="69" w:unhideWhenUsed="0"/>
-    <w:lsdException w:name="Dark List Accent 2" w:semiHidden="0" w:uiPriority="70" w:unhideWhenUsed="0"/>
-    <w:lsdException w:name="Colorful Shading Accent 2" w:semiHidden="0" w:uiPriority="71" w:unhideWhenUsed="0"/>
-    <w:lsdException w:name="Colorful List Accent 2" w:semiHidden="0" w:uiPriority="72" w:unhideWhenUsed="0"/>
-    <w:lsdException w:name="Colorful Grid Accent 2" w:semiHidden="0" w:uiPriority="73" w:unhideWhenUsed="0"/>
-    <w:lsdException w:name="Light Shading Accent 3" w:semiHidden="0" w:uiPriority="60" w:unhideWhenUsed="0"/>
-    <w:lsdException w:name="Light List Accent 3" w:semiHidden="0" w:uiPriority="61" w:unhideWhenUsed="0"/>
-    <w:lsdException w:name="Light Grid Accent 3" w:semiHidden="0" w:uiPriority="62" w:unhideWhenUsed="0"/>
-    <w:lsdException w:name="Medium Shading 1 Accent 3" w:semiHidden="0" w:uiPriority="63" w:unhideWhenUsed="0"/>
-    <w:lsdException w:name="Medium Shading 2 Accent 3" w:semiHidden="0" w:uiPriority="64" w:unhideWhenUsed="0"/>
-    <w:lsdException w:name="Medium List 1 Accent 3" w:semiHidden="0" w:uiPriority="65" w:unhideWhenUsed="0"/>
-    <w:lsdException w:name="Medium List 2 Accent 3" w:semiHidden="0" w:uiPriority="66" w:unhideWhenUsed="0"/>
-    <w:lsdException w:name="Medium Grid 1 Accent 3" w:semiHidden="0" w:uiPriority="67" w:unhideWhenUsed="0"/>
-    <w:lsdException w:name="Medium Grid 2 Accent 3" w:semiHidden="0" w:uiPriority="68" w:unhideWhenUsed="0"/>
-    <w:lsdException w:name="Medium Grid 3 Accent 3" w:semiHidden="0" w:uiPriority="69" w:unhideWhenUsed="0"/>
-    <w:lsdException w:name="Dark List Accent 3" w:semiHidden="0" w:uiPriority="70" w:unhideWhenUsed="0"/>
-    <w:lsdException w:name="Colorful Shading Accent 3" w:semiHidden="0" w:uiPriority="71" w:unhideWhenUsed="0"/>
-    <w:lsdException w:name="Colorful List Accent 3" w:semiHidden="0" w:uiPriority="72" w:unhideWhenUsed="0"/>
-    <w:lsdException w:name="Colorful Grid Accent 3" w:semiHidden="0" w:uiPriority="73" w:unhideWhenUsed="0"/>
-    <w:lsdException w:name="Light Shading Accent 4" w:semiHidden="0" w:uiPriority="60" w:unhideWhenUsed="0"/>
-    <w:lsdException w:name="Light List Accent 4" w:semiHidden="0" w:uiPriority="61" w:unhideWhenUsed="0"/>
-    <w:lsdException w:name="Light Grid Accent 4" w:semiHidden="0" w:uiPriority="62" w:unhideWhenUsed="0"/>
-    <w:lsdException w:name="Medium Shading 1 Accent 4" w:semiHidden="0" w:uiPriority="63" w:unhideWhenUsed="0"/>
-    <w:lsdException w:name="Medium Shading 2 Accent 4" w:semiHidden="0" w:uiPriority="64" w:unhideWhenUsed="0"/>
-    <w:lsdException w:name="Medium List 1 Accent 4" w:semiHidden="0" w:uiPriority="65" w:unhideWhenUsed="0"/>
-    <w:lsdException w:name="Medium List 2 Accent 4" w:semiHidden="0" w:uiPriority="66" w:unhideWhenUsed="0"/>
-    <w:lsdException w:name="Medium Grid 1 Accent 4" w:semiHidden="0" w:uiPriority="67" w:unhideWhenUsed="0"/>
-    <w:lsdException w:name="Medium Grid 2 Accent 4" w:semiHidden="0" w:uiPriority="68" w:unhideWhenUsed="0"/>
-    <w:lsdException w:name="Medium Grid 3 Accent 4" w:semiHidden="0" w:uiPriority="69" w:unhideWhenUsed="0"/>
-    <w:lsdException w:name="Dark List Accent 4" w:semiHidden="0" w:uiPriority="70" w:unhideWhenUsed="0"/>
-    <w:lsdException w:name="Colorful Shading Accent 4" w:semiHidden="0" w:uiPriority="71" w:unhideWhenUsed="0"/>
-    <w:lsdException w:name="Colorful List Accent 4" w:semiHidden="0" w:uiPriority="72" w:unhideWhenUsed="0"/>
-    <w:lsdException w:name="Colorful Grid Accent 4" w:semiHidden="0" w:uiPriority="73" w:unhideWhenUsed="0"/>
-    <w:lsdException w:name="Light Shading Accent 5" w:semiHidden="0" w:uiPriority="60" w:unhideWhenUsed="0"/>
-    <w:lsdException w:name="Light List Accent 5" w:semiHidden="0" w:uiPriority="61" w:unhideWhenUsed="0"/>
-    <w:lsdException w:name="Light Grid Accent 5" w:semiHidden="0" w:uiPriority="62" w:unhideWhenUsed="0"/>
-    <w:lsdException w:name="Medium Shading 1 Accent 5" w:semiHidden="0" w:uiPriority="63" w:unhideWhenUsed="0"/>
-    <w:lsdException w:name="Medium Shading 2 Accent 5" w:semiHidden="0" w:uiPriority="64" w:unhideWhenUsed="0"/>
-    <w:lsdException w:name="Medium List 1 Accent 5" w:semiHidden="0" w:uiPriority="65" w:unhideWhenUsed="0"/>
-    <w:lsdException w:name="Medium List 2 Accent 5" w:semiHidden="0" w:uiPriority="66" w:unhideWhenUsed="0"/>
-    <w:lsdException w:name="Medium Grid 1 Accent 5" w:semiHidden="0" w:uiPriority="67" w:unhideWhenUsed="0"/>
-    <w:lsdException w:name="Medium Grid 2 Accent 5" w:semiHidden="0" w:uiPriority="68" w:unhideWhenUsed="0"/>
-    <w:lsdException w:name="Medium Grid 3 Accent 5" w:semiHidden="0" w:uiPriority="69" w:unhideWhenUsed="0"/>
-    <w:lsdException w:name="Dark List Accent 5" w:semiHidden="0" w:uiPriority="70" w:unhideWhenUsed="0"/>
-    <w:lsdException w:name="Colorful Shading Accent 5" w:semiHidden="0" w:uiPriority="71" w:unhideWhenUsed="0"/>
-    <w:lsdException w:name="Colorful List Accent 5" w:semiHidden="0" w:uiPriority="72" w:unhideWhenUsed="0"/>
-    <w:lsdException w:name="Colorful Grid Accent 5" w:semiHidden="0" w:uiPriority="73" w:unhideWhenUsed="0"/>
-    <w:lsdException w:name="Light Shading Accent 6" w:semiHidden="0" w:uiPriority="60" w:unhideWhenUsed="0"/>
-    <w:lsdException w:name="Light List Accent 6" w:semiHidden="0" w:uiPriority="61" w:unhideWhenUsed="0"/>
-    <w:lsdException w:name="Light Grid Accent 6" w:semiHidden="0" w:uiPriority="62" w:unhideWhenUsed="0"/>
-    <w:lsdException w:name="Medium Shading 1 Accent 6" w:semiHidden="0" w:uiPriority="63" w:unhideWhenUsed="0"/>
-    <w:lsdException w:name="Medium Shading 2 Accent 6" w:semiHidden="0" w:uiPriority="64" w:unhideWhenUsed="0"/>
-    <w:lsdException w:name="Medium List 1 Accent 6" w:semiHidden="0" w:uiPriority="65" w:unhideWhenUsed="0"/>
-    <w:lsdException w:name="Medium List 2 Accent 6" w:semiHidden="0" w:uiPriority="66" w:unhideWhenUsed="0"/>
-    <w:lsdException w:name="Medium Grid 1 Accent 6" w:semiHidden="0" w:uiPriority="67" w:unhideWhenUsed="0"/>
-    <w:lsdException w:name="Medium Grid 2 Accent 6" w:semiHidden="0" w:uiPriority="68" w:unhideWhenUsed="0"/>
-    <w:lsdException w:name="Medium Grid 3 Accent 6" w:semiHidden="0" w:uiPriority="69" w:unhideWhenUsed="0"/>
-    <w:lsdException w:name="Dark List Accent 6" w:semiHidden="0" w:uiPriority="70" w:unhideWhenUsed="0"/>
-    <w:lsdException w:name="Colorful Shading Accent 6" w:semiHidden="0" w:uiPriority="71" w:unhideWhenUsed="0"/>
-    <w:lsdException w:name="Colorful List Accent 6" w:semiHidden="0" w:uiPriority="72" w:unhideWhenUsed="0"/>
-    <w:lsdException w:name="Colorful Grid Accent 6" w:semiHidden="0" w:uiPriority="73" w:unhideWhenUsed="0"/>
-    <w:lsdException w:name="Subtle Emphasis" w:semiHidden="0" w:uiPriority="19" w:unhideWhenUsed="0" w:qFormat="1"/>
-    <w:lsdException w:name="Intense Emphasis" w:semiHidden="0" w:uiPriority="21" w:unhideWhenUsed="0" w:qFormat="1"/>
-    <w:lsdException w:name="Subtle Reference" w:semiHidden="0" w:uiPriority="31" w:unhideWhenUsed="0" w:qFormat="1"/>
-    <w:lsdException w:name="Intense Reference" w:semiHidden="0" w:uiPriority="32" w:unhideWhenUsed="0" w:qFormat="1"/>
-    <w:lsdException w:name="Book Title" w:semiHidden="0" w:uiPriority="33" w:unhideWhenUsed="0" w:qFormat="1"/>
-    <w:lsdException w:name="Bibliography" w:uiPriority="37"/>
-    <w:lsdException w:name="TOC Heading" w:uiPriority="39" w:qFormat="1"/>
-  </w:latentStyles>
-  <w:style w:type="paragraph" w:default="1" w:styleId="a">
-    <w:name w:val="Normal"/>
-    <w:qFormat/>
-    <w:rsid w:val="00AA2A7E"/>
-    <w:rPr>
-      <w:rFonts w:ascii="Times New Roman" w:hAnsi="Times New Roman"/>
-      <w:sz w:val="24"/>
-    </w:rPr>
-  </w:style>
-  <w:style w:type="paragraph" w:styleId="2">
-    <w:name w:val="heading 2"/>
-    <w:basedOn w:val="a"/>
-    <w:next w:val="a"/>
-    <w:link w:val="20"/>
-    <w:uiPriority w:val="9"/>
-    <w:unhideWhenUsed/>
-    <w:qFormat/>
-    <w:rsid w:val="004C041B"/>
-    <w:pPr>
-      <w:keepNext/>
-      <w:keepLines/>
-      <w:spacing w:before="200" w:after="0"/>
-      <w:outlineLvl w:val="1"/>
-    </w:pPr>
-    <w:rPr>
-      <w:rFonts w:asciiTheme="majorHAnsi" w:eastAsiaTheme="majorEastAsia" w:hAnsiTheme="majorHAnsi" w:cstheme="majorBidi"/>
-      <w:b/>
-      <w:bCs/>
-      <w:color w:val="4F81BD" w:themeColor="accent1"/>
-      <w:sz w:val="26"/>
-      <w:szCs w:val="26"/>
-    </w:rPr>
-  </w:style>
-  <w:style w:type="paragraph" w:styleId="3">
-    <w:name w:val="heading 3"/>
-    <w:basedOn w:val="a"/>
-    <w:next w:val="a"/>
-    <w:link w:val="30"/>
-    <w:uiPriority w:val="9"/>
-    <w:unhideWhenUsed/>
-    <w:qFormat/>
-    <w:rsid w:val="004C041B"/>
-    <w:pPr>
-      <w:keepNext/>
-      <w:keepLines/>
-      <w:spacing w:before="200" w:after="0"/>
-      <w:outlineLvl w:val="2"/>
-    </w:pPr>
-    <w:rPr>
-      <w:rFonts w:asciiTheme="majorHAnsi" w:eastAsiaTheme="majorEastAsia" w:hAnsiTheme="majorHAnsi" w:cstheme="majorBidi"/>
-      <w:b/>
-      <w:bCs/>
-      <w:color w:val="4F81BD" w:themeColor="accent1"/>
-    </w:rPr>
-  </w:style>
-  <w:style w:type="character" w:default="1" w:styleId="a0">
-    <w:name w:val="Default Paragraph Font"/>
-    <w:uiPriority w:val="1"/>
-    <w:semiHidden/>
-    <w:unhideWhenUsed/>
-  </w:style>
-  <w:style w:type="table" w:default="1" w:styleId="a1">
-    <w:name w:val="Normal Table"/>
-    <w:uiPriority w:val="99"/>
-    <w:semiHidden/>
-    <w:unhideWhenUsed/>
-    <w:tblPr>
-      <w:tblInd w:w="0" w:type="dxa"/>
-      <w:tblCellMar>
-        <w:top w:w="0" w:type="dxa"/>
-        <w:left w:w="108" w:type="dxa"/>
-        <w:bottom w:w="0" w:type="dxa"/>
-        <w:right w:w="108" w:type="dxa"/>
-      </w:tblCellMar>
-    </w:tblPr>
-  </w:style>
-  <w:style w:type="numbering" w:default="1" w:styleId="a2">
-    <w:name w:val="No List"/>
-    <w:uiPriority w:val="99"/>
-    <w:semiHidden/>
-    <w:unhideWhenUsed/>
-  </w:style>
-  <w:style w:type="character" w:customStyle="1" w:styleId="20">
-    <w:name w:val="Заголовок 2 Знак"/>
-    <w:basedOn w:val="a0"/>
-    <w:link w:val="2"/>
-    <w:uiPriority w:val="9"/>
-    <w:rsid w:val="004C041B"/>
-    <w:rPr>
-      <w:rFonts w:asciiTheme="majorHAnsi" w:eastAsiaTheme="majorEastAsia" w:hAnsiTheme="majorHAnsi" w:cstheme="majorBidi"/>
-      <w:b/>
-      <w:bCs/>
-      <w:color w:val="4F81BD" w:themeColor="accent1"/>
-      <w:sz w:val="26"/>
-      <w:szCs w:val="26"/>
-    </w:rPr>
-  </w:style>
-  <w:style w:type="character" w:customStyle="1" w:styleId="30">
-    <w:name w:val="Заголовок 3 Знак"/>
-    <w:basedOn w:val="a0"/>
-    <w:link w:val="3"/>
-    <w:uiPriority w:val="9"/>
-    <w:rsid w:val="004C041B"/>
-    <w:rPr>
-      <w:rFonts w:asciiTheme="majorHAnsi" w:eastAsiaTheme="majorEastAsia" w:hAnsiTheme="majorHAnsi" w:cstheme="majorBidi"/>
-      <w:b/>
-      <w:bCs/>
-      <w:color w:val="4F81BD" w:themeColor="accent1"/>
-    </w:rPr>
-  </w:style>
-  <w:style w:type="paragraph" w:styleId="a3">
-    <w:name w:val="List Paragraph"/>
-    <w:basedOn w:val="a"/>
-    <w:uiPriority w:val="34"/>
-    <w:qFormat/>
-    <w:rsid w:val="004C041B"/>
-    <w:pPr>
-      <w:ind w:left="720"/>
-      <w:contextualSpacing/>
-    </w:pPr>
-  </w:style>
-  <w:style w:type="table" w:styleId="a4">
-    <w:name w:val="Table Grid"/>
-    <w:basedOn w:val="a1"/>
-    <w:uiPriority w:val="59"/>
-    <w:rsid w:val="00E50DAC"/>
-    <w:pPr>
-      <w:spacing w:after="0" w:line="240" w:lineRule="auto"/>
-    </w:pPr>
-    <w:tblPr>
-      <w:tblInd w:w="0" w:type="dxa"/>
-      <w:tblBorders>
-        <w:top w:val="single" w:sz="4" w:space="0" w:color="auto"/>
-        <w:left w:val="single" w:sz="4" w:space="0" w:color="auto"/>
-        <w:bottom w:val="single" w:sz="4" w:space="0" w:color="auto"/>
-        <w:right w:val="single" w:sz="4" w:space="0" w:color="auto"/>
-        <w:insideH w:val="single" w:sz="4" w:space="0" w:color="auto"/>
-        <w:insideV w:val="single" w:sz="4" w:space="0" w:color="auto"/>
-      </w:tblBorders>
-      <w:tblCellMar>
-        <w:top w:w="0" w:type="dxa"/>
-        <w:left w:w="108" w:type="dxa"/>
-        <w:bottom w:w="0" w:type="dxa"/>
-        <w:right w:w="108" w:type="dxa"/>
-      </w:tblCellMar>
     </w:tblPr>
   </w:style>
 </w:styles>
@@ -2964,7 +3499,7 @@
 </file>
 
 <file path=customXml/itemProps1.xml><?xml version="1.0" encoding="utf-8"?>
-<ds:datastoreItem xmlns:ds="http://schemas.openxmlformats.org/officeDocument/2006/customXml" ds:itemID="{138E3227-D62F-4AA5-BFA3-F738C5F4EE55}">
+<ds:datastoreItem xmlns:ds="http://schemas.openxmlformats.org/officeDocument/2006/customXml" ds:itemID="{C274C6D8-0FD1-4FD1-B3FB-D91B197DF8CC}">
   <ds:schemaRefs>
     <ds:schemaRef ds:uri="http://schemas.openxmlformats.org/officeDocument/2006/bibliography"/>
   </ds:schemaRefs>

</xml_diff>